<commit_message>
Updated interview and report
</commit_message>
<xml_diff>
--- a/docassemble/SustCoReportBASen/data/templates/ra_temp.docx
+++ b/docassemble/SustCoReportBASen/data/templates/ra_temp.docx
@@ -622,7 +622,7 @@
                                 <w:color w:val="FFFFFF" w:themeColor="background1"/>
                                 <w:sz w:val="26"/>
                                 <w:szCs w:val="26"/>
-                                <w:lang w:val="sv-SE"/>
+                                <w:lang w:val="en-US"/>
                               </w:rPr>
                               <w:t>’</w:t>
                             </w:r>
@@ -690,7 +690,27 @@
                                 <w:szCs w:val="26"/>
                                 <w:lang w:val="en-US"/>
                               </w:rPr>
-                              <w:t>Core Analysis</w:t>
+                              <w:t xml:space="preserve">Core </w:t>
+                            </w:r>
+                            <w:r>
+                              <w:rPr>
+                                <w:rFonts w:ascii="Menlo" w:hAnsi="Menlo" w:cs="Menlo"/>
+                                <w:color w:val="FFFFFF" w:themeColor="background1"/>
+                                <w:sz w:val="26"/>
+                                <w:szCs w:val="26"/>
+                                <w:lang w:val="en-US"/>
+                              </w:rPr>
+                              <w:t>a</w:t>
+                            </w:r>
+                            <w:r>
+                              <w:rPr>
+                                <w:rFonts w:ascii="Menlo" w:hAnsi="Menlo" w:cs="Menlo"/>
+                                <w:color w:val="FFFFFF" w:themeColor="background1"/>
+                                <w:sz w:val="26"/>
+                                <w:szCs w:val="26"/>
+                                <w:lang w:val="en-US"/>
+                              </w:rPr>
+                              <w:t>nalysis</w:t>
                             </w:r>
                             <w:r>
                               <w:rPr>
@@ -863,7 +883,7 @@
                           <w:color w:val="FFFFFF" w:themeColor="background1"/>
                           <w:sz w:val="26"/>
                           <w:szCs w:val="26"/>
-                          <w:lang w:val="sv-SE"/>
+                          <w:lang w:val="en-US"/>
                         </w:rPr>
                         <w:t>’</w:t>
                       </w:r>
@@ -887,6 +907,7 @@
                         </w:rPr>
                         <w:t xml:space="preserve"> </w:t>
                       </w:r>
+                      <w:proofErr w:type="spellStart"/>
                       <w:r>
                         <w:rPr>
                           <w:rFonts w:ascii="Menlo" w:hAnsi="Menlo" w:cs="Menlo"/>
@@ -897,6 +918,7 @@
                         </w:rPr>
                         <w:t>SustCoReport</w:t>
                       </w:r>
+                      <w:proofErr w:type="spellEnd"/>
                     </w:p>
                     <w:p>
                       <w:pPr>
@@ -931,7 +953,27 @@
                           <w:szCs w:val="26"/>
                           <w:lang w:val="en-US"/>
                         </w:rPr>
-                        <w:t>Core Analysis</w:t>
+                        <w:t xml:space="preserve">Core </w:t>
+                      </w:r>
+                      <w:r>
+                        <w:rPr>
+                          <w:rFonts w:ascii="Menlo" w:hAnsi="Menlo" w:cs="Menlo"/>
+                          <w:color w:val="FFFFFF" w:themeColor="background1"/>
+                          <w:sz w:val="26"/>
+                          <w:szCs w:val="26"/>
+                          <w:lang w:val="en-US"/>
+                        </w:rPr>
+                        <w:t>a</w:t>
+                      </w:r>
+                      <w:r>
+                        <w:rPr>
+                          <w:rFonts w:ascii="Menlo" w:hAnsi="Menlo" w:cs="Menlo"/>
+                          <w:color w:val="FFFFFF" w:themeColor="background1"/>
+                          <w:sz w:val="26"/>
+                          <w:szCs w:val="26"/>
+                          <w:lang w:val="en-US"/>
+                        </w:rPr>
+                        <w:t>nalysis</w:t>
                       </w:r>
                       <w:r>
                         <w:rPr>
@@ -1325,17 +1367,7 @@
           <w:szCs w:val="20"/>
           <w:lang w:val="en-US"/>
         </w:rPr>
-        <w:t>{{</w:t>
-      </w:r>
-      <w:proofErr w:type="spellStart"/>
-      <w:r>
-        <w:rPr>
-          <w:rFonts w:ascii="Menlo" w:hAnsi="Menlo" w:cs="Menlo"/>
-          <w:sz w:val="20"/>
-          <w:szCs w:val="20"/>
-          <w:lang w:val="en-US"/>
-        </w:rPr>
-        <w:t>df.Organi</w:t>
+        <w:t>{{df.Organi</w:t>
       </w:r>
       <w:r>
         <w:rPr>
@@ -1353,27 +1385,7 @@
           <w:szCs w:val="20"/>
           <w:lang w:val="en-US"/>
         </w:rPr>
-        <w:t>ation</w:t>
-      </w:r>
-      <w:proofErr w:type="spellEnd"/>
-      <w:r>
-        <w:rPr>
-          <w:rFonts w:ascii="Menlo" w:hAnsi="Menlo" w:cs="Menlo"/>
-          <w:sz w:val="20"/>
-          <w:szCs w:val="20"/>
-          <w:lang w:val="en-US"/>
-        </w:rPr>
-        <w:t>[0]}} has {{</w:t>
-      </w:r>
-      <w:proofErr w:type="spellStart"/>
-      <w:r>
-        <w:rPr>
-          <w:rFonts w:ascii="Menlo" w:hAnsi="Menlo" w:cs="Menlo"/>
-          <w:sz w:val="20"/>
-          <w:szCs w:val="20"/>
-          <w:lang w:val="en-US"/>
-        </w:rPr>
-        <w:t>df.</w:t>
+        <w:t>ation[0]}} has {{df.</w:t>
       </w:r>
       <w:r>
         <w:rPr>
@@ -1384,7 +1396,6 @@
         </w:rPr>
         <w:t>Datum</w:t>
       </w:r>
-      <w:proofErr w:type="spellEnd"/>
       <w:r>
         <w:rPr>
           <w:rFonts w:ascii="Menlo" w:hAnsi="Menlo" w:cs="Menlo"/>
@@ -1428,27 +1439,7 @@
           <w:szCs w:val="20"/>
           <w:lang w:val="en-US"/>
         </w:rPr>
-        <w:t xml:space="preserve"> using the </w:t>
-      </w:r>
-      <w:proofErr w:type="spellStart"/>
-      <w:r>
-        <w:rPr>
-          <w:rFonts w:ascii="Menlo" w:hAnsi="Menlo" w:cs="Menlo"/>
-          <w:sz w:val="20"/>
-          <w:szCs w:val="20"/>
-          <w:lang w:val="en-US"/>
-        </w:rPr>
-        <w:t>SustCoReport</w:t>
-      </w:r>
-      <w:proofErr w:type="spellEnd"/>
-      <w:r>
-        <w:rPr>
-          <w:rFonts w:ascii="Menlo" w:hAnsi="Menlo" w:cs="Menlo"/>
-          <w:sz w:val="20"/>
-          <w:szCs w:val="20"/>
-          <w:lang w:val="en-US"/>
-        </w:rPr>
-        <w:t xml:space="preserve"> </w:t>
+        <w:t xml:space="preserve"> using the SustCoReport </w:t>
       </w:r>
       <w:r>
         <w:rPr>
@@ -1534,25 +1525,14 @@
           <w:lang w:val="en-US"/>
         </w:rPr>
       </w:pPr>
-      <w:proofErr w:type="spellStart"/>
-      <w:r>
-        <w:rPr>
-          <w:rFonts w:ascii="Menlo" w:hAnsi="Menlo" w:cs="Menlo"/>
-          <w:sz w:val="20"/>
-          <w:szCs w:val="20"/>
-          <w:lang w:val="en-US"/>
-        </w:rPr>
-        <w:t>SustCoReport</w:t>
-      </w:r>
-      <w:proofErr w:type="spellEnd"/>
-      <w:r>
-        <w:rPr>
-          <w:rFonts w:ascii="Menlo" w:hAnsi="Menlo" w:cs="Menlo"/>
-          <w:sz w:val="20"/>
-          <w:szCs w:val="20"/>
-          <w:lang w:val="en-US"/>
-        </w:rPr>
-        <w:t xml:space="preserve"> is based on the </w:t>
+      <w:r>
+        <w:rPr>
+          <w:rFonts w:ascii="Menlo" w:hAnsi="Menlo" w:cs="Menlo"/>
+          <w:sz w:val="20"/>
+          <w:szCs w:val="20"/>
+          <w:lang w:val="en-US"/>
+        </w:rPr>
+        <w:t xml:space="preserve">SustCoReport is based on the </w:t>
       </w:r>
       <w:r>
         <w:rPr>
@@ -1615,7 +1595,7 @@
           <w:szCs w:val="20"/>
           <w:lang w:val="en-US"/>
         </w:rPr>
-        <w:t xml:space="preserve"> stakeholder priorities, priorities, and the United Nation’s </w:t>
+        <w:t xml:space="preserve"> stakeholder priorities and the United Nation’s </w:t>
       </w:r>
       <w:r>
         <w:rPr>
@@ -1683,42 +1663,6 @@
         </w:rPr>
         <w:t xml:space="preserve"> The Swedish standard TS2 contains 50 questions that can be used to self-declare contribution to sustainable development.</w:t>
       </w:r>
-    </w:p>
-    <w:p>
-      <w:pPr>
-        <w:spacing w:after="202" w:line="360" w:lineRule="auto"/>
-        <w:jc w:val="both"/>
-        <w:rPr>
-          <w:rFonts w:ascii="Menlo" w:hAnsi="Menlo" w:cs="Menlo"/>
-          <w:sz w:val="20"/>
-          <w:szCs w:val="20"/>
-          <w:lang w:val="en-US"/>
-        </w:rPr>
-      </w:pPr>
-    </w:p>
-    <w:p>
-      <w:pPr>
-        <w:spacing w:after="202" w:line="360" w:lineRule="auto"/>
-        <w:jc w:val="both"/>
-        <w:rPr>
-          <w:rFonts w:ascii="Menlo" w:hAnsi="Menlo" w:cs="Menlo"/>
-          <w:sz w:val="20"/>
-          <w:szCs w:val="20"/>
-          <w:lang w:val="en-US"/>
-        </w:rPr>
-      </w:pPr>
-    </w:p>
-    <w:p>
-      <w:pPr>
-        <w:spacing w:after="202" w:line="360" w:lineRule="auto"/>
-        <w:jc w:val="both"/>
-        <w:rPr>
-          <w:rFonts w:ascii="Menlo" w:hAnsi="Menlo" w:cs="Menlo"/>
-          <w:sz w:val="20"/>
-          <w:szCs w:val="20"/>
-          <w:lang w:val="en-US"/>
-        </w:rPr>
-      </w:pPr>
     </w:p>
     <w:p>
       <w:pPr>
@@ -1895,7 +1839,6 @@
               </w:rPr>
               <w:t xml:space="preserve">{{ </w:t>
             </w:r>
-            <w:proofErr w:type="spellStart"/>
             <w:r>
               <w:rPr>
                 <w:rFonts w:ascii="Menlo" w:hAnsi="Menlo" w:cs="Menlo"/>
@@ -1908,15 +1851,7 @@
                 <w:rFonts w:ascii="Menlo" w:hAnsi="Menlo" w:cs="Menlo"/>
                 <w:szCs w:val="20"/>
               </w:rPr>
-              <w:t>.Organisation</w:t>
-            </w:r>
-            <w:proofErr w:type="spellEnd"/>
-            <w:r>
-              <w:rPr>
-                <w:rFonts w:ascii="Menlo" w:hAnsi="Menlo" w:cs="Menlo"/>
-                <w:szCs w:val="20"/>
-              </w:rPr>
-              <w:t>[0] }}</w:t>
+              <w:t>.Organisation[0] }}</w:t>
             </w:r>
           </w:p>
           <w:p>
@@ -2028,23 +1963,7 @@
                 <w:rFonts w:ascii="Menlo" w:hAnsi="Menlo" w:cs="Menlo"/>
                 <w:szCs w:val="20"/>
               </w:rPr>
-              <w:t xml:space="preserve">{{ </w:t>
-            </w:r>
-            <w:proofErr w:type="spellStart"/>
-            <w:r>
-              <w:rPr>
-                <w:rFonts w:ascii="Menlo" w:hAnsi="Menlo" w:cs="Menlo"/>
-                <w:szCs w:val="20"/>
-              </w:rPr>
-              <w:t>df.Organisationsform</w:t>
-            </w:r>
-            <w:proofErr w:type="spellEnd"/>
-            <w:r>
-              <w:rPr>
-                <w:rFonts w:ascii="Menlo" w:hAnsi="Menlo" w:cs="Menlo"/>
-                <w:szCs w:val="20"/>
-              </w:rPr>
-              <w:t>[0]}}</w:t>
+              <w:t>{{ df.Organisationsform[0]}}</w:t>
             </w:r>
           </w:p>
         </w:tc>
@@ -2124,7 +2043,6 @@
               </w:rPr>
               <w:t xml:space="preserve">{{ </w:t>
             </w:r>
-            <w:proofErr w:type="spellStart"/>
             <w:r>
               <w:rPr>
                 <w:rFonts w:ascii="Menlo" w:hAnsi="Menlo" w:cs="Menlo"/>
@@ -2146,7 +2064,6 @@
               </w:rPr>
               <w:t>Land</w:t>
             </w:r>
-            <w:proofErr w:type="spellEnd"/>
             <w:r>
               <w:rPr>
                 <w:rFonts w:ascii="Menlo" w:hAnsi="Menlo" w:cs="Menlo"/>
@@ -2230,7 +2147,6 @@
               </w:rPr>
               <w:t xml:space="preserve">{% if </w:t>
             </w:r>
-            <w:proofErr w:type="spellStart"/>
             <w:r>
               <w:rPr>
                 <w:rFonts w:ascii="Menlo" w:hAnsi="Menlo" w:cs="Menlo"/>
@@ -2245,7 +2161,6 @@
               </w:rPr>
               <w:t>Land</w:t>
             </w:r>
-            <w:proofErr w:type="spellEnd"/>
             <w:r>
               <w:rPr>
                 <w:rFonts w:ascii="Menlo" w:hAnsi="Menlo" w:cs="Menlo"/>
@@ -2280,7 +2195,6 @@
               </w:rPr>
               <w:t xml:space="preserve"> %}{{ </w:t>
             </w:r>
-            <w:proofErr w:type="spellStart"/>
             <w:r>
               <w:rPr>
                 <w:rFonts w:ascii="Menlo" w:hAnsi="Menlo" w:cs="Menlo"/>
@@ -2295,7 +2209,6 @@
               </w:rPr>
               <w:t>Region</w:t>
             </w:r>
-            <w:proofErr w:type="spellEnd"/>
             <w:r>
               <w:rPr>
                 <w:rFonts w:ascii="Menlo" w:hAnsi="Menlo" w:cs="Menlo"/>
@@ -2398,7 +2311,6 @@
               </w:rPr>
               <w:t xml:space="preserve">{{ </w:t>
             </w:r>
-            <w:proofErr w:type="spellStart"/>
             <w:r>
               <w:rPr>
                 <w:rFonts w:ascii="Menlo" w:hAnsi="Menlo" w:cs="Menlo"/>
@@ -2411,15 +2323,7 @@
                 <w:rFonts w:ascii="Menlo" w:hAnsi="Menlo" w:cs="Menlo"/>
                 <w:szCs w:val="20"/>
               </w:rPr>
-              <w:t>.Bransch</w:t>
-            </w:r>
-            <w:proofErr w:type="spellEnd"/>
-            <w:r>
-              <w:rPr>
-                <w:rFonts w:ascii="Menlo" w:hAnsi="Menlo" w:cs="Menlo"/>
-                <w:szCs w:val="20"/>
-              </w:rPr>
-              <w:t>[0] }}</w:t>
+              <w:t>.Bransch[0] }}</w:t>
             </w:r>
           </w:p>
           <w:p>
@@ -2524,7 +2428,6 @@
               </w:rPr>
               <w:t xml:space="preserve">{{ </w:t>
             </w:r>
-            <w:proofErr w:type="spellStart"/>
             <w:r>
               <w:rPr>
                 <w:rFonts w:ascii="Menlo" w:hAnsi="Menlo" w:cs="Menlo"/>
@@ -2537,15 +2440,7 @@
                 <w:rFonts w:ascii="Menlo" w:hAnsi="Menlo" w:cs="Menlo"/>
                 <w:szCs w:val="20"/>
               </w:rPr>
-              <w:t>.Anställda</w:t>
-            </w:r>
-            <w:proofErr w:type="spellEnd"/>
-            <w:r>
-              <w:rPr>
-                <w:rFonts w:ascii="Menlo" w:hAnsi="Menlo" w:cs="Menlo"/>
-                <w:szCs w:val="20"/>
-              </w:rPr>
-              <w:t>[0] }}</w:t>
+              <w:t>.Anställda[0] }}</w:t>
             </w:r>
           </w:p>
           <w:p>
@@ -2641,7 +2536,6 @@
               </w:rPr>
               <w:t xml:space="preserve">{{ </w:t>
             </w:r>
-            <w:proofErr w:type="spellStart"/>
             <w:r>
               <w:rPr>
                 <w:rFonts w:ascii="Menlo" w:hAnsi="Menlo" w:cs="Menlo"/>
@@ -2654,15 +2548,7 @@
                 <w:rFonts w:ascii="Menlo" w:hAnsi="Menlo" w:cs="Menlo"/>
                 <w:szCs w:val="20"/>
               </w:rPr>
-              <w:t>.Omsättning</w:t>
-            </w:r>
-            <w:proofErr w:type="spellEnd"/>
-            <w:r>
-              <w:rPr>
-                <w:rFonts w:ascii="Menlo" w:hAnsi="Menlo" w:cs="Menlo"/>
-                <w:szCs w:val="20"/>
-              </w:rPr>
-              <w:t>[0] }}</w:t>
+              <w:t>.Omsättning[0] }}</w:t>
             </w:r>
           </w:p>
           <w:p>
@@ -2745,7 +2631,6 @@
               </w:rPr>
               <w:t xml:space="preserve">{{ </w:t>
             </w:r>
-            <w:proofErr w:type="spellStart"/>
             <w:r>
               <w:rPr>
                 <w:rFonts w:ascii="Menlo" w:hAnsi="Menlo" w:cs="Menlo"/>
@@ -2758,15 +2643,7 @@
                 <w:rFonts w:ascii="Menlo" w:hAnsi="Menlo" w:cs="Menlo"/>
                 <w:szCs w:val="20"/>
               </w:rPr>
-              <w:t>.Verksamhetsinriktning</w:t>
-            </w:r>
-            <w:proofErr w:type="spellEnd"/>
-            <w:r>
-              <w:rPr>
-                <w:rFonts w:ascii="Menlo" w:hAnsi="Menlo" w:cs="Menlo"/>
-                <w:szCs w:val="20"/>
-              </w:rPr>
-              <w:t>[0] }}</w:t>
+              <w:t>.Verksamhetsinriktning[0] }}</w:t>
             </w:r>
           </w:p>
           <w:p>
@@ -2780,42 +2657,6 @@
         </w:tc>
       </w:tr>
     </w:tbl>
-    <w:p>
-      <w:pPr>
-        <w:spacing w:after="202" w:line="276" w:lineRule="auto"/>
-        <w:jc w:val="both"/>
-        <w:rPr>
-          <w:rFonts w:ascii="Menlo" w:hAnsi="Menlo" w:cs="Menlo"/>
-          <w:sz w:val="20"/>
-          <w:szCs w:val="20"/>
-          <w:lang w:val="en-US"/>
-        </w:rPr>
-      </w:pPr>
-    </w:p>
-    <w:p>
-      <w:pPr>
-        <w:spacing w:after="202" w:line="276" w:lineRule="auto"/>
-        <w:jc w:val="both"/>
-        <w:rPr>
-          <w:rFonts w:ascii="Menlo" w:hAnsi="Menlo" w:cs="Menlo"/>
-          <w:sz w:val="20"/>
-          <w:szCs w:val="20"/>
-          <w:lang w:val="en-US"/>
-        </w:rPr>
-      </w:pPr>
-    </w:p>
-    <w:p>
-      <w:pPr>
-        <w:spacing w:after="202" w:line="276" w:lineRule="auto"/>
-        <w:jc w:val="both"/>
-        <w:rPr>
-          <w:rFonts w:ascii="Menlo" w:hAnsi="Menlo" w:cs="Menlo"/>
-          <w:sz w:val="20"/>
-          <w:szCs w:val="20"/>
-          <w:lang w:val="en-US"/>
-        </w:rPr>
-      </w:pPr>
-    </w:p>
     <w:p>
       <w:pPr>
         <w:spacing w:after="202" w:line="276" w:lineRule="auto"/>
@@ -2983,42 +2824,6 @@
           <w:szCs w:val="20"/>
           <w:lang w:val="en-US"/>
         </w:rPr>
-      </w:pPr>
-    </w:p>
-    <w:p>
-      <w:pPr>
-        <w:spacing w:after="202" w:line="276" w:lineRule="auto"/>
-        <w:jc w:val="both"/>
-        <w:rPr>
-          <w:rFonts w:ascii="Menlo" w:hAnsi="Menlo" w:cs="Menlo"/>
-          <w:sz w:val="20"/>
-          <w:szCs w:val="20"/>
-          <w:lang w:val="en-US"/>
-        </w:rPr>
-      </w:pPr>
-    </w:p>
-    <w:p>
-      <w:pPr>
-        <w:spacing w:after="202" w:line="276" w:lineRule="auto"/>
-        <w:jc w:val="both"/>
-        <w:rPr>
-          <w:rFonts w:ascii="Menlo" w:hAnsi="Menlo" w:cs="Menlo"/>
-          <w:sz w:val="20"/>
-          <w:szCs w:val="20"/>
-          <w:lang w:val="en-US"/>
-        </w:rPr>
-      </w:pPr>
-    </w:p>
-    <w:p>
-      <w:pPr>
-        <w:spacing w:after="202" w:line="276" w:lineRule="auto"/>
-        <w:jc w:val="both"/>
-        <w:rPr>
-          <w:rFonts w:ascii="Menlo" w:hAnsi="Menlo" w:cs="Menlo"/>
-          <w:sz w:val="20"/>
-          <w:szCs w:val="20"/>
-          <w:lang w:val="en-US"/>
-        </w:rPr>
         <w:sectPr>
           <w:type w:val="continuous"/>
           <w:pgSz w:w="12240" w:h="15840"/>
@@ -3075,7 +2880,7 @@
         <mc:AlternateContent>
           <mc:Choice Requires="wps">
             <w:drawing>
-              <wp:anchor distT="0" distB="0" distL="114300" distR="114300" simplePos="0" relativeHeight="251748352" behindDoc="0" locked="0" layoutInCell="1" allowOverlap="1" wp14:anchorId="4419DC6B" wp14:editId="72056232">
+              <wp:anchor distT="0" distB="0" distL="114300" distR="114300" simplePos="0" relativeHeight="251748352" behindDoc="0" locked="0" layoutInCell="1" allowOverlap="1" wp14:anchorId="4419DC6B" wp14:editId="0E66C9C2">
                 <wp:simplePos x="0" y="0"/>
                 <wp:positionH relativeFrom="column">
                   <wp:posOffset>-447675</wp:posOffset>
@@ -3834,15 +3639,15 @@
         <mc:AlternateContent>
           <mc:Choice Requires="wps">
             <w:drawing>
-              <wp:anchor distT="0" distB="0" distL="114300" distR="114300" simplePos="0" relativeHeight="251742208" behindDoc="0" locked="0" layoutInCell="1" allowOverlap="1" wp14:anchorId="2A41F77A" wp14:editId="23E776B6">
+              <wp:anchor distT="0" distB="0" distL="114300" distR="114300" simplePos="0" relativeHeight="251742208" behindDoc="0" locked="0" layoutInCell="1" allowOverlap="1" wp14:anchorId="2A41F77A" wp14:editId="5592063D">
                 <wp:simplePos x="0" y="0"/>
                 <wp:positionH relativeFrom="column">
-                  <wp:posOffset>863600</wp:posOffset>
+                  <wp:posOffset>-514865</wp:posOffset>
                 </wp:positionH>
                 <wp:positionV relativeFrom="page">
-                  <wp:posOffset>9255760</wp:posOffset>
+                  <wp:posOffset>9259330</wp:posOffset>
                 </wp:positionV>
-                <wp:extent cx="6261100" cy="1503604"/>
+                <wp:extent cx="7636819" cy="1503604"/>
                 <wp:effectExtent l="0" t="0" r="0" b="0"/>
                 <wp:wrapNone/>
                 <wp:docPr id="4" name="Triangle 4"/>
@@ -3854,7 +3659,7 @@
                       <wps:spPr>
                         <a:xfrm>
                           <a:off x="0" y="0"/>
-                          <a:ext cx="6261100" cy="1503604"/>
+                          <a:ext cx="7636819" cy="1503604"/>
                         </a:xfrm>
                         <a:prstGeom prst="triangle">
                           <a:avLst>
@@ -3904,7 +3709,19 @@
           </mc:Choice>
           <mc:Fallback>
             <w:pict>
-              <v:shape w14:anchorId="11F26477" id="Triangle 4" o:spid="_x0000_s1026" type="#_x0000_t5" style="position:absolute;margin-left:68pt;margin-top:728.8pt;width:493pt;height:118.4pt;z-index:251742208;visibility:visible;mso-wrap-style:square;mso-width-percent:0;mso-height-percent:0;mso-wrap-distance-left:9pt;mso-wrap-distance-top:0;mso-wrap-distance-right:9pt;mso-wrap-distance-bottom:0;mso-position-horizontal:absolute;mso-position-horizontal-relative:text;mso-position-vertical:absolute;mso-position-vertical-relative:page;mso-width-percent:0;mso-height-percent:0;mso-width-relative:margin;mso-height-relative:margin;v-text-anchor:middle" o:gfxdata="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" adj="21600" fillcolor="#2b6cb0" stroked="f" strokeweight="1pt">
+              <v:shapetype w14:anchorId="0A6758F7" id="_x0000_t5" coordsize="21600,21600" o:spt="5" adj="10800" path="m@0,l,21600r21600,xe">
+                <v:stroke joinstyle="miter"/>
+                <v:formulas>
+                  <v:f eqn="val #0"/>
+                  <v:f eqn="prod #0 1 2"/>
+                  <v:f eqn="sum @1 10800 0"/>
+                </v:formulas>
+                <v:path gradientshapeok="t" o:connecttype="custom" o:connectlocs="@0,0;@1,10800;0,21600;10800,21600;21600,21600;@2,10800" textboxrect="0,10800,10800,18000;5400,10800,16200,18000;10800,10800,21600,18000;0,7200,7200,21600;7200,7200,14400,21600;14400,7200,21600,21600"/>
+                <v:handles>
+                  <v:h position="#0,topLeft" xrange="0,21600"/>
+                </v:handles>
+              </v:shapetype>
+              <v:shape id="Triangle 4" o:spid="_x0000_s1026" type="#_x0000_t5" style="position:absolute;margin-left:-40.55pt;margin-top:729.1pt;width:601.3pt;height:118.4pt;z-index:251742208;visibility:visible;mso-wrap-style:square;mso-width-percent:0;mso-height-percent:0;mso-wrap-distance-left:9pt;mso-wrap-distance-top:0;mso-wrap-distance-right:9pt;mso-wrap-distance-bottom:0;mso-position-horizontal:absolute;mso-position-horizontal-relative:text;mso-position-vertical:absolute;mso-position-vertical-relative:page;mso-width-percent:0;mso-height-percent:0;mso-width-relative:margin;mso-height-relative:margin;v-text-anchor:middle" o:gfxdata="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" adj="21600" fillcolor="#2b6cb0" stroked="f" strokeweight="1pt">
                 <w10:wrap anchory="page"/>
               </v:shape>
             </w:pict>
@@ -3919,6 +3736,116 @@
           <w:lang w:val="en-US"/>
         </w:rPr>
         <w:br w:type="page"/>
+      </w:r>
+    </w:p>
+    <w:p>
+      <w:pPr>
+        <w:spacing w:after="202" w:line="360" w:lineRule="auto"/>
+        <w:jc w:val="both"/>
+        <w:rPr>
+          <w:rFonts w:ascii="Menlo" w:hAnsi="Menlo" w:cs="Menlo"/>
+          <w:sz w:val="20"/>
+          <w:szCs w:val="20"/>
+          <w:lang w:val="en-US"/>
+        </w:rPr>
+      </w:pPr>
+      <w:r>
+        <w:rPr>
+          <w:noProof/>
+          <w:lang w:val="en-US"/>
+        </w:rPr>
+        <w:lastRenderedPageBreak/>
+        <mc:AlternateContent>
+          <mc:Choice Requires="wps">
+            <w:drawing>
+              <wp:anchor distT="0" distB="0" distL="114300" distR="114300" simplePos="0" relativeHeight="251750400" behindDoc="0" locked="0" layoutInCell="1" allowOverlap="1" wp14:anchorId="174612C7" wp14:editId="55B358E4">
+                <wp:simplePos x="0" y="0"/>
+                <wp:positionH relativeFrom="column">
+                  <wp:posOffset>-531341</wp:posOffset>
+                </wp:positionH>
+                <wp:positionV relativeFrom="page">
+                  <wp:posOffset>-57665</wp:posOffset>
+                </wp:positionV>
+                <wp:extent cx="7842421" cy="1614616"/>
+                <wp:effectExtent l="0" t="0" r="6350" b="0"/>
+                <wp:wrapNone/>
+                <wp:docPr id="17" name="Triangle 17"/>
+                <wp:cNvGraphicFramePr/>
+                <a:graphic xmlns:a="http://schemas.openxmlformats.org/drawingml/2006/main">
+                  <a:graphicData uri="http://schemas.microsoft.com/office/word/2010/wordprocessingShape">
+                    <wps:wsp>
+                      <wps:cNvSpPr/>
+                      <wps:spPr>
+                        <a:xfrm rot="10800000">
+                          <a:off x="0" y="0"/>
+                          <a:ext cx="7842421" cy="1614616"/>
+                        </a:xfrm>
+                        <a:prstGeom prst="triangle">
+                          <a:avLst>
+                            <a:gd name="adj" fmla="val 100000"/>
+                          </a:avLst>
+                        </a:prstGeom>
+                        <a:solidFill>
+                          <a:srgbClr val="2B6CB0"/>
+                        </a:solidFill>
+                        <a:ln>
+                          <a:noFill/>
+                        </a:ln>
+                      </wps:spPr>
+                      <wps:style>
+                        <a:lnRef idx="2">
+                          <a:schemeClr val="accent1">
+                            <a:shade val="50000"/>
+                          </a:schemeClr>
+                        </a:lnRef>
+                        <a:fillRef idx="1">
+                          <a:schemeClr val="accent1"/>
+                        </a:fillRef>
+                        <a:effectRef idx="0">
+                          <a:schemeClr val="accent1"/>
+                        </a:effectRef>
+                        <a:fontRef idx="minor">
+                          <a:schemeClr val="lt1"/>
+                        </a:fontRef>
+                      </wps:style>
+                      <wps:bodyPr rot="0" spcFirstLastPara="0" vertOverflow="overflow" horzOverflow="overflow" vert="horz" wrap="square" lIns="91440" tIns="45720" rIns="91440" bIns="45720" numCol="1" spcCol="0" rtlCol="0" fromWordArt="0" anchor="ctr" anchorCtr="0" forceAA="0" compatLnSpc="1">
+                        <a:prstTxWarp prst="textNoShape">
+                          <a:avLst/>
+                        </a:prstTxWarp>
+                        <a:noAutofit/>
+                      </wps:bodyPr>
+                    </wps:wsp>
+                  </a:graphicData>
+                </a:graphic>
+                <wp14:sizeRelH relativeFrom="margin">
+                  <wp14:pctWidth>0</wp14:pctWidth>
+                </wp14:sizeRelH>
+                <wp14:sizeRelV relativeFrom="margin">
+                  <wp14:pctHeight>0</wp14:pctHeight>
+                </wp14:sizeRelV>
+              </wp:anchor>
+            </w:drawing>
+          </mc:Choice>
+          <mc:Fallback>
+            <w:pict>
+              <v:shapetype w14:anchorId="6820E74E" id="_x0000_t5" coordsize="21600,21600" o:spt="5" adj="10800" path="m@0,l,21600r21600,xe">
+                <v:stroke joinstyle="miter"/>
+                <v:formulas>
+                  <v:f eqn="val #0"/>
+                  <v:f eqn="prod #0 1 2"/>
+                  <v:f eqn="sum @1 10800 0"/>
+                </v:formulas>
+                <v:path gradientshapeok="t" o:connecttype="custom" o:connectlocs="@0,0;@1,10800;0,21600;10800,21600;21600,21600;@2,10800" textboxrect="0,10800,10800,18000;5400,10800,16200,18000;10800,10800,21600,18000;0,7200,7200,21600;7200,7200,14400,21600;14400,7200,21600,21600"/>
+                <v:handles>
+                  <v:h position="#0,topLeft" xrange="0,21600"/>
+                </v:handles>
+              </v:shapetype>
+              <v:shape id="Triangle 17" o:spid="_x0000_s1026" type="#_x0000_t5" style="position:absolute;margin-left:-41.85pt;margin-top:-4.55pt;width:617.5pt;height:127.15pt;rotation:180;z-index:251750400;visibility:visible;mso-wrap-style:square;mso-width-percent:0;mso-height-percent:0;mso-wrap-distance-left:9pt;mso-wrap-distance-top:0;mso-wrap-distance-right:9pt;mso-wrap-distance-bottom:0;mso-position-horizontal:absolute;mso-position-horizontal-relative:text;mso-position-vertical:absolute;mso-position-vertical-relative:page;mso-width-percent:0;mso-height-percent:0;mso-width-relative:margin;mso-height-relative:margin;v-text-anchor:middle" o:gfxdata="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" adj="21600" fillcolor="#2b6cb0" stroked="f" strokeweight="1pt">
+                <w10:wrap anchory="page"/>
+              </v:shape>
+            </w:pict>
+          </mc:Fallback>
+        </mc:AlternateContent>
       </w:r>
     </w:p>
     <w:p>
@@ -4700,6 +4627,16 @@
           <w:lang w:val="en-US"/>
         </w:rPr>
         <w:t>sustainable</w:t>
+      </w:r>
+      <w:r>
+        <w:rPr>
+          <w:rFonts w:ascii="Menlo" w:hAnsi="Menlo" w:cs="Menlo"/>
+          <w:color w:val="000000"/>
+          <w:sz w:val="20"/>
+          <w:szCs w:val="20"/>
+          <w:lang w:val="en-US"/>
+        </w:rPr>
+        <w:t xml:space="preserve"> development</w:t>
       </w:r>
       <w:r>
         <w:rPr>
@@ -6318,19 +6255,8 @@
           <w:szCs w:val="20"/>
           <w:lang w:val="en-US"/>
         </w:rPr>
-        <w:t xml:space="preserve">{{ </w:t>
-      </w:r>
-      <w:proofErr w:type="spellStart"/>
-      <w:r>
-        <w:rPr>
-          <w:rFonts w:ascii="Menlo" w:hAnsi="Menlo" w:cs="Menlo"/>
-          <w:sz w:val="20"/>
-          <w:szCs w:val="20"/>
-          <w:lang w:val="en-US"/>
-        </w:rPr>
-        <w:t>scatter_plot.show</w:t>
-      </w:r>
-      <w:proofErr w:type="spellEnd"/>
+        <w:t>{{ scatter_plot.show</w:t>
+      </w:r>
       <w:r>
         <w:rPr>
           <w:rFonts w:ascii="Menlo" w:hAnsi="Menlo" w:cs="Menlo"/>
@@ -6666,30 +6592,7 @@
           <w:szCs w:val="20"/>
           <w:lang w:val="en-US"/>
         </w:rPr>
-        <w:t xml:space="preserve">operations provide an opportunity to prioritize and plan better. </w:t>
-      </w:r>
-    </w:p>
-    <w:p>
-      <w:pPr>
-        <w:spacing w:after="202" w:line="360" w:lineRule="auto"/>
-        <w:jc w:val="both"/>
-        <w:rPr>
-          <w:rFonts w:ascii="Menlo" w:hAnsi="Menlo" w:cs="Menlo"/>
-          <w:color w:val="000000"/>
-          <w:sz w:val="20"/>
-          <w:szCs w:val="20"/>
-          <w:lang w:val="en-US"/>
-        </w:rPr>
-      </w:pPr>
-      <w:r>
-        <w:rPr>
-          <w:rFonts w:ascii="Menlo" w:hAnsi="Menlo" w:cs="Menlo"/>
-          <w:color w:val="000000"/>
-          <w:sz w:val="20"/>
-          <w:szCs w:val="20"/>
-          <w:lang w:val="en-US"/>
-        </w:rPr>
-        <w:t xml:space="preserve">Table 1 shows </w:t>
+        <w:t xml:space="preserve">operations provide an opportunity to prioritize and plan better. Table 1 shows </w:t>
       </w:r>
       <w:r>
         <w:rPr>
@@ -7633,72 +7536,70 @@
           <w:bCs/>
           <w:lang w:val="en-US"/>
         </w:rPr>
-        <w:t xml:space="preserve">m </w:t>
-      </w:r>
-      <w:proofErr w:type="spellStart"/>
-      <w:r>
+        <w:t>m sustcoreport</w:t>
+      </w:r>
+    </w:p>
+    <w:p>
+      <w:pPr>
+        <w:spacing w:after="202" w:line="276" w:lineRule="auto"/>
+        <w:jc w:val="both"/>
         <w:rPr>
           <w:rFonts w:ascii="Menlo" w:hAnsi="Menlo" w:cs="Menlo"/>
           <w:b/>
           <w:bCs/>
           <w:lang w:val="en-US"/>
         </w:rPr>
-        <w:t>sustcoreport</w:t>
-      </w:r>
-      <w:proofErr w:type="spellEnd"/>
-    </w:p>
-    <w:p>
-      <w:pPr>
-        <w:spacing w:after="202" w:line="276" w:lineRule="auto"/>
-        <w:jc w:val="both"/>
+      </w:pPr>
+      <w:r>
+        <w:rPr>
+          <w:rFonts w:ascii="Menlo" w:hAnsi="Menlo" w:cs="Menlo"/>
+          <w:lang w:val="en-US"/>
+        </w:rPr>
+        <w:tab/>
+      </w:r>
+      <w:r>
+        <w:rPr>
+          <w:rFonts w:ascii="Menlo" w:hAnsi="Menlo" w:cs="Menlo"/>
+          <w:lang w:val="en-US"/>
+        </w:rPr>
+        <w:tab/>
+      </w:r>
+      <w:r>
+        <w:rPr>
+          <w:rFonts w:ascii="Menlo" w:hAnsi="Menlo" w:cs="Menlo"/>
+          <w:lang w:val="en-US"/>
+        </w:rPr>
+        <w:tab/>
+      </w:r>
+      <w:r>
+        <w:rPr>
+          <w:rFonts w:ascii="Menlo" w:hAnsi="Menlo" w:cs="Menlo"/>
+          <w:lang w:val="en-US"/>
+        </w:rPr>
+        <w:tab/>
+      </w:r>
+      <w:r>
+        <w:rPr>
+          <w:rFonts w:ascii="Menlo" w:hAnsi="Menlo" w:cs="Menlo"/>
+          <w:lang w:val="en-US"/>
+        </w:rPr>
+        <w:tab/>
+      </w:r>
+      <w:r>
+        <w:rPr>
+          <w:rFonts w:ascii="Menlo" w:hAnsi="Menlo" w:cs="Menlo"/>
+          <w:lang w:val="en-US"/>
+        </w:rPr>
+        <w:tab/>
+      </w:r>
+      <w:r>
         <w:rPr>
           <w:rFonts w:ascii="Menlo" w:hAnsi="Menlo" w:cs="Menlo"/>
           <w:b/>
           <w:bCs/>
           <w:lang w:val="en-US"/>
         </w:rPr>
-      </w:pPr>
-      <w:r>
-        <w:rPr>
-          <w:rFonts w:ascii="Menlo" w:hAnsi="Menlo" w:cs="Menlo"/>
-          <w:lang w:val="en-US"/>
-        </w:rPr>
-        <w:tab/>
-      </w:r>
-      <w:r>
-        <w:rPr>
-          <w:rFonts w:ascii="Menlo" w:hAnsi="Menlo" w:cs="Menlo"/>
-          <w:lang w:val="en-US"/>
-        </w:rPr>
-        <w:tab/>
-      </w:r>
-      <w:r>
-        <w:rPr>
-          <w:rFonts w:ascii="Menlo" w:hAnsi="Menlo" w:cs="Menlo"/>
-          <w:lang w:val="en-US"/>
-        </w:rPr>
-        <w:tab/>
-      </w:r>
-      <w:r>
-        <w:rPr>
-          <w:rFonts w:ascii="Menlo" w:hAnsi="Menlo" w:cs="Menlo"/>
-          <w:lang w:val="en-US"/>
-        </w:rPr>
-        <w:tab/>
-      </w:r>
-      <w:r>
-        <w:rPr>
-          <w:rFonts w:ascii="Menlo" w:hAnsi="Menlo" w:cs="Menlo"/>
-          <w:lang w:val="en-US"/>
-        </w:rPr>
-        <w:tab/>
-      </w:r>
-      <w:r>
-        <w:rPr>
-          <w:rFonts w:ascii="Menlo" w:hAnsi="Menlo" w:cs="Menlo"/>
-          <w:lang w:val="en-US"/>
-        </w:rPr>
-        <w:tab/>
+        <w:t>About</w:t>
       </w:r>
       <w:r>
         <w:rPr>
@@ -7707,7 +7608,7 @@
           <w:bCs/>
           <w:lang w:val="en-US"/>
         </w:rPr>
-        <w:t>About</w:t>
+        <w:t xml:space="preserve"> </w:t>
       </w:r>
       <w:r>
         <w:rPr>
@@ -7716,9 +7617,8 @@
           <w:bCs/>
           <w:lang w:val="en-US"/>
         </w:rPr>
-        <w:t xml:space="preserve"> </w:t>
-      </w:r>
-      <w:proofErr w:type="spellStart"/>
+        <w:t>S</w:t>
+      </w:r>
       <w:r>
         <w:rPr>
           <w:rFonts w:ascii="Menlo" w:hAnsi="Menlo" w:cs="Menlo"/>
@@ -7726,7 +7626,7 @@
           <w:bCs/>
           <w:lang w:val="en-US"/>
         </w:rPr>
-        <w:t>S</w:t>
+        <w:t>ust</w:t>
       </w:r>
       <w:r>
         <w:rPr>
@@ -7735,7 +7635,7 @@
           <w:bCs/>
           <w:lang w:val="en-US"/>
         </w:rPr>
-        <w:t>ust</w:t>
+        <w:t>C</w:t>
       </w:r>
       <w:r>
         <w:rPr>
@@ -7744,7 +7644,7 @@
           <w:bCs/>
           <w:lang w:val="en-US"/>
         </w:rPr>
-        <w:t>C</w:t>
+        <w:t>o</w:t>
       </w:r>
       <w:r>
         <w:rPr>
@@ -7753,7 +7653,7 @@
           <w:bCs/>
           <w:lang w:val="en-US"/>
         </w:rPr>
-        <w:t>o</w:t>
+        <w:t>R</w:t>
       </w:r>
       <w:r>
         <w:rPr>
@@ -7762,18 +7662,8 @@
           <w:bCs/>
           <w:lang w:val="en-US"/>
         </w:rPr>
-        <w:t>R</w:t>
-      </w:r>
-      <w:r>
-        <w:rPr>
-          <w:rFonts w:ascii="Menlo" w:hAnsi="Menlo" w:cs="Menlo"/>
-          <w:b/>
-          <w:bCs/>
-          <w:lang w:val="en-US"/>
-        </w:rPr>
         <w:t>eport</w:t>
       </w:r>
-      <w:proofErr w:type="spellEnd"/>
     </w:p>
     <w:p>
       <w:pPr>
@@ -7788,7 +7678,6 @@
           <w:lang w:val="en-US"/>
         </w:rPr>
       </w:pPr>
-      <w:proofErr w:type="spellStart"/>
       <w:r>
         <w:rPr>
           <w:rFonts w:ascii="Menlo" w:hAnsi="Menlo" w:cs="Menlo"/>
@@ -7797,18 +7686,7 @@
           <w:szCs w:val="20"/>
           <w:lang w:val="en-US"/>
         </w:rPr>
-        <w:t>SustCoReport</w:t>
-      </w:r>
-      <w:proofErr w:type="spellEnd"/>
-      <w:r>
-        <w:rPr>
-          <w:rFonts w:ascii="Menlo" w:hAnsi="Menlo" w:cs="Menlo"/>
-          <w:color w:val="000000"/>
-          <w:sz w:val="20"/>
-          <w:szCs w:val="20"/>
-          <w:lang w:val="en-US"/>
-        </w:rPr>
-        <w:t xml:space="preserve"> is a web-based service for all </w:t>
+        <w:t xml:space="preserve">SustCoReport is a web-based service for all </w:t>
       </w:r>
       <w:r>
         <w:rPr>
@@ -7935,7 +7813,6 @@
       <w:pPr>
         <w:spacing w:after="202" w:line="360" w:lineRule="auto"/>
         <w:ind w:left="4320"/>
-        <w:jc w:val="both"/>
         <w:rPr>
           <w:rFonts w:ascii="Menlo" w:hAnsi="Menlo" w:cs="Menlo"/>
           <w:color w:val="0563C1" w:themeColor="hyperlink"/>
@@ -7945,7 +7822,6 @@
           <w:lang w:val="en-US"/>
         </w:rPr>
       </w:pPr>
-      <w:proofErr w:type="spellStart"/>
       <w:r>
         <w:rPr>
           <w:rFonts w:ascii="Menlo" w:hAnsi="Menlo" w:cs="Menlo"/>
@@ -7954,40 +7830,7 @@
           <w:szCs w:val="20"/>
           <w:lang w:val="en-US"/>
         </w:rPr>
-        <w:t>SustCoReport</w:t>
-      </w:r>
-      <w:proofErr w:type="spellEnd"/>
-      <w:r>
-        <w:rPr>
-          <w:rFonts w:ascii="Menlo" w:hAnsi="Menlo" w:cs="Menlo"/>
-          <w:color w:val="000000"/>
-          <w:sz w:val="20"/>
-          <w:szCs w:val="20"/>
-          <w:lang w:val="en-US"/>
-        </w:rPr>
-        <w:t xml:space="preserve"> is developed by AMAP Sustainability and </w:t>
-      </w:r>
-      <w:proofErr w:type="spellStart"/>
-      <w:r>
-        <w:rPr>
-          <w:rFonts w:ascii="Menlo" w:hAnsi="Menlo" w:cs="Menlo"/>
-          <w:color w:val="000000"/>
-          <w:sz w:val="20"/>
-          <w:szCs w:val="20"/>
-          <w:lang w:val="en-US"/>
-        </w:rPr>
-        <w:t>dav|consulting</w:t>
-      </w:r>
-      <w:proofErr w:type="spellEnd"/>
-      <w:r>
-        <w:rPr>
-          <w:rFonts w:ascii="Menlo" w:hAnsi="Menlo" w:cs="Menlo"/>
-          <w:color w:val="000000"/>
-          <w:sz w:val="20"/>
-          <w:szCs w:val="20"/>
-          <w:lang w:val="en-US"/>
-        </w:rPr>
-        <w:t xml:space="preserve">. For more information visit </w:t>
+        <w:t xml:space="preserve">SustCoReport is developed by AMAP Sustainability and dav|consulting. For more information visit </w:t>
       </w:r>
       <w:r>
         <w:rPr>

</xml_diff>

<commit_message>
Update based on Staffans comments
</commit_message>
<xml_diff>
--- a/docassemble/SustCoReportBASen/data/templates/ra_temp.docx
+++ b/docassemble/SustCoReportBASen/data/templates/ra_temp.docx
@@ -646,6 +646,7 @@
                               </w:rPr>
                               <w:t xml:space="preserve"> </w:t>
                             </w:r>
+                            <w:proofErr w:type="spellStart"/>
                             <w:r>
                               <w:rPr>
                                 <w:rFonts w:ascii="Menlo" w:hAnsi="Menlo" w:cs="Menlo"/>
@@ -656,6 +657,7 @@
                               </w:rPr>
                               <w:t>SustCoReport</w:t>
                             </w:r>
+                            <w:proofErr w:type="spellEnd"/>
                           </w:p>
                           <w:p>
                             <w:pPr>
@@ -1367,7 +1369,18 @@
           <w:szCs w:val="20"/>
           <w:lang w:val="en-US"/>
         </w:rPr>
-        <w:t>{{df.Organi</w:t>
+        <w:t>{{</w:t>
+      </w:r>
+      <w:proofErr w:type="spellStart"/>
+      <w:proofErr w:type="gramStart"/>
+      <w:r>
+        <w:rPr>
+          <w:rFonts w:ascii="Menlo" w:hAnsi="Menlo" w:cs="Menlo"/>
+          <w:sz w:val="20"/>
+          <w:szCs w:val="20"/>
+          <w:lang w:val="en-US"/>
+        </w:rPr>
+        <w:t>df.Organi</w:t>
       </w:r>
       <w:r>
         <w:rPr>
@@ -1385,7 +1398,28 @@
           <w:szCs w:val="20"/>
           <w:lang w:val="en-US"/>
         </w:rPr>
-        <w:t>ation[0]}} has {{df.</w:t>
+        <w:t>ation</w:t>
+      </w:r>
+      <w:proofErr w:type="spellEnd"/>
+      <w:proofErr w:type="gramEnd"/>
+      <w:r>
+        <w:rPr>
+          <w:rFonts w:ascii="Menlo" w:hAnsi="Menlo" w:cs="Menlo"/>
+          <w:sz w:val="20"/>
+          <w:szCs w:val="20"/>
+          <w:lang w:val="en-US"/>
+        </w:rPr>
+        <w:t>[0]}} has {{</w:t>
+      </w:r>
+      <w:proofErr w:type="spellStart"/>
+      <w:r>
+        <w:rPr>
+          <w:rFonts w:ascii="Menlo" w:hAnsi="Menlo" w:cs="Menlo"/>
+          <w:sz w:val="20"/>
+          <w:szCs w:val="20"/>
+          <w:lang w:val="en-US"/>
+        </w:rPr>
+        <w:t>df.</w:t>
       </w:r>
       <w:r>
         <w:rPr>
@@ -1396,6 +1430,7 @@
         </w:rPr>
         <w:t>Datum</w:t>
       </w:r>
+      <w:proofErr w:type="spellEnd"/>
       <w:r>
         <w:rPr>
           <w:rFonts w:ascii="Menlo" w:hAnsi="Menlo" w:cs="Menlo"/>
@@ -1439,7 +1474,27 @@
           <w:szCs w:val="20"/>
           <w:lang w:val="en-US"/>
         </w:rPr>
-        <w:t xml:space="preserve"> using the SustCoReport </w:t>
+        <w:t xml:space="preserve"> using the </w:t>
+      </w:r>
+      <w:proofErr w:type="spellStart"/>
+      <w:r>
+        <w:rPr>
+          <w:rFonts w:ascii="Menlo" w:hAnsi="Menlo" w:cs="Menlo"/>
+          <w:sz w:val="20"/>
+          <w:szCs w:val="20"/>
+          <w:lang w:val="en-US"/>
+        </w:rPr>
+        <w:t>SustCoReport</w:t>
+      </w:r>
+      <w:proofErr w:type="spellEnd"/>
+      <w:r>
+        <w:rPr>
+          <w:rFonts w:ascii="Menlo" w:hAnsi="Menlo" w:cs="Menlo"/>
+          <w:sz w:val="20"/>
+          <w:szCs w:val="20"/>
+          <w:lang w:val="en-US"/>
+        </w:rPr>
+        <w:t xml:space="preserve"> </w:t>
       </w:r>
       <w:r>
         <w:rPr>
@@ -1525,14 +1580,25 @@
           <w:lang w:val="en-US"/>
         </w:rPr>
       </w:pPr>
-      <w:r>
-        <w:rPr>
-          <w:rFonts w:ascii="Menlo" w:hAnsi="Menlo" w:cs="Menlo"/>
-          <w:sz w:val="20"/>
-          <w:szCs w:val="20"/>
-          <w:lang w:val="en-US"/>
-        </w:rPr>
-        <w:t xml:space="preserve">SustCoReport is based on the </w:t>
+      <w:proofErr w:type="spellStart"/>
+      <w:r>
+        <w:rPr>
+          <w:rFonts w:ascii="Menlo" w:hAnsi="Menlo" w:cs="Menlo"/>
+          <w:sz w:val="20"/>
+          <w:szCs w:val="20"/>
+          <w:lang w:val="en-US"/>
+        </w:rPr>
+        <w:t>SustCoReport</w:t>
+      </w:r>
+      <w:proofErr w:type="spellEnd"/>
+      <w:r>
+        <w:rPr>
+          <w:rFonts w:ascii="Menlo" w:hAnsi="Menlo" w:cs="Menlo"/>
+          <w:sz w:val="20"/>
+          <w:szCs w:val="20"/>
+          <w:lang w:val="en-US"/>
+        </w:rPr>
+        <w:t xml:space="preserve"> is based on the </w:t>
       </w:r>
       <w:r>
         <w:rPr>
@@ -1832,6 +1898,7 @@
                 <w:szCs w:val="20"/>
               </w:rPr>
             </w:pPr>
+            <w:proofErr w:type="gramStart"/>
             <w:r>
               <w:rPr>
                 <w:rFonts w:ascii="Menlo" w:hAnsi="Menlo" w:cs="Menlo"/>
@@ -1839,6 +1906,7 @@
               </w:rPr>
               <w:t xml:space="preserve">{{ </w:t>
             </w:r>
+            <w:proofErr w:type="spellStart"/>
             <w:r>
               <w:rPr>
                 <w:rFonts w:ascii="Menlo" w:hAnsi="Menlo" w:cs="Menlo"/>
@@ -1846,12 +1914,21 @@
               </w:rPr>
               <w:t>df</w:t>
             </w:r>
+            <w:proofErr w:type="gramEnd"/>
             <w:r>
               <w:rPr>
                 <w:rFonts w:ascii="Menlo" w:hAnsi="Menlo" w:cs="Menlo"/>
                 <w:szCs w:val="20"/>
               </w:rPr>
-              <w:t>.Organisation[0] }}</w:t>
+              <w:t>.Organisation</w:t>
+            </w:r>
+            <w:proofErr w:type="spellEnd"/>
+            <w:r>
+              <w:rPr>
+                <w:rFonts w:ascii="Menlo" w:hAnsi="Menlo" w:cs="Menlo"/>
+                <w:szCs w:val="20"/>
+              </w:rPr>
+              <w:t>[0] }}</w:t>
             </w:r>
           </w:p>
           <w:p>
@@ -1958,12 +2035,37 @@
                 <w:szCs w:val="20"/>
               </w:rPr>
             </w:pPr>
+            <w:proofErr w:type="gramStart"/>
             <w:r>
               <w:rPr>
                 <w:rFonts w:ascii="Menlo" w:hAnsi="Menlo" w:cs="Menlo"/>
                 <w:szCs w:val="20"/>
               </w:rPr>
-              <w:t>{{ df.Organisationsform[0]}}</w:t>
+              <w:t xml:space="preserve">{{ </w:t>
+            </w:r>
+            <w:proofErr w:type="spellStart"/>
+            <w:r>
+              <w:rPr>
+                <w:rFonts w:ascii="Menlo" w:hAnsi="Menlo" w:cs="Menlo"/>
+                <w:szCs w:val="20"/>
+              </w:rPr>
+              <w:t>df</w:t>
+            </w:r>
+            <w:proofErr w:type="gramEnd"/>
+            <w:r>
+              <w:rPr>
+                <w:rFonts w:ascii="Menlo" w:hAnsi="Menlo" w:cs="Menlo"/>
+                <w:szCs w:val="20"/>
+              </w:rPr>
+              <w:t>.Organisationsform</w:t>
+            </w:r>
+            <w:proofErr w:type="spellEnd"/>
+            <w:r>
+              <w:rPr>
+                <w:rFonts w:ascii="Menlo" w:hAnsi="Menlo" w:cs="Menlo"/>
+                <w:szCs w:val="20"/>
+              </w:rPr>
+              <w:t>[0]}}</w:t>
             </w:r>
           </w:p>
         </w:tc>
@@ -2036,6 +2138,7 @@
                 <w:szCs w:val="20"/>
               </w:rPr>
             </w:pPr>
+            <w:proofErr w:type="gramStart"/>
             <w:r>
               <w:rPr>
                 <w:rFonts w:ascii="Menlo" w:hAnsi="Menlo" w:cs="Menlo"/>
@@ -2043,6 +2146,7 @@
               </w:rPr>
               <w:t xml:space="preserve">{{ </w:t>
             </w:r>
+            <w:proofErr w:type="spellStart"/>
             <w:r>
               <w:rPr>
                 <w:rFonts w:ascii="Menlo" w:hAnsi="Menlo" w:cs="Menlo"/>
@@ -2050,6 +2154,7 @@
               </w:rPr>
               <w:t>df</w:t>
             </w:r>
+            <w:proofErr w:type="gramEnd"/>
             <w:r>
               <w:rPr>
                 <w:rFonts w:ascii="Menlo" w:hAnsi="Menlo" w:cs="Menlo"/>
@@ -2064,6 +2169,7 @@
               </w:rPr>
               <w:t>Land</w:t>
             </w:r>
+            <w:proofErr w:type="spellEnd"/>
             <w:r>
               <w:rPr>
                 <w:rFonts w:ascii="Menlo" w:hAnsi="Menlo" w:cs="Menlo"/>
@@ -2147,6 +2253,8 @@
               </w:rPr>
               <w:t xml:space="preserve">{% if </w:t>
             </w:r>
+            <w:proofErr w:type="spellStart"/>
+            <w:proofErr w:type="gramStart"/>
             <w:r>
               <w:rPr>
                 <w:rFonts w:ascii="Menlo" w:hAnsi="Menlo" w:cs="Menlo"/>
@@ -2161,6 +2269,8 @@
               </w:rPr>
               <w:t>Land</w:t>
             </w:r>
+            <w:proofErr w:type="spellEnd"/>
+            <w:proofErr w:type="gramEnd"/>
             <w:r>
               <w:rPr>
                 <w:rFonts w:ascii="Menlo" w:hAnsi="Menlo" w:cs="Menlo"/>
@@ -2195,6 +2305,7 @@
               </w:rPr>
               <w:t xml:space="preserve"> %}{{ </w:t>
             </w:r>
+            <w:proofErr w:type="spellStart"/>
             <w:r>
               <w:rPr>
                 <w:rFonts w:ascii="Menlo" w:hAnsi="Menlo" w:cs="Menlo"/>
@@ -2209,6 +2320,7 @@
               </w:rPr>
               <w:t>Region</w:t>
             </w:r>
+            <w:proofErr w:type="spellEnd"/>
             <w:r>
               <w:rPr>
                 <w:rFonts w:ascii="Menlo" w:hAnsi="Menlo" w:cs="Menlo"/>
@@ -2304,6 +2416,7 @@
                 <w:szCs w:val="20"/>
               </w:rPr>
             </w:pPr>
+            <w:proofErr w:type="gramStart"/>
             <w:r>
               <w:rPr>
                 <w:rFonts w:ascii="Menlo" w:hAnsi="Menlo" w:cs="Menlo"/>
@@ -2311,6 +2424,7 @@
               </w:rPr>
               <w:t xml:space="preserve">{{ </w:t>
             </w:r>
+            <w:proofErr w:type="spellStart"/>
             <w:r>
               <w:rPr>
                 <w:rFonts w:ascii="Menlo" w:hAnsi="Menlo" w:cs="Menlo"/>
@@ -2318,12 +2432,21 @@
               </w:rPr>
               <w:t>df</w:t>
             </w:r>
+            <w:proofErr w:type="gramEnd"/>
             <w:r>
               <w:rPr>
                 <w:rFonts w:ascii="Menlo" w:hAnsi="Menlo" w:cs="Menlo"/>
                 <w:szCs w:val="20"/>
               </w:rPr>
-              <w:t>.Bransch[0] }}</w:t>
+              <w:t>.Bransch</w:t>
+            </w:r>
+            <w:proofErr w:type="spellEnd"/>
+            <w:r>
+              <w:rPr>
+                <w:rFonts w:ascii="Menlo" w:hAnsi="Menlo" w:cs="Menlo"/>
+                <w:szCs w:val="20"/>
+              </w:rPr>
+              <w:t>[0] }}</w:t>
             </w:r>
           </w:p>
           <w:p>
@@ -2421,6 +2544,7 @@
                 <w:szCs w:val="20"/>
               </w:rPr>
             </w:pPr>
+            <w:proofErr w:type="gramStart"/>
             <w:r>
               <w:rPr>
                 <w:rFonts w:ascii="Menlo" w:hAnsi="Menlo" w:cs="Menlo"/>
@@ -2428,6 +2552,7 @@
               </w:rPr>
               <w:t xml:space="preserve">{{ </w:t>
             </w:r>
+            <w:proofErr w:type="spellStart"/>
             <w:r>
               <w:rPr>
                 <w:rFonts w:ascii="Menlo" w:hAnsi="Menlo" w:cs="Menlo"/>
@@ -2435,12 +2560,21 @@
               </w:rPr>
               <w:t>df</w:t>
             </w:r>
+            <w:proofErr w:type="gramEnd"/>
             <w:r>
               <w:rPr>
                 <w:rFonts w:ascii="Menlo" w:hAnsi="Menlo" w:cs="Menlo"/>
                 <w:szCs w:val="20"/>
               </w:rPr>
-              <w:t>.Anställda[0] }}</w:t>
+              <w:t>.Anställda</w:t>
+            </w:r>
+            <w:proofErr w:type="spellEnd"/>
+            <w:r>
+              <w:rPr>
+                <w:rFonts w:ascii="Menlo" w:hAnsi="Menlo" w:cs="Menlo"/>
+                <w:szCs w:val="20"/>
+              </w:rPr>
+              <w:t>[0] }}</w:t>
             </w:r>
           </w:p>
           <w:p>
@@ -2529,6 +2663,7 @@
                 <w:szCs w:val="20"/>
               </w:rPr>
             </w:pPr>
+            <w:proofErr w:type="gramStart"/>
             <w:r>
               <w:rPr>
                 <w:rFonts w:ascii="Menlo" w:hAnsi="Menlo" w:cs="Menlo"/>
@@ -2536,6 +2671,7 @@
               </w:rPr>
               <w:t xml:space="preserve">{{ </w:t>
             </w:r>
+            <w:proofErr w:type="spellStart"/>
             <w:r>
               <w:rPr>
                 <w:rFonts w:ascii="Menlo" w:hAnsi="Menlo" w:cs="Menlo"/>
@@ -2543,12 +2679,21 @@
               </w:rPr>
               <w:t>df</w:t>
             </w:r>
+            <w:proofErr w:type="gramEnd"/>
             <w:r>
               <w:rPr>
                 <w:rFonts w:ascii="Menlo" w:hAnsi="Menlo" w:cs="Menlo"/>
                 <w:szCs w:val="20"/>
               </w:rPr>
-              <w:t>.Omsättning[0] }}</w:t>
+              <w:t>.Omsättning</w:t>
+            </w:r>
+            <w:proofErr w:type="spellEnd"/>
+            <w:r>
+              <w:rPr>
+                <w:rFonts w:ascii="Menlo" w:hAnsi="Menlo" w:cs="Menlo"/>
+                <w:szCs w:val="20"/>
+              </w:rPr>
+              <w:t>[0] }}</w:t>
             </w:r>
           </w:p>
           <w:p>
@@ -2624,6 +2769,7 @@
                 <w:szCs w:val="20"/>
               </w:rPr>
             </w:pPr>
+            <w:proofErr w:type="gramStart"/>
             <w:r>
               <w:rPr>
                 <w:rFonts w:ascii="Menlo" w:hAnsi="Menlo" w:cs="Menlo"/>
@@ -2631,6 +2777,7 @@
               </w:rPr>
               <w:t xml:space="preserve">{{ </w:t>
             </w:r>
+            <w:proofErr w:type="spellStart"/>
             <w:r>
               <w:rPr>
                 <w:rFonts w:ascii="Menlo" w:hAnsi="Menlo" w:cs="Menlo"/>
@@ -2638,12 +2785,21 @@
               </w:rPr>
               <w:t>df</w:t>
             </w:r>
+            <w:proofErr w:type="gramEnd"/>
             <w:r>
               <w:rPr>
                 <w:rFonts w:ascii="Menlo" w:hAnsi="Menlo" w:cs="Menlo"/>
                 <w:szCs w:val="20"/>
               </w:rPr>
-              <w:t>.Verksamhetsinriktning[0] }}</w:t>
+              <w:t>.Verksamhetsinriktning</w:t>
+            </w:r>
+            <w:proofErr w:type="spellEnd"/>
+            <w:r>
+              <w:rPr>
+                <w:rFonts w:ascii="Menlo" w:hAnsi="Menlo" w:cs="Menlo"/>
+                <w:szCs w:val="20"/>
+              </w:rPr>
+              <w:t>[0] }}</w:t>
             </w:r>
           </w:p>
           <w:p>
@@ -3572,14 +3728,25 @@
           <w:lang w:val="en-US"/>
         </w:rPr>
       </w:pPr>
-      <w:r>
-        <w:rPr>
-          <w:rFonts w:ascii="Menlo" w:hAnsi="Menlo" w:cs="Menlo"/>
-          <w:sz w:val="20"/>
-          <w:szCs w:val="20"/>
-          <w:lang w:val="en-US"/>
-        </w:rPr>
-        <w:t>{{ radar_plot_1.show(width=’</w:t>
+      <w:proofErr w:type="gramStart"/>
+      <w:r>
+        <w:rPr>
+          <w:rFonts w:ascii="Menlo" w:hAnsi="Menlo" w:cs="Menlo"/>
+          <w:sz w:val="20"/>
+          <w:szCs w:val="20"/>
+          <w:lang w:val="en-US"/>
+        </w:rPr>
+        <w:t>{{ radar</w:t>
+      </w:r>
+      <w:proofErr w:type="gramEnd"/>
+      <w:r>
+        <w:rPr>
+          <w:rFonts w:ascii="Menlo" w:hAnsi="Menlo" w:cs="Menlo"/>
+          <w:sz w:val="20"/>
+          <w:szCs w:val="20"/>
+          <w:lang w:val="en-US"/>
+        </w:rPr>
+        <w:t>_plot_1.show(width=’</w:t>
       </w:r>
       <w:r>
         <w:rPr>
@@ -4078,14 +4245,25 @@
           <w:lang w:val="en-US"/>
         </w:rPr>
       </w:pPr>
-      <w:r>
-        <w:rPr>
-          <w:rFonts w:ascii="Menlo" w:hAnsi="Menlo" w:cs="Menlo"/>
-          <w:sz w:val="20"/>
-          <w:szCs w:val="20"/>
-          <w:lang w:val="en-US"/>
-        </w:rPr>
-        <w:t>{{ radar_plot_</w:t>
+      <w:proofErr w:type="gramStart"/>
+      <w:r>
+        <w:rPr>
+          <w:rFonts w:ascii="Menlo" w:hAnsi="Menlo" w:cs="Menlo"/>
+          <w:sz w:val="20"/>
+          <w:szCs w:val="20"/>
+          <w:lang w:val="en-US"/>
+        </w:rPr>
+        <w:t>{{ radar</w:t>
+      </w:r>
+      <w:proofErr w:type="gramEnd"/>
+      <w:r>
+        <w:rPr>
+          <w:rFonts w:ascii="Menlo" w:hAnsi="Menlo" w:cs="Menlo"/>
+          <w:sz w:val="20"/>
+          <w:szCs w:val="20"/>
+          <w:lang w:val="en-US"/>
+        </w:rPr>
+        <w:t>_plot_</w:t>
       </w:r>
       <w:r>
         <w:rPr>
@@ -4827,7 +5005,7 @@
           <w:szCs w:val="20"/>
           <w:lang w:val="en-US"/>
         </w:rPr>
-        <w:t xml:space="preserve">Figure 3. Estimated impact from operations and stakeholders' estimated view of </w:t>
+        <w:t>Figure 3. Estimated impact from operations and stakeholders' estimated view o</w:t>
       </w:r>
       <w:r>
         <w:rPr>
@@ -4838,7 +5016,7 @@
           <w:szCs w:val="20"/>
           <w:lang w:val="en-US"/>
         </w:rPr>
-        <w:t>our</w:t>
+        <w:t>n</w:t>
       </w:r>
       <w:r>
         <w:rPr>
@@ -4860,6 +5038,28 @@
           <w:szCs w:val="20"/>
           <w:lang w:val="en-US"/>
         </w:rPr>
+        <w:t>our</w:t>
+      </w:r>
+      <w:r>
+        <w:rPr>
+          <w:rFonts w:ascii="Menlo" w:hAnsi="Menlo" w:cs="Menlo"/>
+          <w:i/>
+          <w:iCs/>
+          <w:sz w:val="20"/>
+          <w:szCs w:val="20"/>
+          <w:lang w:val="en-US"/>
+        </w:rPr>
+        <w:t xml:space="preserve"> </w:t>
+      </w:r>
+      <w:r>
+        <w:rPr>
+          <w:rFonts w:ascii="Menlo" w:hAnsi="Menlo" w:cs="Menlo"/>
+          <w:i/>
+          <w:iCs/>
+          <w:sz w:val="20"/>
+          <w:szCs w:val="20"/>
+          <w:lang w:val="en-US"/>
+        </w:rPr>
         <w:t>impact</w:t>
       </w:r>
     </w:p>
@@ -4874,14 +5074,25 @@
           <w:lang w:val="en-US"/>
         </w:rPr>
       </w:pPr>
-      <w:r>
-        <w:rPr>
-          <w:rFonts w:ascii="Menlo" w:hAnsi="Menlo" w:cs="Menlo"/>
-          <w:sz w:val="20"/>
-          <w:szCs w:val="20"/>
-          <w:lang w:val="en-US"/>
-        </w:rPr>
-        <w:t>{{ radar_plot_</w:t>
+      <w:proofErr w:type="gramStart"/>
+      <w:r>
+        <w:rPr>
+          <w:rFonts w:ascii="Menlo" w:hAnsi="Menlo" w:cs="Menlo"/>
+          <w:sz w:val="20"/>
+          <w:szCs w:val="20"/>
+          <w:lang w:val="en-US"/>
+        </w:rPr>
+        <w:t>{{ radar</w:t>
+      </w:r>
+      <w:proofErr w:type="gramEnd"/>
+      <w:r>
+        <w:rPr>
+          <w:rFonts w:ascii="Menlo" w:hAnsi="Menlo" w:cs="Menlo"/>
+          <w:sz w:val="20"/>
+          <w:szCs w:val="20"/>
+          <w:lang w:val="en-US"/>
+        </w:rPr>
+        <w:t>_plot_</w:t>
       </w:r>
       <w:r>
         <w:rPr>
@@ -5388,14 +5599,25 @@
           <w:lang w:val="en-US"/>
         </w:rPr>
       </w:pPr>
-      <w:r>
-        <w:rPr>
-          <w:rFonts w:ascii="Menlo" w:hAnsi="Menlo" w:cs="Menlo"/>
-          <w:sz w:val="20"/>
-          <w:szCs w:val="20"/>
-          <w:lang w:val="en-US"/>
-        </w:rPr>
-        <w:t>{{ radar_plot_</w:t>
+      <w:proofErr w:type="gramStart"/>
+      <w:r>
+        <w:rPr>
+          <w:rFonts w:ascii="Menlo" w:hAnsi="Menlo" w:cs="Menlo"/>
+          <w:sz w:val="20"/>
+          <w:szCs w:val="20"/>
+          <w:lang w:val="en-US"/>
+        </w:rPr>
+        <w:t>{{ radar</w:t>
+      </w:r>
+      <w:proofErr w:type="gramEnd"/>
+      <w:r>
+        <w:rPr>
+          <w:rFonts w:ascii="Menlo" w:hAnsi="Menlo" w:cs="Menlo"/>
+          <w:sz w:val="20"/>
+          <w:szCs w:val="20"/>
+          <w:lang w:val="en-US"/>
+        </w:rPr>
+        <w:t>_plot_</w:t>
       </w:r>
       <w:r>
         <w:rPr>
@@ -6248,15 +6470,37 @@
           <w:lang w:val="en-US"/>
         </w:rPr>
       </w:pPr>
-      <w:r>
-        <w:rPr>
-          <w:rFonts w:ascii="Menlo" w:hAnsi="Menlo" w:cs="Menlo"/>
-          <w:sz w:val="20"/>
-          <w:szCs w:val="20"/>
-          <w:lang w:val="en-US"/>
-        </w:rPr>
-        <w:t>{{ scatter_plot.show</w:t>
-      </w:r>
+      <w:proofErr w:type="gramStart"/>
+      <w:r>
+        <w:rPr>
+          <w:rFonts w:ascii="Menlo" w:hAnsi="Menlo" w:cs="Menlo"/>
+          <w:sz w:val="20"/>
+          <w:szCs w:val="20"/>
+          <w:lang w:val="en-US"/>
+        </w:rPr>
+        <w:t xml:space="preserve">{{ </w:t>
+      </w:r>
+      <w:proofErr w:type="spellStart"/>
+      <w:r>
+        <w:rPr>
+          <w:rFonts w:ascii="Menlo" w:hAnsi="Menlo" w:cs="Menlo"/>
+          <w:sz w:val="20"/>
+          <w:szCs w:val="20"/>
+          <w:lang w:val="en-US"/>
+        </w:rPr>
+        <w:t>scatter</w:t>
+      </w:r>
+      <w:proofErr w:type="gramEnd"/>
+      <w:r>
+        <w:rPr>
+          <w:rFonts w:ascii="Menlo" w:hAnsi="Menlo" w:cs="Menlo"/>
+          <w:sz w:val="20"/>
+          <w:szCs w:val="20"/>
+          <w:lang w:val="en-US"/>
+        </w:rPr>
+        <w:t>_plot.show</w:t>
+      </w:r>
+      <w:proofErr w:type="spellEnd"/>
       <w:r>
         <w:rPr>
           <w:rFonts w:ascii="Menlo" w:hAnsi="Menlo" w:cs="Menlo"/>
@@ -6612,7 +6856,29 @@
           <w:szCs w:val="20"/>
           <w:lang w:val="en-US"/>
         </w:rPr>
-        <w:t>most important stakeholders and the most important stakeholders for the sector as a whole.</w:t>
+        <w:t xml:space="preserve">most important stakeholders and the most important stakeholders for the </w:t>
+      </w:r>
+      <w:proofErr w:type="gramStart"/>
+      <w:r>
+        <w:rPr>
+          <w:rFonts w:ascii="Menlo" w:hAnsi="Menlo" w:cs="Menlo"/>
+          <w:color w:val="000000"/>
+          <w:sz w:val="20"/>
+          <w:szCs w:val="20"/>
+          <w:lang w:val="en-US"/>
+        </w:rPr>
+        <w:t>sector as a whole</w:t>
+      </w:r>
+      <w:proofErr w:type="gramEnd"/>
+      <w:r>
+        <w:rPr>
+          <w:rFonts w:ascii="Menlo" w:hAnsi="Menlo" w:cs="Menlo"/>
+          <w:color w:val="000000"/>
+          <w:sz w:val="20"/>
+          <w:szCs w:val="20"/>
+          <w:lang w:val="en-US"/>
+        </w:rPr>
+        <w:t>.</w:t>
       </w:r>
     </w:p>
     <w:p>
@@ -6657,8 +6923,21 @@
           <w:szCs w:val="20"/>
           <w:lang w:val="en-US"/>
         </w:rPr>
-        <w:t xml:space="preserve"> operations and for the sector as a whole</w:t>
-      </w:r>
+        <w:t xml:space="preserve"> operations and for the </w:t>
+      </w:r>
+      <w:proofErr w:type="gramStart"/>
+      <w:r>
+        <w:rPr>
+          <w:rFonts w:ascii="Menlo" w:hAnsi="Menlo" w:cs="Menlo"/>
+          <w:i/>
+          <w:iCs/>
+          <w:sz w:val="20"/>
+          <w:szCs w:val="20"/>
+          <w:lang w:val="en-US"/>
+        </w:rPr>
+        <w:t>sector as a whole</w:t>
+      </w:r>
+      <w:proofErr w:type="gramEnd"/>
       <w:r>
         <w:rPr>
           <w:rFonts w:ascii="Menlo" w:hAnsi="Menlo" w:cs="Menlo"/>
@@ -6781,12 +7060,21 @@
                 <w:szCs w:val="20"/>
               </w:rPr>
             </w:pPr>
+            <w:proofErr w:type="gramStart"/>
             <w:r>
               <w:rPr>
                 <w:rFonts w:ascii="Menlo" w:hAnsi="Menlo" w:cs="Menlo"/>
                 <w:szCs w:val="20"/>
               </w:rPr>
-              <w:t>{{ df.Q8_intressent_vikt[0] }}</w:t>
+              <w:t>{{ df</w:t>
+            </w:r>
+            <w:proofErr w:type="gramEnd"/>
+            <w:r>
+              <w:rPr>
+                <w:rFonts w:ascii="Menlo" w:hAnsi="Menlo" w:cs="Menlo"/>
+                <w:szCs w:val="20"/>
+              </w:rPr>
+              <w:t>.Q8_intressent_vikt[0] }}</w:t>
             </w:r>
           </w:p>
         </w:tc>
@@ -6805,13 +7093,23 @@
                 <w:lang w:val="sv-SE"/>
               </w:rPr>
             </w:pPr>
+            <w:proofErr w:type="gramStart"/>
             <w:r>
               <w:rPr>
                 <w:rFonts w:ascii="Menlo" w:hAnsi="Menlo" w:cs="Menlo"/>
                 <w:szCs w:val="20"/>
                 <w:lang w:val="sv-SE"/>
               </w:rPr>
-              <w:t>{{ df.Q8_intressent_vikt_princip[0] }}</w:t>
+              <w:t>{{ df</w:t>
+            </w:r>
+            <w:proofErr w:type="gramEnd"/>
+            <w:r>
+              <w:rPr>
+                <w:rFonts w:ascii="Menlo" w:hAnsi="Menlo" w:cs="Menlo"/>
+                <w:szCs w:val="20"/>
+                <w:lang w:val="sv-SE"/>
+              </w:rPr>
+              <w:t>.Q8_intressent_vikt_princip[0] }}</w:t>
             </w:r>
           </w:p>
           <w:p>
@@ -6895,7 +7193,27 @@
           <w:szCs w:val="20"/>
           <w:lang w:val="en-US"/>
         </w:rPr>
-        <w:t xml:space="preserve">The United Nations adopted Agenda 2030 in 2015 with 17 goals (169 sub-goals) that cover environmental, social and economic areas that together create a global framework for sustainable development. Table 2 shows </w:t>
+        <w:t xml:space="preserve">The United Nations adopted Agenda 2030 in 2015 with 17 goals (169 sub-goals) that cover environmental, </w:t>
+      </w:r>
+      <w:proofErr w:type="gramStart"/>
+      <w:r>
+        <w:rPr>
+          <w:rFonts w:ascii="Menlo" w:hAnsi="Menlo" w:cs="Menlo"/>
+          <w:sz w:val="20"/>
+          <w:szCs w:val="20"/>
+          <w:lang w:val="en-US"/>
+        </w:rPr>
+        <w:t>social</w:t>
+      </w:r>
+      <w:proofErr w:type="gramEnd"/>
+      <w:r>
+        <w:rPr>
+          <w:rFonts w:ascii="Menlo" w:hAnsi="Menlo" w:cs="Menlo"/>
+          <w:sz w:val="20"/>
+          <w:szCs w:val="20"/>
+          <w:lang w:val="en-US"/>
+        </w:rPr>
+        <w:t xml:space="preserve"> and economic areas that together create a global framework for sustainable development. Table 2 shows </w:t>
       </w:r>
       <w:r>
         <w:rPr>
@@ -6931,16 +7249,36 @@
           <w:szCs w:val="20"/>
           <w:lang w:val="en-US"/>
         </w:rPr>
-        <w:t xml:space="preserve"> goals for sustainable development</w:t>
-      </w:r>
-      <w:r>
-        <w:rPr>
-          <w:rFonts w:ascii="Menlo" w:hAnsi="Menlo" w:cs="Menlo"/>
-          <w:sz w:val="20"/>
-          <w:szCs w:val="20"/>
-          <w:lang w:val="en-US"/>
-        </w:rPr>
-        <w:t xml:space="preserve">; the </w:t>
+        <w:t xml:space="preserve"> goals for sustainable </w:t>
+      </w:r>
+      <w:proofErr w:type="gramStart"/>
+      <w:r>
+        <w:rPr>
+          <w:rFonts w:ascii="Menlo" w:hAnsi="Menlo" w:cs="Menlo"/>
+          <w:sz w:val="20"/>
+          <w:szCs w:val="20"/>
+          <w:lang w:val="en-US"/>
+        </w:rPr>
+        <w:t>development</w:t>
+      </w:r>
+      <w:r>
+        <w:rPr>
+          <w:rFonts w:ascii="Menlo" w:hAnsi="Menlo" w:cs="Menlo"/>
+          <w:sz w:val="20"/>
+          <w:szCs w:val="20"/>
+          <w:lang w:val="en-US"/>
+        </w:rPr>
+        <w:t>;</w:t>
+      </w:r>
+      <w:proofErr w:type="gramEnd"/>
+      <w:r>
+        <w:rPr>
+          <w:rFonts w:ascii="Menlo" w:hAnsi="Menlo" w:cs="Menlo"/>
+          <w:sz w:val="20"/>
+          <w:szCs w:val="20"/>
+          <w:lang w:val="en-US"/>
+        </w:rPr>
+        <w:t xml:space="preserve"> the </w:t>
       </w:r>
       <w:r>
         <w:rPr>
@@ -7143,6 +7481,7 @@
                 <w:szCs w:val="20"/>
               </w:rPr>
             </w:pPr>
+            <w:proofErr w:type="gramStart"/>
             <w:r>
               <w:rPr>
                 <w:rFonts w:ascii="Menlo" w:hAnsi="Menlo" w:cs="Menlo"/>
@@ -7157,6 +7496,7 @@
               </w:rPr>
               <w:t>df</w:t>
             </w:r>
+            <w:proofErr w:type="gramEnd"/>
             <w:r>
               <w:rPr>
                 <w:rFonts w:ascii="Menlo" w:hAnsi="Menlo" w:cs="Menlo"/>
@@ -7208,6 +7548,7 @@
                 <w:szCs w:val="20"/>
               </w:rPr>
             </w:pPr>
+            <w:proofErr w:type="gramStart"/>
             <w:r>
               <w:rPr>
                 <w:rFonts w:ascii="Menlo" w:hAnsi="Menlo" w:cs="Menlo"/>
@@ -7222,6 +7563,7 @@
               </w:rPr>
               <w:t>df</w:t>
             </w:r>
+            <w:proofErr w:type="gramEnd"/>
             <w:r>
               <w:rPr>
                 <w:rFonts w:ascii="Menlo" w:hAnsi="Menlo" w:cs="Menlo"/>
@@ -7536,8 +7878,19 @@
           <w:bCs/>
           <w:lang w:val="en-US"/>
         </w:rPr>
-        <w:t>m sustcoreport</w:t>
-      </w:r>
+        <w:t xml:space="preserve">m </w:t>
+      </w:r>
+      <w:proofErr w:type="spellStart"/>
+      <w:r>
+        <w:rPr>
+          <w:rFonts w:ascii="Menlo" w:hAnsi="Menlo" w:cs="Menlo"/>
+          <w:b/>
+          <w:bCs/>
+          <w:lang w:val="en-US"/>
+        </w:rPr>
+        <w:t>sustcoreport</w:t>
+      </w:r>
+      <w:proofErr w:type="spellEnd"/>
     </w:p>
     <w:p>
       <w:pPr>
@@ -7610,6 +7963,7 @@
         </w:rPr>
         <w:t xml:space="preserve"> </w:t>
       </w:r>
+      <w:proofErr w:type="spellStart"/>
       <w:r>
         <w:rPr>
           <w:rFonts w:ascii="Menlo" w:hAnsi="Menlo" w:cs="Menlo"/>
@@ -7664,6 +8018,7 @@
         </w:rPr>
         <w:t>eport</w:t>
       </w:r>
+      <w:proofErr w:type="spellEnd"/>
     </w:p>
     <w:p>
       <w:pPr>
@@ -7678,6 +8033,7 @@
           <w:lang w:val="en-US"/>
         </w:rPr>
       </w:pPr>
+      <w:proofErr w:type="spellStart"/>
       <w:r>
         <w:rPr>
           <w:rFonts w:ascii="Menlo" w:hAnsi="Menlo" w:cs="Menlo"/>
@@ -7686,7 +8042,18 @@
           <w:szCs w:val="20"/>
           <w:lang w:val="en-US"/>
         </w:rPr>
-        <w:t xml:space="preserve">SustCoReport is a web-based service for all </w:t>
+        <w:t>SustCoReport</w:t>
+      </w:r>
+      <w:proofErr w:type="spellEnd"/>
+      <w:r>
+        <w:rPr>
+          <w:rFonts w:ascii="Menlo" w:hAnsi="Menlo" w:cs="Menlo"/>
+          <w:color w:val="000000"/>
+          <w:sz w:val="20"/>
+          <w:szCs w:val="20"/>
+          <w:lang w:val="en-US"/>
+        </w:rPr>
+        <w:t xml:space="preserve"> is a web-based service for all </w:t>
       </w:r>
       <w:r>
         <w:rPr>
@@ -7822,6 +8189,7 @@
           <w:lang w:val="en-US"/>
         </w:rPr>
       </w:pPr>
+      <w:proofErr w:type="spellStart"/>
       <w:r>
         <w:rPr>
           <w:rFonts w:ascii="Menlo" w:hAnsi="Menlo" w:cs="Menlo"/>
@@ -7830,7 +8198,40 @@
           <w:szCs w:val="20"/>
           <w:lang w:val="en-US"/>
         </w:rPr>
-        <w:t xml:space="preserve">SustCoReport is developed by AMAP Sustainability and dav|consulting. For more information visit </w:t>
+        <w:t>SustCoReport</w:t>
+      </w:r>
+      <w:proofErr w:type="spellEnd"/>
+      <w:r>
+        <w:rPr>
+          <w:rFonts w:ascii="Menlo" w:hAnsi="Menlo" w:cs="Menlo"/>
+          <w:color w:val="000000"/>
+          <w:sz w:val="20"/>
+          <w:szCs w:val="20"/>
+          <w:lang w:val="en-US"/>
+        </w:rPr>
+        <w:t xml:space="preserve"> is developed by AMAP Sustainability and </w:t>
+      </w:r>
+      <w:proofErr w:type="spellStart"/>
+      <w:r>
+        <w:rPr>
+          <w:rFonts w:ascii="Menlo" w:hAnsi="Menlo" w:cs="Menlo"/>
+          <w:color w:val="000000"/>
+          <w:sz w:val="20"/>
+          <w:szCs w:val="20"/>
+          <w:lang w:val="en-US"/>
+        </w:rPr>
+        <w:t>dav|consulting</w:t>
+      </w:r>
+      <w:proofErr w:type="spellEnd"/>
+      <w:r>
+        <w:rPr>
+          <w:rFonts w:ascii="Menlo" w:hAnsi="Menlo" w:cs="Menlo"/>
+          <w:color w:val="000000"/>
+          <w:sz w:val="20"/>
+          <w:szCs w:val="20"/>
+          <w:lang w:val="en-US"/>
+        </w:rPr>
+        <w:t xml:space="preserve">. For more information visit </w:t>
       </w:r>
       <w:r>
         <w:rPr>

</xml_diff>

<commit_message>
New format of report
</commit_message>
<xml_diff>
--- a/docassemble/SustCoReportBASen/data/templates/ra_temp.docx
+++ b/docassemble/SustCoReportBASen/data/templates/ra_temp.docx
@@ -37,7 +37,7 @@
                     <pic:cNvPicPr/>
                   </pic:nvPicPr>
                   <pic:blipFill>
-                    <a:blip r:embed="rId7">
+                    <a:blip r:embed="rId8">
                       <a:extLst>
                         <a:ext uri="{28A0092B-C50C-407E-A947-70E740481C1C}">
                           <a14:useLocalDpi xmlns:a14="http://schemas.microsoft.com/office/drawing/2010/main" val="0"/>
@@ -646,7 +646,6 @@
                               </w:rPr>
                               <w:t xml:space="preserve"> </w:t>
                             </w:r>
-                            <w:proofErr w:type="spellStart"/>
                             <w:r>
                               <w:rPr>
                                 <w:rFonts w:ascii="Menlo" w:hAnsi="Menlo" w:cs="Menlo"/>
@@ -657,7 +656,6 @@
                               </w:rPr>
                               <w:t>SustCoReport</w:t>
                             </w:r>
-                            <w:proofErr w:type="spellEnd"/>
                           </w:p>
                           <w:p>
                             <w:pPr>
@@ -1321,7 +1319,7 @@
           <w:lang w:val="en-US"/>
         </w:rPr>
         <w:sectPr>
-          <w:footerReference w:type="default" r:id="rId8"/>
+          <w:footerReference w:type="default" r:id="rId9"/>
           <w:pgSz w:w="12240" w:h="15840"/>
           <w:pgMar w:top="720" w:right="720" w:bottom="720" w:left="720" w:header="0" w:footer="0" w:gutter="0"/>
           <w:cols w:space="720"/>
@@ -7152,6 +7150,430 @@
         <w:spacing w:after="202" w:line="276" w:lineRule="auto"/>
         <w:rPr>
           <w:rFonts w:ascii="Menlo" w:hAnsi="Menlo" w:cs="Menlo"/>
+          <w:b/>
+          <w:bCs/>
+          <w:lang w:val="sv-SE"/>
+        </w:rPr>
+      </w:pPr>
+    </w:p>
+    <w:p>
+      <w:pPr>
+        <w:spacing w:after="202" w:line="276" w:lineRule="auto"/>
+        <w:rPr>
+          <w:rFonts w:ascii="Menlo" w:hAnsi="Menlo" w:cs="Menlo"/>
+          <w:b/>
+          <w:bCs/>
+          <w:lang w:val="sv-SE"/>
+        </w:rPr>
+      </w:pPr>
+    </w:p>
+    <w:p>
+      <w:pPr>
+        <w:spacing w:after="202" w:line="276" w:lineRule="auto"/>
+        <w:rPr>
+          <w:rFonts w:ascii="Menlo" w:hAnsi="Menlo" w:cs="Menlo"/>
+          <w:b/>
+          <w:bCs/>
+          <w:lang w:val="sv-SE"/>
+        </w:rPr>
+      </w:pPr>
+    </w:p>
+    <w:p>
+      <w:pPr>
+        <w:spacing w:after="202" w:line="276" w:lineRule="auto"/>
+        <w:rPr>
+          <w:rFonts w:ascii="Menlo" w:hAnsi="Menlo" w:cs="Menlo"/>
+          <w:b/>
+          <w:bCs/>
+          <w:lang w:val="sv-SE"/>
+        </w:rPr>
+      </w:pPr>
+    </w:p>
+    <w:p>
+      <w:pPr>
+        <w:spacing w:after="202" w:line="276" w:lineRule="auto"/>
+        <w:rPr>
+          <w:rFonts w:ascii="Menlo" w:hAnsi="Menlo" w:cs="Menlo"/>
+          <w:b/>
+          <w:bCs/>
+          <w:lang w:val="sv-SE"/>
+        </w:rPr>
+      </w:pPr>
+    </w:p>
+    <w:p>
+      <w:pPr>
+        <w:spacing w:after="202" w:line="276" w:lineRule="auto"/>
+        <w:rPr>
+          <w:rFonts w:ascii="Menlo" w:hAnsi="Menlo" w:cs="Menlo"/>
+          <w:b/>
+          <w:bCs/>
+          <w:lang w:val="sv-SE"/>
+        </w:rPr>
+      </w:pPr>
+    </w:p>
+    <w:p>
+      <w:pPr>
+        <w:spacing w:after="202" w:line="276" w:lineRule="auto"/>
+        <w:rPr>
+          <w:rFonts w:ascii="Menlo" w:hAnsi="Menlo" w:cs="Menlo"/>
+          <w:b/>
+          <w:bCs/>
+          <w:lang w:val="sv-SE"/>
+        </w:rPr>
+      </w:pPr>
+    </w:p>
+    <w:p>
+      <w:pPr>
+        <w:spacing w:after="202" w:line="276" w:lineRule="auto"/>
+        <w:rPr>
+          <w:rFonts w:ascii="Menlo" w:hAnsi="Menlo" w:cs="Menlo"/>
+          <w:b/>
+          <w:bCs/>
+          <w:lang w:val="sv-SE"/>
+        </w:rPr>
+      </w:pPr>
+    </w:p>
+    <w:p>
+      <w:pPr>
+        <w:spacing w:after="202" w:line="276" w:lineRule="auto"/>
+        <w:rPr>
+          <w:rFonts w:ascii="Menlo" w:hAnsi="Menlo" w:cs="Menlo"/>
+          <w:b/>
+          <w:bCs/>
+          <w:lang w:val="sv-SE"/>
+        </w:rPr>
+      </w:pPr>
+    </w:p>
+    <w:p>
+      <w:pPr>
+        <w:spacing w:after="202" w:line="276" w:lineRule="auto"/>
+        <w:rPr>
+          <w:rFonts w:ascii="Menlo" w:hAnsi="Menlo" w:cs="Menlo"/>
+          <w:b/>
+          <w:bCs/>
+          <w:lang w:val="sv-SE"/>
+        </w:rPr>
+      </w:pPr>
+    </w:p>
+    <w:p>
+      <w:pPr>
+        <w:spacing w:after="202" w:line="276" w:lineRule="auto"/>
+        <w:rPr>
+          <w:rFonts w:ascii="Menlo" w:hAnsi="Menlo" w:cs="Menlo"/>
+          <w:b/>
+          <w:bCs/>
+          <w:lang w:val="sv-SE"/>
+        </w:rPr>
+      </w:pPr>
+    </w:p>
+    <w:p>
+      <w:pPr>
+        <w:spacing w:after="202" w:line="276" w:lineRule="auto"/>
+        <w:rPr>
+          <w:rFonts w:ascii="Menlo" w:hAnsi="Menlo" w:cs="Menlo"/>
+          <w:b/>
+          <w:bCs/>
+          <w:lang w:val="sv-SE"/>
+        </w:rPr>
+      </w:pPr>
+    </w:p>
+    <w:p>
+      <w:pPr>
+        <w:spacing w:after="202" w:line="276" w:lineRule="auto"/>
+        <w:rPr>
+          <w:rFonts w:ascii="Menlo" w:hAnsi="Menlo" w:cs="Menlo"/>
+          <w:b/>
+          <w:bCs/>
+          <w:lang w:val="sv-SE"/>
+        </w:rPr>
+      </w:pPr>
+      <w:r>
+        <w:rPr>
+          <w:noProof/>
+        </w:rPr>
+        <mc:AlternateContent>
+          <mc:Choice Requires="wps">
+            <w:drawing>
+              <wp:anchor distT="0" distB="0" distL="114300" distR="114300" simplePos="0" relativeHeight="251756544" behindDoc="0" locked="0" layoutInCell="1" allowOverlap="1" wp14:anchorId="13902AAD" wp14:editId="5F66D230">
+                <wp:simplePos x="0" y="0"/>
+                <wp:positionH relativeFrom="column">
+                  <wp:posOffset>-450028</wp:posOffset>
+                </wp:positionH>
+                <wp:positionV relativeFrom="page">
+                  <wp:posOffset>8757584</wp:posOffset>
+                </wp:positionV>
+                <wp:extent cx="7576872" cy="1937308"/>
+                <wp:effectExtent l="0" t="0" r="5080" b="6350"/>
+                <wp:wrapNone/>
+                <wp:docPr id="32" name="Triangle 32"/>
+                <wp:cNvGraphicFramePr/>
+                <a:graphic xmlns:a="http://schemas.openxmlformats.org/drawingml/2006/main">
+                  <a:graphicData uri="http://schemas.microsoft.com/office/word/2010/wordprocessingShape">
+                    <wps:wsp>
+                      <wps:cNvSpPr/>
+                      <wps:spPr>
+                        <a:xfrm>
+                          <a:off x="0" y="0"/>
+                          <a:ext cx="7576872" cy="1937308"/>
+                        </a:xfrm>
+                        <a:prstGeom prst="triangle">
+                          <a:avLst>
+                            <a:gd name="adj" fmla="val 100000"/>
+                          </a:avLst>
+                        </a:prstGeom>
+                        <a:solidFill>
+                          <a:srgbClr val="2B6CB0"/>
+                        </a:solidFill>
+                        <a:ln>
+                          <a:noFill/>
+                        </a:ln>
+                      </wps:spPr>
+                      <wps:style>
+                        <a:lnRef idx="2">
+                          <a:schemeClr val="accent1">
+                            <a:shade val="50000"/>
+                          </a:schemeClr>
+                        </a:lnRef>
+                        <a:fillRef idx="1">
+                          <a:schemeClr val="accent1"/>
+                        </a:fillRef>
+                        <a:effectRef idx="0">
+                          <a:schemeClr val="accent1"/>
+                        </a:effectRef>
+                        <a:fontRef idx="minor">
+                          <a:schemeClr val="lt1"/>
+                        </a:fontRef>
+                      </wps:style>
+                      <wps:bodyPr rot="0" spcFirstLastPara="0" vertOverflow="overflow" horzOverflow="overflow" vert="horz" wrap="square" lIns="91440" tIns="45720" rIns="91440" bIns="45720" numCol="1" spcCol="0" rtlCol="0" fromWordArt="0" anchor="ctr" anchorCtr="0" forceAA="0" compatLnSpc="1">
+                        <a:prstTxWarp prst="textNoShape">
+                          <a:avLst/>
+                        </a:prstTxWarp>
+                        <a:noAutofit/>
+                      </wps:bodyPr>
+                    </wps:wsp>
+                  </a:graphicData>
+                </a:graphic>
+                <wp14:sizeRelH relativeFrom="margin">
+                  <wp14:pctWidth>0</wp14:pctWidth>
+                </wp14:sizeRelH>
+                <wp14:sizeRelV relativeFrom="margin">
+                  <wp14:pctHeight>0</wp14:pctHeight>
+                </wp14:sizeRelV>
+              </wp:anchor>
+            </w:drawing>
+          </mc:Choice>
+          <mc:Fallback>
+            <w:pict>
+              <v:shapetype w14:anchorId="1EDAFFD9" id="_x0000_t5" coordsize="21600,21600" o:spt="5" adj="10800" path="m@0,l,21600r21600,xe">
+                <v:stroke joinstyle="miter"/>
+                <v:formulas>
+                  <v:f eqn="val #0"/>
+                  <v:f eqn="prod #0 1 2"/>
+                  <v:f eqn="sum @1 10800 0"/>
+                </v:formulas>
+                <v:path gradientshapeok="t" o:connecttype="custom" o:connectlocs="@0,0;@1,10800;0,21600;10800,21600;21600,21600;@2,10800" textboxrect="0,10800,10800,18000;5400,10800,16200,18000;10800,10800,21600,18000;0,7200,7200,21600;7200,7200,14400,21600;14400,7200,21600,21600"/>
+                <v:handles>
+                  <v:h position="#0,topLeft" xrange="0,21600"/>
+                </v:handles>
+              </v:shapetype>
+              <v:shape id="Triangle 32" o:spid="_x0000_s1026" type="#_x0000_t5" style="position:absolute;margin-left:-35.45pt;margin-top:689.55pt;width:596.6pt;height:152.55pt;z-index:251756544;visibility:visible;mso-wrap-style:square;mso-width-percent:0;mso-height-percent:0;mso-wrap-distance-left:9pt;mso-wrap-distance-top:0;mso-wrap-distance-right:9pt;mso-wrap-distance-bottom:0;mso-position-horizontal:absolute;mso-position-horizontal-relative:text;mso-position-vertical:absolute;mso-position-vertical-relative:page;mso-width-percent:0;mso-height-percent:0;mso-width-relative:margin;mso-height-relative:margin;v-text-anchor:middle" o:gfxdata="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" adj="21600" fillcolor="#2b6cb0" stroked="f" strokeweight="1pt">
+                <w10:wrap anchory="page"/>
+              </v:shape>
+            </w:pict>
+          </mc:Fallback>
+        </mc:AlternateContent>
+      </w:r>
+    </w:p>
+    <w:p>
+      <w:pPr>
+        <w:spacing w:after="202" w:line="276" w:lineRule="auto"/>
+        <w:rPr>
+          <w:rFonts w:ascii="Menlo" w:hAnsi="Menlo" w:cs="Menlo"/>
+          <w:b/>
+          <w:bCs/>
+          <w:lang w:val="sv-SE"/>
+        </w:rPr>
+      </w:pPr>
+    </w:p>
+    <w:p>
+      <w:pPr>
+        <w:tabs>
+          <w:tab w:val="left" w:pos="6311"/>
+        </w:tabs>
+        <w:spacing w:after="202" w:line="276" w:lineRule="auto"/>
+        <w:rPr>
+          <w:rFonts w:ascii="Menlo" w:hAnsi="Menlo" w:cs="Menlo"/>
+          <w:b/>
+          <w:bCs/>
+          <w:lang w:val="sv-SE"/>
+        </w:rPr>
+      </w:pPr>
+      <w:r>
+        <w:rPr>
+          <w:rFonts w:ascii="Menlo" w:hAnsi="Menlo" w:cs="Menlo"/>
+          <w:b/>
+          <w:bCs/>
+          <w:lang w:val="sv-SE"/>
+        </w:rPr>
+        <w:tab/>
+      </w:r>
+    </w:p>
+    <w:p>
+      <w:pPr>
+        <w:spacing w:after="202" w:line="276" w:lineRule="auto"/>
+        <w:rPr>
+          <w:rFonts w:ascii="Menlo" w:hAnsi="Menlo" w:cs="Menlo"/>
+          <w:b/>
+          <w:bCs/>
+          <w:lang w:val="sv-SE"/>
+        </w:rPr>
+      </w:pPr>
+    </w:p>
+    <w:p>
+      <w:pPr>
+        <w:spacing w:after="202" w:line="276" w:lineRule="auto"/>
+        <w:rPr>
+          <w:rFonts w:ascii="Menlo" w:hAnsi="Menlo" w:cs="Menlo"/>
+          <w:b/>
+          <w:bCs/>
+          <w:lang w:val="sv-SE"/>
+        </w:rPr>
+      </w:pPr>
+    </w:p>
+    <w:p>
+      <w:pPr>
+        <w:spacing w:after="202" w:line="276" w:lineRule="auto"/>
+        <w:rPr>
+          <w:rFonts w:ascii="Menlo" w:hAnsi="Menlo" w:cs="Menlo"/>
+          <w:b/>
+          <w:bCs/>
+          <w:lang w:val="sv-SE"/>
+        </w:rPr>
+      </w:pPr>
+      <w:r>
+        <w:rPr>
+          <w:noProof/>
+        </w:rPr>
+        <w:lastRenderedPageBreak/>
+        <mc:AlternateContent>
+          <mc:Choice Requires="wps">
+            <w:drawing>
+              <wp:anchor distT="0" distB="0" distL="114300" distR="114300" simplePos="0" relativeHeight="251758592" behindDoc="0" locked="0" layoutInCell="1" allowOverlap="1" wp14:anchorId="10D3BFEE" wp14:editId="70C0864B">
+                <wp:simplePos x="0" y="0"/>
+                <wp:positionH relativeFrom="column">
+                  <wp:posOffset>-457200</wp:posOffset>
+                </wp:positionH>
+                <wp:positionV relativeFrom="page">
+                  <wp:posOffset>5305</wp:posOffset>
+                </wp:positionV>
+                <wp:extent cx="6261100" cy="1503604"/>
+                <wp:effectExtent l="0" t="0" r="0" b="0"/>
+                <wp:wrapNone/>
+                <wp:docPr id="33" name="Triangle 33"/>
+                <wp:cNvGraphicFramePr/>
+                <a:graphic xmlns:a="http://schemas.openxmlformats.org/drawingml/2006/main">
+                  <a:graphicData uri="http://schemas.microsoft.com/office/word/2010/wordprocessingShape">
+                    <wps:wsp>
+                      <wps:cNvSpPr/>
+                      <wps:spPr>
+                        <a:xfrm rot="10800000">
+                          <a:off x="0" y="0"/>
+                          <a:ext cx="6261100" cy="1503604"/>
+                        </a:xfrm>
+                        <a:prstGeom prst="triangle">
+                          <a:avLst>
+                            <a:gd name="adj" fmla="val 100000"/>
+                          </a:avLst>
+                        </a:prstGeom>
+                        <a:solidFill>
+                          <a:srgbClr val="2B6CB0"/>
+                        </a:solidFill>
+                        <a:ln>
+                          <a:noFill/>
+                        </a:ln>
+                      </wps:spPr>
+                      <wps:style>
+                        <a:lnRef idx="2">
+                          <a:schemeClr val="accent1">
+                            <a:shade val="50000"/>
+                          </a:schemeClr>
+                        </a:lnRef>
+                        <a:fillRef idx="1">
+                          <a:schemeClr val="accent1"/>
+                        </a:fillRef>
+                        <a:effectRef idx="0">
+                          <a:schemeClr val="accent1"/>
+                        </a:effectRef>
+                        <a:fontRef idx="minor">
+                          <a:schemeClr val="lt1"/>
+                        </a:fontRef>
+                      </wps:style>
+                      <wps:bodyPr rot="0" spcFirstLastPara="0" vertOverflow="overflow" horzOverflow="overflow" vert="horz" wrap="square" lIns="91440" tIns="45720" rIns="91440" bIns="45720" numCol="1" spcCol="0" rtlCol="0" fromWordArt="0" anchor="ctr" anchorCtr="0" forceAA="0" compatLnSpc="1">
+                        <a:prstTxWarp prst="textNoShape">
+                          <a:avLst/>
+                        </a:prstTxWarp>
+                        <a:noAutofit/>
+                      </wps:bodyPr>
+                    </wps:wsp>
+                  </a:graphicData>
+                </a:graphic>
+                <wp14:sizeRelH relativeFrom="margin">
+                  <wp14:pctWidth>0</wp14:pctWidth>
+                </wp14:sizeRelH>
+                <wp14:sizeRelV relativeFrom="margin">
+                  <wp14:pctHeight>0</wp14:pctHeight>
+                </wp14:sizeRelV>
+              </wp:anchor>
+            </w:drawing>
+          </mc:Choice>
+          <mc:Fallback>
+            <w:pict>
+              <v:shape w14:anchorId="1E030E5E" id="Triangle 33" o:spid="_x0000_s1026" type="#_x0000_t5" style="position:absolute;margin-left:-36pt;margin-top:.4pt;width:493pt;height:118.4pt;rotation:180;z-index:251758592;visibility:visible;mso-wrap-style:square;mso-width-percent:0;mso-height-percent:0;mso-wrap-distance-left:9pt;mso-wrap-distance-top:0;mso-wrap-distance-right:9pt;mso-wrap-distance-bottom:0;mso-position-horizontal:absolute;mso-position-horizontal-relative:text;mso-position-vertical:absolute;mso-position-vertical-relative:page;mso-width-percent:0;mso-height-percent:0;mso-width-relative:margin;mso-height-relative:margin;v-text-anchor:middle" o:gfxdata="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" adj="21600" fillcolor="#2b6cb0" stroked="f" strokeweight="1pt">
+                <w10:wrap anchory="page"/>
+              </v:shape>
+            </w:pict>
+          </mc:Fallback>
+        </mc:AlternateContent>
+      </w:r>
+    </w:p>
+    <w:p>
+      <w:pPr>
+        <w:spacing w:after="202" w:line="276" w:lineRule="auto"/>
+        <w:rPr>
+          <w:rFonts w:ascii="Menlo" w:hAnsi="Menlo" w:cs="Menlo"/>
+          <w:b/>
+          <w:bCs/>
+          <w:lang w:val="sv-SE"/>
+        </w:rPr>
+      </w:pPr>
+    </w:p>
+    <w:p>
+      <w:pPr>
+        <w:spacing w:after="202" w:line="276" w:lineRule="auto"/>
+        <w:rPr>
+          <w:rFonts w:ascii="Menlo" w:hAnsi="Menlo" w:cs="Menlo"/>
+          <w:b/>
+          <w:bCs/>
+          <w:lang w:val="sv-SE"/>
+        </w:rPr>
+      </w:pPr>
+    </w:p>
+    <w:p>
+      <w:pPr>
+        <w:spacing w:after="202" w:line="276" w:lineRule="auto"/>
+        <w:rPr>
+          <w:rFonts w:ascii="Menlo" w:hAnsi="Menlo" w:cs="Menlo"/>
+          <w:b/>
+          <w:bCs/>
+          <w:lang w:val="sv-SE"/>
+        </w:rPr>
+      </w:pPr>
+    </w:p>
+    <w:p>
+      <w:pPr>
+        <w:spacing w:after="202" w:line="276" w:lineRule="auto"/>
+        <w:rPr>
+          <w:rFonts w:ascii="Menlo" w:hAnsi="Menlo" w:cs="Menlo"/>
           <w:sz w:val="22"/>
           <w:szCs w:val="22"/>
           <w:lang w:val="en-US"/>
@@ -7178,42 +7600,617 @@
     </w:p>
     <w:p>
       <w:pPr>
+        <w:spacing w:line="360" w:lineRule="auto"/>
+        <w:jc w:val="both"/>
+        <w:rPr>
+          <w:rFonts w:ascii="Menlo" w:hAnsi="Menlo" w:cs="Menlo"/>
+          <w:sz w:val="20"/>
+          <w:szCs w:val="20"/>
+          <w:lang w:val="en-GB"/>
+        </w:rPr>
+      </w:pPr>
+      <w:r>
+        <w:rPr>
+          <w:rFonts w:ascii="Menlo" w:hAnsi="Menlo" w:cs="Menlo"/>
+          <w:sz w:val="20"/>
+          <w:szCs w:val="20"/>
+          <w:lang w:val="en-US"/>
+        </w:rPr>
+        <w:t xml:space="preserve">The United Nations adopted Agenda 2030 in 2015 with 17 goals (169 sub-goals) that cover environmental, </w:t>
+      </w:r>
+      <w:proofErr w:type="gramStart"/>
+      <w:r>
+        <w:rPr>
+          <w:rFonts w:ascii="Menlo" w:hAnsi="Menlo" w:cs="Menlo"/>
+          <w:sz w:val="20"/>
+          <w:szCs w:val="20"/>
+          <w:lang w:val="en-US"/>
+        </w:rPr>
+        <w:t>social</w:t>
+      </w:r>
+      <w:proofErr w:type="gramEnd"/>
+      <w:r>
+        <w:rPr>
+          <w:rFonts w:ascii="Menlo" w:hAnsi="Menlo" w:cs="Menlo"/>
+          <w:sz w:val="20"/>
+          <w:szCs w:val="20"/>
+          <w:lang w:val="en-US"/>
+        </w:rPr>
+        <w:t xml:space="preserve"> and economic areas that together create a global framework for sustainable </w:t>
+      </w:r>
+      <w:r>
+        <w:rPr>
+          <w:rFonts w:ascii="Menlo" w:hAnsi="Menlo" w:cs="Menlo"/>
+          <w:sz w:val="20"/>
+          <w:szCs w:val="20"/>
+          <w:lang w:val="en-GB"/>
+        </w:rPr>
+        <w:t xml:space="preserve">development. </w:t>
+      </w:r>
+    </w:p>
+    <w:p>
+      <w:pPr>
+        <w:pStyle w:val="ListParagraph"/>
+        <w:numPr>
+          <w:ilvl w:val="0"/>
+          <w:numId w:val="1"/>
+        </w:numPr>
+        <w:adjustRightInd w:val="0"/>
+        <w:snapToGrid w:val="0"/>
+        <w:spacing w:before="0" w:beforeAutospacing="0" w:after="0" w:afterAutospacing="0"/>
+        <w:ind w:left="3119" w:firstLine="0"/>
+        <w:jc w:val="both"/>
+        <w:rPr>
+          <w:rFonts w:ascii="Menlo" w:hAnsi="Menlo" w:cs="Menlo"/>
+          <w:sz w:val="20"/>
+          <w:szCs w:val="20"/>
+          <w:lang w:val="en-GB"/>
+        </w:rPr>
+      </w:pPr>
+      <w:r>
+        <w:rPr>
+          <w:rFonts w:ascii="Menlo" w:hAnsi="Menlo" w:cs="Menlo"/>
+          <w:sz w:val="20"/>
+          <w:szCs w:val="20"/>
+          <w:lang w:val="en-GB"/>
+        </w:rPr>
+        <w:t>No Poverty</w:t>
+      </w:r>
+    </w:p>
+    <w:p>
+      <w:pPr>
+        <w:pStyle w:val="ListParagraph"/>
+        <w:numPr>
+          <w:ilvl w:val="0"/>
+          <w:numId w:val="1"/>
+        </w:numPr>
+        <w:adjustRightInd w:val="0"/>
+        <w:snapToGrid w:val="0"/>
+        <w:spacing w:before="0" w:beforeAutospacing="0" w:after="0" w:afterAutospacing="0"/>
+        <w:ind w:left="3119" w:firstLine="0"/>
+        <w:jc w:val="both"/>
+        <w:rPr>
+          <w:rFonts w:ascii="Menlo" w:hAnsi="Menlo" w:cs="Menlo"/>
+          <w:sz w:val="20"/>
+          <w:szCs w:val="20"/>
+          <w:lang w:val="en-GB"/>
+        </w:rPr>
+      </w:pPr>
+      <w:r>
+        <w:rPr>
+          <w:rFonts w:ascii="Menlo" w:hAnsi="Menlo" w:cs="Menlo"/>
+          <w:sz w:val="20"/>
+          <w:szCs w:val="20"/>
+          <w:lang w:val="en-GB"/>
+        </w:rPr>
+        <w:t>Zero Hunger</w:t>
+      </w:r>
+    </w:p>
+    <w:p>
+      <w:pPr>
+        <w:pStyle w:val="ListParagraph"/>
+        <w:numPr>
+          <w:ilvl w:val="0"/>
+          <w:numId w:val="1"/>
+        </w:numPr>
+        <w:adjustRightInd w:val="0"/>
+        <w:snapToGrid w:val="0"/>
+        <w:spacing w:before="0" w:beforeAutospacing="0" w:after="0" w:afterAutospacing="0"/>
+        <w:ind w:left="3119" w:firstLine="0"/>
+        <w:jc w:val="both"/>
+        <w:rPr>
+          <w:rFonts w:ascii="Menlo" w:hAnsi="Menlo" w:cs="Menlo"/>
+          <w:sz w:val="20"/>
+          <w:szCs w:val="20"/>
+          <w:lang w:val="en-GB"/>
+        </w:rPr>
+      </w:pPr>
+      <w:r>
+        <w:rPr>
+          <w:rFonts w:ascii="Menlo" w:hAnsi="Menlo" w:cs="Menlo"/>
+          <w:sz w:val="20"/>
+          <w:szCs w:val="20"/>
+          <w:lang w:val="en-GB"/>
+        </w:rPr>
+        <w:t>Good Health and Well-being</w:t>
+      </w:r>
+    </w:p>
+    <w:p>
+      <w:pPr>
+        <w:pStyle w:val="ListParagraph"/>
+        <w:numPr>
+          <w:ilvl w:val="0"/>
+          <w:numId w:val="1"/>
+        </w:numPr>
+        <w:adjustRightInd w:val="0"/>
+        <w:snapToGrid w:val="0"/>
+        <w:spacing w:before="0" w:beforeAutospacing="0" w:after="0" w:afterAutospacing="0"/>
+        <w:ind w:left="3119" w:firstLine="0"/>
+        <w:jc w:val="both"/>
+        <w:rPr>
+          <w:rFonts w:ascii="Menlo" w:hAnsi="Menlo" w:cs="Menlo"/>
+          <w:sz w:val="20"/>
+          <w:szCs w:val="20"/>
+          <w:lang w:val="en-GB"/>
+        </w:rPr>
+      </w:pPr>
+      <w:r>
+        <w:rPr>
+          <w:rFonts w:ascii="Menlo" w:hAnsi="Menlo" w:cs="Menlo"/>
+          <w:sz w:val="20"/>
+          <w:szCs w:val="20"/>
+          <w:lang w:val="en-GB"/>
+        </w:rPr>
+        <w:t>Quality Education</w:t>
+      </w:r>
+    </w:p>
+    <w:p>
+      <w:pPr>
+        <w:pStyle w:val="ListParagraph"/>
+        <w:numPr>
+          <w:ilvl w:val="0"/>
+          <w:numId w:val="1"/>
+        </w:numPr>
+        <w:adjustRightInd w:val="0"/>
+        <w:snapToGrid w:val="0"/>
+        <w:spacing w:before="0" w:beforeAutospacing="0" w:after="0" w:afterAutospacing="0"/>
+        <w:ind w:left="3119" w:firstLine="0"/>
+        <w:jc w:val="both"/>
+        <w:rPr>
+          <w:rFonts w:ascii="Menlo" w:hAnsi="Menlo" w:cs="Menlo"/>
+          <w:sz w:val="20"/>
+          <w:szCs w:val="20"/>
+          <w:lang w:val="en-GB"/>
+        </w:rPr>
+      </w:pPr>
+      <w:r>
+        <w:rPr>
+          <w:rFonts w:ascii="Menlo" w:hAnsi="Menlo" w:cs="Menlo"/>
+          <w:sz w:val="20"/>
+          <w:szCs w:val="20"/>
+          <w:lang w:val="en-GB"/>
+        </w:rPr>
+        <w:t>Gender Equality</w:t>
+      </w:r>
+    </w:p>
+    <w:p>
+      <w:pPr>
+        <w:pStyle w:val="ListParagraph"/>
+        <w:numPr>
+          <w:ilvl w:val="0"/>
+          <w:numId w:val="1"/>
+        </w:numPr>
+        <w:adjustRightInd w:val="0"/>
+        <w:snapToGrid w:val="0"/>
+        <w:spacing w:before="0" w:beforeAutospacing="0" w:after="0" w:afterAutospacing="0"/>
+        <w:ind w:left="3119" w:firstLine="0"/>
+        <w:jc w:val="both"/>
+        <w:rPr>
+          <w:rFonts w:ascii="Menlo" w:hAnsi="Menlo" w:cs="Menlo"/>
+          <w:sz w:val="20"/>
+          <w:szCs w:val="20"/>
+          <w:lang w:val="en-GB"/>
+        </w:rPr>
+      </w:pPr>
+      <w:r>
+        <w:rPr>
+          <w:rFonts w:ascii="Menlo" w:hAnsi="Menlo" w:cs="Menlo"/>
+          <w:sz w:val="20"/>
+          <w:szCs w:val="20"/>
+          <w:lang w:val="en-GB"/>
+        </w:rPr>
+        <w:t>Clean Water and Sanitation</w:t>
+      </w:r>
+    </w:p>
+    <w:p>
+      <w:pPr>
+        <w:pStyle w:val="ListParagraph"/>
+        <w:numPr>
+          <w:ilvl w:val="0"/>
+          <w:numId w:val="1"/>
+        </w:numPr>
+        <w:adjustRightInd w:val="0"/>
+        <w:snapToGrid w:val="0"/>
+        <w:spacing w:before="0" w:beforeAutospacing="0" w:after="0" w:afterAutospacing="0"/>
+        <w:ind w:left="3119" w:firstLine="0"/>
+        <w:jc w:val="both"/>
+        <w:rPr>
+          <w:rFonts w:ascii="Menlo" w:hAnsi="Menlo" w:cs="Menlo"/>
+          <w:sz w:val="20"/>
+          <w:szCs w:val="20"/>
+          <w:lang w:val="en-GB"/>
+        </w:rPr>
+      </w:pPr>
+      <w:r>
+        <w:rPr>
+          <w:rFonts w:ascii="Menlo" w:hAnsi="Menlo" w:cs="Menlo"/>
+          <w:sz w:val="20"/>
+          <w:szCs w:val="20"/>
+          <w:lang w:val="en-GB"/>
+        </w:rPr>
+        <w:t>Affordable and Clean Energy</w:t>
+      </w:r>
+    </w:p>
+    <w:p>
+      <w:pPr>
+        <w:pStyle w:val="ListParagraph"/>
+        <w:numPr>
+          <w:ilvl w:val="0"/>
+          <w:numId w:val="1"/>
+        </w:numPr>
+        <w:adjustRightInd w:val="0"/>
+        <w:snapToGrid w:val="0"/>
+        <w:spacing w:before="0" w:beforeAutospacing="0" w:after="0" w:afterAutospacing="0"/>
+        <w:ind w:left="3119" w:firstLine="0"/>
+        <w:jc w:val="both"/>
+        <w:rPr>
+          <w:rFonts w:ascii="Menlo" w:hAnsi="Menlo" w:cs="Menlo"/>
+          <w:sz w:val="20"/>
+          <w:szCs w:val="20"/>
+          <w:lang w:val="en-GB"/>
+        </w:rPr>
+      </w:pPr>
+      <w:r>
+        <w:rPr>
+          <w:rFonts w:ascii="Menlo" w:hAnsi="Menlo" w:cs="Menlo"/>
+          <w:sz w:val="20"/>
+          <w:szCs w:val="20"/>
+          <w:lang w:val="en-GB"/>
+        </w:rPr>
+        <w:t>Decent Work and Economic Growth</w:t>
+      </w:r>
+    </w:p>
+    <w:p>
+      <w:pPr>
+        <w:pStyle w:val="ListParagraph"/>
+        <w:numPr>
+          <w:ilvl w:val="0"/>
+          <w:numId w:val="1"/>
+        </w:numPr>
+        <w:adjustRightInd w:val="0"/>
+        <w:snapToGrid w:val="0"/>
+        <w:spacing w:before="0" w:beforeAutospacing="0" w:after="0" w:afterAutospacing="0"/>
+        <w:ind w:left="3119" w:firstLine="0"/>
+        <w:jc w:val="both"/>
+        <w:rPr>
+          <w:rFonts w:ascii="Menlo" w:hAnsi="Menlo" w:cs="Menlo"/>
+          <w:sz w:val="20"/>
+          <w:szCs w:val="20"/>
+          <w:lang w:val="en-GB"/>
+        </w:rPr>
+      </w:pPr>
+      <w:r>
+        <w:rPr>
+          <w:rFonts w:ascii="Menlo" w:hAnsi="Menlo" w:cs="Menlo"/>
+          <w:sz w:val="20"/>
+          <w:szCs w:val="20"/>
+          <w:lang w:val="en-GB"/>
+        </w:rPr>
+        <w:t xml:space="preserve">Industry, </w:t>
+      </w:r>
+      <w:proofErr w:type="gramStart"/>
+      <w:r>
+        <w:rPr>
+          <w:rFonts w:ascii="Menlo" w:hAnsi="Menlo" w:cs="Menlo"/>
+          <w:sz w:val="20"/>
+          <w:szCs w:val="20"/>
+          <w:lang w:val="en-GB"/>
+        </w:rPr>
+        <w:t>Innovation</w:t>
+      </w:r>
+      <w:proofErr w:type="gramEnd"/>
+      <w:r>
+        <w:rPr>
+          <w:rFonts w:ascii="Menlo" w:hAnsi="Menlo" w:cs="Menlo"/>
+          <w:sz w:val="20"/>
+          <w:szCs w:val="20"/>
+          <w:lang w:val="en-GB"/>
+        </w:rPr>
+        <w:t xml:space="preserve"> and Infrastructure</w:t>
+      </w:r>
+    </w:p>
+    <w:p>
+      <w:pPr>
+        <w:pStyle w:val="ListParagraph"/>
+        <w:numPr>
+          <w:ilvl w:val="0"/>
+          <w:numId w:val="1"/>
+        </w:numPr>
+        <w:adjustRightInd w:val="0"/>
+        <w:snapToGrid w:val="0"/>
+        <w:spacing w:before="0" w:beforeAutospacing="0" w:after="0" w:afterAutospacing="0"/>
+        <w:ind w:left="3119" w:firstLine="0"/>
+        <w:jc w:val="both"/>
+        <w:rPr>
+          <w:rFonts w:ascii="Menlo" w:hAnsi="Menlo" w:cs="Menlo"/>
+          <w:sz w:val="20"/>
+          <w:szCs w:val="20"/>
+          <w:lang w:val="en-GB"/>
+        </w:rPr>
+      </w:pPr>
+      <w:r>
+        <w:rPr>
+          <w:rFonts w:ascii="Menlo" w:hAnsi="Menlo" w:cs="Menlo"/>
+          <w:sz w:val="20"/>
+          <w:szCs w:val="20"/>
+          <w:lang w:val="en-GB"/>
+        </w:rPr>
+        <w:t>Reduced Inequality</w:t>
+      </w:r>
+    </w:p>
+    <w:p>
+      <w:pPr>
+        <w:pStyle w:val="ListParagraph"/>
+        <w:numPr>
+          <w:ilvl w:val="0"/>
+          <w:numId w:val="1"/>
+        </w:numPr>
+        <w:adjustRightInd w:val="0"/>
+        <w:snapToGrid w:val="0"/>
+        <w:spacing w:before="0" w:beforeAutospacing="0" w:after="0" w:afterAutospacing="0"/>
+        <w:ind w:left="3119" w:firstLine="0"/>
+        <w:jc w:val="both"/>
+        <w:rPr>
+          <w:rFonts w:ascii="Menlo" w:hAnsi="Menlo" w:cs="Menlo"/>
+          <w:sz w:val="20"/>
+          <w:szCs w:val="20"/>
+          <w:lang w:val="en-GB"/>
+        </w:rPr>
+      </w:pPr>
+      <w:r>
+        <w:rPr>
+          <w:rFonts w:ascii="Menlo" w:hAnsi="Menlo" w:cs="Menlo"/>
+          <w:sz w:val="20"/>
+          <w:szCs w:val="20"/>
+          <w:lang w:val="en-GB"/>
+        </w:rPr>
+        <w:t>Sustainable Cities and Communities</w:t>
+      </w:r>
+    </w:p>
+    <w:p>
+      <w:pPr>
+        <w:pStyle w:val="ListParagraph"/>
+        <w:numPr>
+          <w:ilvl w:val="0"/>
+          <w:numId w:val="1"/>
+        </w:numPr>
+        <w:adjustRightInd w:val="0"/>
+        <w:snapToGrid w:val="0"/>
+        <w:spacing w:before="0" w:beforeAutospacing="0" w:after="0" w:afterAutospacing="0"/>
+        <w:ind w:left="3119" w:firstLine="0"/>
+        <w:jc w:val="both"/>
+        <w:rPr>
+          <w:rFonts w:ascii="Menlo" w:hAnsi="Menlo" w:cs="Menlo"/>
+          <w:sz w:val="20"/>
+          <w:szCs w:val="20"/>
+          <w:lang w:val="en-GB"/>
+        </w:rPr>
+      </w:pPr>
+      <w:r>
+        <w:rPr>
+          <w:rFonts w:ascii="Menlo" w:hAnsi="Menlo" w:cs="Menlo"/>
+          <w:sz w:val="20"/>
+          <w:szCs w:val="20"/>
+          <w:lang w:val="en-GB"/>
+        </w:rPr>
+        <w:t>Responsible Consumption and Production</w:t>
+      </w:r>
+    </w:p>
+    <w:p>
+      <w:pPr>
+        <w:pStyle w:val="ListParagraph"/>
+        <w:numPr>
+          <w:ilvl w:val="0"/>
+          <w:numId w:val="1"/>
+        </w:numPr>
+        <w:adjustRightInd w:val="0"/>
+        <w:snapToGrid w:val="0"/>
+        <w:spacing w:before="0" w:beforeAutospacing="0" w:after="0" w:afterAutospacing="0"/>
+        <w:ind w:left="3119" w:firstLine="0"/>
+        <w:jc w:val="both"/>
+        <w:rPr>
+          <w:rFonts w:ascii="Menlo" w:hAnsi="Menlo" w:cs="Menlo"/>
+          <w:sz w:val="20"/>
+          <w:szCs w:val="20"/>
+          <w:lang w:val="en-GB"/>
+        </w:rPr>
+      </w:pPr>
+      <w:r>
+        <w:rPr>
+          <w:rFonts w:ascii="Menlo" w:hAnsi="Menlo" w:cs="Menlo"/>
+          <w:sz w:val="20"/>
+          <w:szCs w:val="20"/>
+          <w:lang w:val="en-GB"/>
+        </w:rPr>
+        <w:t>Climate Action</w:t>
+      </w:r>
+    </w:p>
+    <w:p>
+      <w:pPr>
+        <w:pStyle w:val="ListParagraph"/>
+        <w:numPr>
+          <w:ilvl w:val="0"/>
+          <w:numId w:val="1"/>
+        </w:numPr>
+        <w:adjustRightInd w:val="0"/>
+        <w:snapToGrid w:val="0"/>
+        <w:spacing w:before="0" w:beforeAutospacing="0" w:after="0" w:afterAutospacing="0"/>
+        <w:ind w:left="3119" w:firstLine="0"/>
+        <w:jc w:val="both"/>
+        <w:rPr>
+          <w:rFonts w:ascii="Menlo" w:hAnsi="Menlo" w:cs="Menlo"/>
+          <w:sz w:val="20"/>
+          <w:szCs w:val="20"/>
+          <w:lang w:val="en-GB"/>
+        </w:rPr>
+      </w:pPr>
+      <w:r>
+        <w:rPr>
+          <w:rFonts w:ascii="Menlo" w:hAnsi="Menlo" w:cs="Menlo"/>
+          <w:sz w:val="20"/>
+          <w:szCs w:val="20"/>
+          <w:lang w:val="en-GB"/>
+        </w:rPr>
+        <w:t>Life Below Water</w:t>
+      </w:r>
+    </w:p>
+    <w:p>
+      <w:pPr>
+        <w:pStyle w:val="ListParagraph"/>
+        <w:numPr>
+          <w:ilvl w:val="0"/>
+          <w:numId w:val="1"/>
+        </w:numPr>
+        <w:adjustRightInd w:val="0"/>
+        <w:snapToGrid w:val="0"/>
+        <w:spacing w:before="0" w:beforeAutospacing="0" w:after="0" w:afterAutospacing="0"/>
+        <w:ind w:left="3119" w:firstLine="0"/>
+        <w:jc w:val="both"/>
+        <w:rPr>
+          <w:rFonts w:ascii="Menlo" w:hAnsi="Menlo" w:cs="Menlo"/>
+          <w:sz w:val="20"/>
+          <w:szCs w:val="20"/>
+          <w:lang w:val="en-GB"/>
+        </w:rPr>
+      </w:pPr>
+      <w:r>
+        <w:rPr>
+          <w:rFonts w:ascii="Menlo" w:hAnsi="Menlo" w:cs="Menlo"/>
+          <w:sz w:val="20"/>
+          <w:szCs w:val="20"/>
+          <w:lang w:val="en-GB"/>
+        </w:rPr>
+        <w:t>Life on Land</w:t>
+      </w:r>
+    </w:p>
+    <w:p>
+      <w:pPr>
+        <w:pStyle w:val="ListParagraph"/>
+        <w:numPr>
+          <w:ilvl w:val="0"/>
+          <w:numId w:val="1"/>
+        </w:numPr>
+        <w:adjustRightInd w:val="0"/>
+        <w:snapToGrid w:val="0"/>
+        <w:spacing w:before="0" w:beforeAutospacing="0" w:after="0" w:afterAutospacing="0"/>
+        <w:ind w:left="3119" w:firstLine="0"/>
+        <w:jc w:val="both"/>
+        <w:rPr>
+          <w:rFonts w:ascii="Menlo" w:hAnsi="Menlo" w:cs="Menlo"/>
+          <w:sz w:val="20"/>
+          <w:szCs w:val="20"/>
+          <w:lang w:val="en-GB"/>
+        </w:rPr>
+      </w:pPr>
+      <w:r>
+        <w:rPr>
+          <w:rFonts w:ascii="Menlo" w:hAnsi="Menlo" w:cs="Menlo"/>
+          <w:sz w:val="20"/>
+          <w:szCs w:val="20"/>
+          <w:lang w:val="en-GB"/>
+        </w:rPr>
+        <w:t xml:space="preserve">Peace, </w:t>
+      </w:r>
+      <w:proofErr w:type="gramStart"/>
+      <w:r>
+        <w:rPr>
+          <w:rFonts w:ascii="Menlo" w:hAnsi="Menlo" w:cs="Menlo"/>
+          <w:sz w:val="20"/>
+          <w:szCs w:val="20"/>
+          <w:lang w:val="en-GB"/>
+        </w:rPr>
+        <w:t>Justice</w:t>
+      </w:r>
+      <w:proofErr w:type="gramEnd"/>
+      <w:r>
+        <w:rPr>
+          <w:rFonts w:ascii="Menlo" w:hAnsi="Menlo" w:cs="Menlo"/>
+          <w:sz w:val="20"/>
+          <w:szCs w:val="20"/>
+          <w:lang w:val="en-GB"/>
+        </w:rPr>
+        <w:t xml:space="preserve"> and Strong Institutions</w:t>
+      </w:r>
+    </w:p>
+    <w:p>
+      <w:pPr>
+        <w:pStyle w:val="ListParagraph"/>
+        <w:numPr>
+          <w:ilvl w:val="0"/>
+          <w:numId w:val="1"/>
+        </w:numPr>
+        <w:adjustRightInd w:val="0"/>
+        <w:snapToGrid w:val="0"/>
+        <w:spacing w:before="0" w:beforeAutospacing="0" w:after="0" w:afterAutospacing="0"/>
+        <w:ind w:left="3119" w:firstLine="0"/>
+        <w:jc w:val="both"/>
+        <w:rPr>
+          <w:rFonts w:ascii="Menlo" w:hAnsi="Menlo" w:cs="Menlo"/>
+          <w:sz w:val="20"/>
+          <w:szCs w:val="20"/>
+          <w:lang w:val="en-GB"/>
+        </w:rPr>
+      </w:pPr>
+      <w:r>
+        <w:rPr>
+          <w:rFonts w:ascii="Menlo" w:hAnsi="Menlo" w:cs="Menlo"/>
+          <w:sz w:val="20"/>
+          <w:szCs w:val="20"/>
+          <w:lang w:val="en-GB"/>
+        </w:rPr>
+        <w:t>Partnerships for the goals</w:t>
+      </w:r>
+    </w:p>
+    <w:p>
+      <w:pPr>
         <w:spacing w:after="202" w:line="360" w:lineRule="auto"/>
         <w:jc w:val="both"/>
         <w:rPr>
-          <w:sz w:val="20"/>
-          <w:szCs w:val="20"/>
-          <w:lang w:val="en-US"/>
-        </w:rPr>
-      </w:pPr>
-      <w:r>
-        <w:rPr>
-          <w:rFonts w:ascii="Menlo" w:hAnsi="Menlo" w:cs="Menlo"/>
-          <w:sz w:val="20"/>
-          <w:szCs w:val="20"/>
-          <w:lang w:val="en-US"/>
-        </w:rPr>
-        <w:t xml:space="preserve">The United Nations adopted Agenda 2030 in 2015 with 17 goals (169 sub-goals) that cover environmental, </w:t>
-      </w:r>
-      <w:proofErr w:type="gramStart"/>
-      <w:r>
-        <w:rPr>
-          <w:rFonts w:ascii="Menlo" w:hAnsi="Menlo" w:cs="Menlo"/>
-          <w:sz w:val="20"/>
-          <w:szCs w:val="20"/>
-          <w:lang w:val="en-US"/>
-        </w:rPr>
-        <w:t>social</w:t>
-      </w:r>
-      <w:proofErr w:type="gramEnd"/>
-      <w:r>
-        <w:rPr>
-          <w:rFonts w:ascii="Menlo" w:hAnsi="Menlo" w:cs="Menlo"/>
-          <w:sz w:val="20"/>
-          <w:szCs w:val="20"/>
-          <w:lang w:val="en-US"/>
-        </w:rPr>
-        <w:t xml:space="preserve"> and economic areas that together create a global framework for sustainable development. Table 2 shows </w:t>
+          <w:rFonts w:ascii="Menlo" w:hAnsi="Menlo" w:cs="Menlo"/>
+          <w:sz w:val="20"/>
+          <w:szCs w:val="20"/>
+          <w:lang w:val="en-US"/>
+        </w:rPr>
+      </w:pPr>
+    </w:p>
+    <w:p>
+      <w:pPr>
+        <w:spacing w:after="202" w:line="360" w:lineRule="auto"/>
+        <w:jc w:val="both"/>
+        <w:rPr>
+          <w:sz w:val="20"/>
+          <w:szCs w:val="20"/>
+          <w:lang w:val="en-US"/>
+        </w:rPr>
+      </w:pPr>
+      <w:r>
+        <w:rPr>
+          <w:rFonts w:ascii="Menlo" w:hAnsi="Menlo" w:cs="Menlo"/>
+          <w:sz w:val="20"/>
+          <w:szCs w:val="20"/>
+          <w:lang w:val="en-US"/>
+        </w:rPr>
+        <w:t xml:space="preserve">Table 2 shows </w:t>
       </w:r>
       <w:r>
         <w:rPr>
@@ -8182,10 +9179,8 @@
         <w:ind w:left="4320"/>
         <w:rPr>
           <w:rFonts w:ascii="Menlo" w:hAnsi="Menlo" w:cs="Menlo"/>
-          <w:color w:val="0563C1" w:themeColor="hyperlink"/>
-          <w:sz w:val="20"/>
-          <w:szCs w:val="20"/>
-          <w:u w:val="single"/>
+          <w:sz w:val="20"/>
+          <w:szCs w:val="20"/>
           <w:lang w:val="en-US"/>
         </w:rPr>
       </w:pPr>
@@ -8233,14 +9228,36 @@
         </w:rPr>
         <w:t xml:space="preserve">. For more information visit </w:t>
       </w:r>
-      <w:r>
-        <w:rPr>
-          <w:rFonts w:ascii="Menlo" w:hAnsi="Menlo" w:cs="Menlo"/>
-          <w:sz w:val="20"/>
-          <w:szCs w:val="20"/>
-          <w:lang w:val="en-US"/>
-        </w:rPr>
-        <w:t>www.sustcoreport.com</w:t>
+      <w:hyperlink r:id="rId10" w:history="1">
+        <w:r>
+          <w:rPr>
+            <w:rStyle w:val="Hyperlink"/>
+            <w:rFonts w:ascii="Menlo" w:hAnsi="Menlo" w:cs="Menlo"/>
+            <w:sz w:val="20"/>
+            <w:szCs w:val="20"/>
+            <w:lang w:val="en-US"/>
+          </w:rPr>
+          <w:t>www.sustcoreport.com</w:t>
+        </w:r>
+      </w:hyperlink>
+    </w:p>
+    <w:p>
+      <w:pPr>
+        <w:rPr>
+          <w:rFonts w:ascii="Menlo" w:hAnsi="Menlo" w:cs="Menlo"/>
+          <w:sz w:val="20"/>
+          <w:szCs w:val="20"/>
+          <w:lang w:val="en-US"/>
+        </w:rPr>
+      </w:pPr>
+      <w:r>
+        <w:rPr>
+          <w:rFonts w:ascii="Menlo" w:hAnsi="Menlo" w:cs="Menlo"/>
+          <w:sz w:val="20"/>
+          <w:szCs w:val="20"/>
+          <w:lang w:val="en-US"/>
+        </w:rPr>
+        <w:br w:type="page"/>
       </w:r>
     </w:p>
     <w:p>
@@ -8254,24 +9271,1029 @@
           <w:lang w:val="en-US"/>
         </w:rPr>
       </w:pPr>
+    </w:p>
+    <w:p>
+      <w:pPr>
+        <w:spacing w:after="202" w:line="360" w:lineRule="auto"/>
+        <w:ind w:left="4320"/>
+        <w:rPr>
+          <w:rFonts w:ascii="Menlo" w:hAnsi="Menlo" w:cs="Menlo"/>
+          <w:sz w:val="22"/>
+          <w:szCs w:val="22"/>
+          <w:lang w:val="en-US"/>
+        </w:rPr>
+      </w:pPr>
+    </w:p>
+    <w:p>
+      <w:pPr>
+        <w:spacing w:after="202" w:line="360" w:lineRule="auto"/>
+        <w:ind w:left="4320"/>
+        <w:rPr>
+          <w:rFonts w:ascii="Menlo" w:hAnsi="Menlo" w:cs="Menlo"/>
+          <w:sz w:val="22"/>
+          <w:szCs w:val="22"/>
+          <w:lang w:val="en-US"/>
+        </w:rPr>
+      </w:pPr>
       <w:r>
         <w:rPr>
           <w:noProof/>
-          <w:lang w:val="en-US"/>
         </w:rPr>
         <mc:AlternateContent>
           <mc:Choice Requires="wps">
             <w:drawing>
-              <wp:anchor distT="0" distB="0" distL="114300" distR="114300" simplePos="0" relativeHeight="251729920" behindDoc="0" locked="0" layoutInCell="1" allowOverlap="1" wp14:anchorId="385D149E" wp14:editId="20817135">
+              <wp:anchor distT="0" distB="0" distL="114300" distR="114300" simplePos="0" relativeHeight="251752448" behindDoc="0" locked="0" layoutInCell="1" allowOverlap="1" wp14:anchorId="710949BA" wp14:editId="1034D37D">
                 <wp:simplePos x="0" y="0"/>
                 <wp:positionH relativeFrom="column">
-                  <wp:posOffset>-330200</wp:posOffset>
+                  <wp:posOffset>-497541</wp:posOffset>
                 </wp:positionH>
                 <wp:positionV relativeFrom="page">
-                  <wp:posOffset>8048447</wp:posOffset>
+                  <wp:posOffset>-17855</wp:posOffset>
                 </wp:positionV>
-                <wp:extent cx="7651750" cy="2644775"/>
+                <wp:extent cx="7651750" cy="1818640"/>
                 <wp:effectExtent l="0" t="0" r="6350" b="0"/>
+                <wp:wrapNone/>
+                <wp:docPr id="19" name="Triangle 19"/>
+                <wp:cNvGraphicFramePr/>
+                <a:graphic xmlns:a="http://schemas.openxmlformats.org/drawingml/2006/main">
+                  <a:graphicData uri="http://schemas.microsoft.com/office/word/2010/wordprocessingShape">
+                    <wps:wsp>
+                      <wps:cNvSpPr/>
+                      <wps:spPr>
+                        <a:xfrm rot="10800000">
+                          <a:off x="0" y="0"/>
+                          <a:ext cx="7651750" cy="1818640"/>
+                        </a:xfrm>
+                        <a:prstGeom prst="triangle">
+                          <a:avLst>
+                            <a:gd name="adj" fmla="val 100000"/>
+                          </a:avLst>
+                        </a:prstGeom>
+                        <a:solidFill>
+                          <a:schemeClr val="accent1">
+                            <a:lumMod val="20000"/>
+                            <a:lumOff val="80000"/>
+                          </a:schemeClr>
+                        </a:solidFill>
+                        <a:ln>
+                          <a:noFill/>
+                        </a:ln>
+                      </wps:spPr>
+                      <wps:style>
+                        <a:lnRef idx="2">
+                          <a:schemeClr val="accent1">
+                            <a:shade val="50000"/>
+                          </a:schemeClr>
+                        </a:lnRef>
+                        <a:fillRef idx="1">
+                          <a:schemeClr val="accent1"/>
+                        </a:fillRef>
+                        <a:effectRef idx="0">
+                          <a:schemeClr val="accent1"/>
+                        </a:effectRef>
+                        <a:fontRef idx="minor">
+                          <a:schemeClr val="lt1"/>
+                        </a:fontRef>
+                      </wps:style>
+                      <wps:bodyPr rot="0" spcFirstLastPara="0" vertOverflow="overflow" horzOverflow="overflow" vert="horz" wrap="square" lIns="91440" tIns="45720" rIns="91440" bIns="45720" numCol="1" spcCol="0" rtlCol="0" fromWordArt="0" anchor="ctr" anchorCtr="0" forceAA="0" compatLnSpc="1">
+                        <a:prstTxWarp prst="textNoShape">
+                          <a:avLst/>
+                        </a:prstTxWarp>
+                        <a:noAutofit/>
+                      </wps:bodyPr>
+                    </wps:wsp>
+                  </a:graphicData>
+                </a:graphic>
+                <wp14:sizeRelH relativeFrom="margin">
+                  <wp14:pctWidth>0</wp14:pctWidth>
+                </wp14:sizeRelH>
+                <wp14:sizeRelV relativeFrom="margin">
+                  <wp14:pctHeight>0</wp14:pctHeight>
+                </wp14:sizeRelV>
+              </wp:anchor>
+            </w:drawing>
+          </mc:Choice>
+          <mc:Fallback>
+            <w:pict>
+              <v:shape w14:anchorId="016AD32A" id="Triangle 19" o:spid="_x0000_s1026" type="#_x0000_t5" style="position:absolute;margin-left:-39.2pt;margin-top:-1.4pt;width:602.5pt;height:143.2pt;rotation:180;z-index:251752448;visibility:visible;mso-wrap-style:square;mso-width-percent:0;mso-height-percent:0;mso-wrap-distance-left:9pt;mso-wrap-distance-top:0;mso-wrap-distance-right:9pt;mso-wrap-distance-bottom:0;mso-position-horizontal:absolute;mso-position-horizontal-relative:text;mso-position-vertical:absolute;mso-position-vertical-relative:page;mso-width-percent:0;mso-height-percent:0;mso-width-relative:margin;mso-height-relative:margin;v-text-anchor:middle" o:gfxdata="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" adj="21600" fillcolor="#d9e2f3 [660]" stroked="f" strokeweight="1pt">
+                <w10:wrap anchory="page"/>
+              </v:shape>
+            </w:pict>
+          </mc:Fallback>
+        </mc:AlternateContent>
+      </w:r>
+    </w:p>
+    <w:p>
+      <w:pPr>
+        <w:spacing w:after="202" w:line="360" w:lineRule="auto"/>
+        <w:ind w:left="4320"/>
+        <w:rPr>
+          <w:rFonts w:ascii="Menlo" w:hAnsi="Menlo" w:cs="Menlo"/>
+          <w:sz w:val="22"/>
+          <w:szCs w:val="22"/>
+          <w:lang w:val="en-US"/>
+        </w:rPr>
+      </w:pPr>
+    </w:p>
+    <w:p>
+      <w:pPr>
+        <w:spacing w:after="202" w:line="276" w:lineRule="auto"/>
+        <w:jc w:val="both"/>
+        <w:rPr>
+          <w:rFonts w:ascii="Menlo" w:hAnsi="Menlo" w:cs="Menlo"/>
+          <w:i/>
+          <w:iCs/>
+          <w:sz w:val="20"/>
+          <w:szCs w:val="20"/>
+          <w:lang w:val="en-US"/>
+        </w:rPr>
+      </w:pPr>
+      <w:r>
+        <w:rPr>
+          <w:rFonts w:ascii="Menlo" w:hAnsi="Menlo" w:cs="Menlo"/>
+          <w:b/>
+          <w:bCs/>
+          <w:lang w:val="en-US"/>
+        </w:rPr>
+        <w:t xml:space="preserve">Illustrations from </w:t>
+      </w:r>
+      <w:r>
+        <w:rPr>
+          <w:rFonts w:ascii="Menlo" w:hAnsi="Menlo" w:cs="Menlo"/>
+          <w:b/>
+          <w:bCs/>
+          <w:lang w:val="en-US"/>
+        </w:rPr>
+        <w:t xml:space="preserve">ISO 26000: </w:t>
+      </w:r>
+      <w:r>
+        <w:rPr>
+          <w:rFonts w:ascii="Menlo" w:hAnsi="Menlo" w:cs="Menlo"/>
+          <w:b/>
+          <w:bCs/>
+          <w:lang w:val="en-US"/>
+        </w:rPr>
+        <w:t>the fundamentals in sus</w:t>
+      </w:r>
+      <w:r>
+        <w:rPr>
+          <w:rFonts w:ascii="Menlo" w:hAnsi="Menlo" w:cs="Menlo"/>
+          <w:b/>
+          <w:bCs/>
+          <w:lang w:val="en-US"/>
+        </w:rPr>
+        <w:t>tainability work</w:t>
+      </w:r>
+    </w:p>
+    <w:p>
+      <w:pPr>
+        <w:rPr>
+          <w:rFonts w:ascii="Menlo" w:hAnsi="Menlo" w:cs="Menlo"/>
+          <w:i/>
+          <w:iCs/>
+          <w:sz w:val="20"/>
+          <w:szCs w:val="20"/>
+          <w:lang w:val="en-US"/>
+        </w:rPr>
+      </w:pPr>
+    </w:p>
+    <w:p>
+      <w:pPr>
+        <w:rPr>
+          <w:rFonts w:ascii="Menlo" w:hAnsi="Menlo" w:cs="Menlo"/>
+          <w:i/>
+          <w:iCs/>
+          <w:sz w:val="20"/>
+          <w:szCs w:val="20"/>
+          <w:lang w:val="en-US"/>
+        </w:rPr>
+      </w:pPr>
+      <w:r>
+        <w:rPr>
+          <w:rFonts w:ascii="Menlo" w:hAnsi="Menlo" w:cs="Menlo"/>
+          <w:i/>
+          <w:iCs/>
+          <w:sz w:val="20"/>
+          <w:szCs w:val="20"/>
+        </w:rPr>
+        <w:t>Figur</w:t>
+      </w:r>
+      <w:r>
+        <w:rPr>
+          <w:rFonts w:ascii="Menlo" w:hAnsi="Menlo" w:cs="Menlo"/>
+          <w:i/>
+          <w:iCs/>
+          <w:sz w:val="20"/>
+          <w:szCs w:val="20"/>
+          <w:lang w:val="en-US"/>
+        </w:rPr>
+        <w:t>e</w:t>
+      </w:r>
+      <w:r>
+        <w:rPr>
+          <w:rFonts w:ascii="Menlo" w:hAnsi="Menlo" w:cs="Menlo"/>
+          <w:i/>
+          <w:iCs/>
+          <w:sz w:val="20"/>
+          <w:szCs w:val="20"/>
+        </w:rPr>
+        <w:t xml:space="preserve"> </w:t>
+      </w:r>
+      <w:r>
+        <w:rPr>
+          <w:rFonts w:ascii="Menlo" w:hAnsi="Menlo" w:cs="Menlo"/>
+          <w:i/>
+          <w:iCs/>
+          <w:sz w:val="20"/>
+          <w:szCs w:val="20"/>
+          <w:lang w:val="en-US"/>
+        </w:rPr>
+        <w:t>A</w:t>
+      </w:r>
+      <w:r>
+        <w:rPr>
+          <w:rFonts w:ascii="Menlo" w:hAnsi="Menlo" w:cs="Menlo"/>
+          <w:i/>
+          <w:iCs/>
+          <w:sz w:val="20"/>
+          <w:szCs w:val="20"/>
+        </w:rPr>
+        <w:t xml:space="preserve">. </w:t>
+      </w:r>
+      <w:r>
+        <w:rPr>
+          <w:rFonts w:ascii="Menlo" w:hAnsi="Menlo" w:cs="Menlo"/>
+          <w:i/>
+          <w:iCs/>
+          <w:sz w:val="20"/>
+          <w:szCs w:val="20"/>
+          <w:lang w:val="en-US"/>
+        </w:rPr>
+        <w:t>The 7 core subjects and the 37 issues</w:t>
+      </w:r>
+    </w:p>
+    <w:p>
+      <w:pPr>
+        <w:jc w:val="center"/>
+      </w:pPr>
+      <w:r>
+        <w:fldChar w:fldCharType="begin"/>
+      </w:r>
+      <w:r>
+        <w:instrText xml:space="preserve"> INCLUDEPICTURE "https://sustcoreport.com/wp-content/uploads/2022/04/ToC26.jpg" \* MERGEFORMATINET </w:instrText>
+      </w:r>
+      <w:r>
+        <w:fldChar w:fldCharType="separate"/>
+      </w:r>
+      <w:r>
+        <w:rPr>
+          <w:noProof/>
+        </w:rPr>
+        <w:drawing>
+          <wp:inline distT="0" distB="0" distL="0" distR="0" wp14:anchorId="2A18EAA2" wp14:editId="0BA78917">
+            <wp:extent cx="5127670" cy="7046259"/>
+            <wp:effectExtent l="0" t="0" r="3175" b="2540"/>
+            <wp:docPr id="18" name="Picture 18" descr="Table&#10;&#10;Description automatically generated"/>
+            <wp:cNvGraphicFramePr>
+              <a:graphicFrameLocks xmlns:a="http://schemas.openxmlformats.org/drawingml/2006/main" noChangeAspect="1"/>
+            </wp:cNvGraphicFramePr>
+            <a:graphic xmlns:a="http://schemas.openxmlformats.org/drawingml/2006/main">
+              <a:graphicData uri="http://schemas.openxmlformats.org/drawingml/2006/picture">
+                <pic:pic xmlns:pic="http://schemas.openxmlformats.org/drawingml/2006/picture">
+                  <pic:nvPicPr>
+                    <pic:cNvPr id="18" name="Picture 18" descr="Table&#10;&#10;Description automatically generated"/>
+                    <pic:cNvPicPr>
+                      <a:picLocks noChangeAspect="1" noChangeArrowheads="1"/>
+                    </pic:cNvPicPr>
+                  </pic:nvPicPr>
+                  <pic:blipFill>
+                    <a:blip r:embed="rId11">
+                      <a:extLst>
+                        <a:ext uri="{28A0092B-C50C-407E-A947-70E740481C1C}">
+                          <a14:useLocalDpi xmlns:a14="http://schemas.microsoft.com/office/drawing/2010/main" val="0"/>
+                        </a:ext>
+                      </a:extLst>
+                    </a:blip>
+                    <a:srcRect/>
+                    <a:stretch>
+                      <a:fillRect/>
+                    </a:stretch>
+                  </pic:blipFill>
+                  <pic:spPr bwMode="auto">
+                    <a:xfrm>
+                      <a:off x="0" y="0"/>
+                      <a:ext cx="5167918" cy="7101566"/>
+                    </a:xfrm>
+                    <a:prstGeom prst="rect">
+                      <a:avLst/>
+                    </a:prstGeom>
+                    <a:noFill/>
+                    <a:ln>
+                      <a:noFill/>
+                    </a:ln>
+                  </pic:spPr>
+                </pic:pic>
+              </a:graphicData>
+            </a:graphic>
+          </wp:inline>
+        </w:drawing>
+      </w:r>
+      <w:r>
+        <w:fldChar w:fldCharType="end"/>
+      </w:r>
+    </w:p>
+    <w:p>
+      <w:pPr>
+        <w:jc w:val="center"/>
+      </w:pPr>
+    </w:p>
+    <w:p>
+      <w:pPr>
+        <w:jc w:val="center"/>
+      </w:pPr>
+    </w:p>
+    <w:p>
+      <w:pPr>
+        <w:rPr>
+          <w:rFonts w:ascii="Menlo" w:hAnsi="Menlo" w:cs="Menlo"/>
+          <w:i/>
+          <w:iCs/>
+          <w:sz w:val="20"/>
+          <w:szCs w:val="20"/>
+        </w:rPr>
+      </w:pPr>
+    </w:p>
+    <w:p>
+      <w:pPr>
+        <w:rPr>
+          <w:rFonts w:ascii="Menlo" w:hAnsi="Menlo" w:cs="Menlo"/>
+          <w:i/>
+          <w:iCs/>
+          <w:sz w:val="20"/>
+          <w:szCs w:val="20"/>
+          <w:lang w:val="en-US"/>
+        </w:rPr>
+      </w:pPr>
+      <w:r>
+        <w:rPr>
+          <w:rFonts w:ascii="Menlo" w:hAnsi="Menlo" w:cs="Menlo"/>
+          <w:i/>
+          <w:iCs/>
+          <w:sz w:val="20"/>
+          <w:szCs w:val="20"/>
+        </w:rPr>
+        <w:lastRenderedPageBreak/>
+        <w:t>Figur</w:t>
+      </w:r>
+      <w:r>
+        <w:rPr>
+          <w:rFonts w:ascii="Menlo" w:hAnsi="Menlo" w:cs="Menlo"/>
+          <w:i/>
+          <w:iCs/>
+          <w:sz w:val="20"/>
+          <w:szCs w:val="20"/>
+          <w:lang w:val="en-US"/>
+        </w:rPr>
+        <w:t>e</w:t>
+      </w:r>
+      <w:r>
+        <w:rPr>
+          <w:rFonts w:ascii="Menlo" w:hAnsi="Menlo" w:cs="Menlo"/>
+          <w:i/>
+          <w:iCs/>
+          <w:sz w:val="20"/>
+          <w:szCs w:val="20"/>
+        </w:rPr>
+        <w:t xml:space="preserve"> </w:t>
+      </w:r>
+      <w:r>
+        <w:rPr>
+          <w:rFonts w:ascii="Menlo" w:hAnsi="Menlo" w:cs="Menlo"/>
+          <w:i/>
+          <w:iCs/>
+          <w:sz w:val="20"/>
+          <w:szCs w:val="20"/>
+          <w:lang w:val="en-US"/>
+        </w:rPr>
+        <w:t>B</w:t>
+      </w:r>
+      <w:r>
+        <w:rPr>
+          <w:rFonts w:ascii="Menlo" w:hAnsi="Menlo" w:cs="Menlo"/>
+          <w:i/>
+          <w:iCs/>
+          <w:sz w:val="20"/>
+          <w:szCs w:val="20"/>
+        </w:rPr>
+        <w:t xml:space="preserve">. </w:t>
+      </w:r>
+      <w:r>
+        <w:rPr>
+          <w:rFonts w:ascii="Menlo" w:hAnsi="Menlo" w:cs="Menlo"/>
+          <w:i/>
+          <w:iCs/>
+          <w:sz w:val="20"/>
+          <w:szCs w:val="20"/>
+          <w:lang w:val="en-US"/>
+        </w:rPr>
+        <w:t>Overview of ISO 26000</w:t>
+      </w:r>
+    </w:p>
+    <w:p>
+      <w:pPr>
+        <w:rPr>
+          <w:rFonts w:ascii="Menlo" w:hAnsi="Menlo" w:cs="Menlo"/>
+          <w:sz w:val="22"/>
+          <w:szCs w:val="22"/>
+          <w:lang w:val="en-US"/>
+        </w:rPr>
+      </w:pPr>
+    </w:p>
+    <w:p>
+      <w:pPr>
+        <w:jc w:val="center"/>
+      </w:pPr>
+      <w:r>
+        <w:fldChar w:fldCharType="begin"/>
+      </w:r>
+      <w:r>
+        <w:instrText xml:space="preserve"> INCLUDEPICTURE "https://sustcoreport.com/wp-content/uploads/2022/04/Overview26-1024x737.jpg" \* MERGEFORMATINET </w:instrText>
+      </w:r>
+      <w:r>
+        <w:fldChar w:fldCharType="separate"/>
+      </w:r>
+      <w:r>
+        <w:rPr>
+          <w:noProof/>
+        </w:rPr>
+        <w:drawing>
+          <wp:inline distT="0" distB="0" distL="0" distR="0" wp14:anchorId="2199693D" wp14:editId="357E93B7">
+            <wp:extent cx="6078071" cy="4374748"/>
+            <wp:effectExtent l="0" t="0" r="5715" b="0"/>
+            <wp:docPr id="20" name="Picture 20" descr="Diagram&#10;&#10;Description automatically generated"/>
+            <wp:cNvGraphicFramePr>
+              <a:graphicFrameLocks xmlns:a="http://schemas.openxmlformats.org/drawingml/2006/main" noChangeAspect="1"/>
+            </wp:cNvGraphicFramePr>
+            <a:graphic xmlns:a="http://schemas.openxmlformats.org/drawingml/2006/main">
+              <a:graphicData uri="http://schemas.openxmlformats.org/drawingml/2006/picture">
+                <pic:pic xmlns:pic="http://schemas.openxmlformats.org/drawingml/2006/picture">
+                  <pic:nvPicPr>
+                    <pic:cNvPr id="20" name="Picture 20" descr="Diagram&#10;&#10;Description automatically generated"/>
+                    <pic:cNvPicPr>
+                      <a:picLocks noChangeAspect="1" noChangeArrowheads="1"/>
+                    </pic:cNvPicPr>
+                  </pic:nvPicPr>
+                  <pic:blipFill>
+                    <a:blip r:embed="rId12">
+                      <a:extLst>
+                        <a:ext uri="{28A0092B-C50C-407E-A947-70E740481C1C}">
+                          <a14:useLocalDpi xmlns:a14="http://schemas.microsoft.com/office/drawing/2010/main" val="0"/>
+                        </a:ext>
+                      </a:extLst>
+                    </a:blip>
+                    <a:srcRect/>
+                    <a:stretch>
+                      <a:fillRect/>
+                    </a:stretch>
+                  </pic:blipFill>
+                  <pic:spPr bwMode="auto">
+                    <a:xfrm>
+                      <a:off x="0" y="0"/>
+                      <a:ext cx="6091637" cy="4384512"/>
+                    </a:xfrm>
+                    <a:prstGeom prst="rect">
+                      <a:avLst/>
+                    </a:prstGeom>
+                    <a:noFill/>
+                    <a:ln>
+                      <a:noFill/>
+                    </a:ln>
+                  </pic:spPr>
+                </pic:pic>
+              </a:graphicData>
+            </a:graphic>
+          </wp:inline>
+        </w:drawing>
+      </w:r>
+      <w:r>
+        <w:fldChar w:fldCharType="end"/>
+      </w:r>
+    </w:p>
+    <w:p>
+      <w:pPr>
+        <w:rPr>
+          <w:rFonts w:ascii="Menlo" w:hAnsi="Menlo" w:cs="Menlo"/>
+          <w:i/>
+          <w:iCs/>
+          <w:sz w:val="20"/>
+          <w:szCs w:val="20"/>
+        </w:rPr>
+      </w:pPr>
+    </w:p>
+    <w:p>
+      <w:pPr>
+        <w:rPr>
+          <w:rFonts w:ascii="Menlo" w:hAnsi="Menlo" w:cs="Menlo"/>
+          <w:i/>
+          <w:iCs/>
+          <w:sz w:val="20"/>
+          <w:szCs w:val="20"/>
+        </w:rPr>
+      </w:pPr>
+    </w:p>
+    <w:p>
+      <w:pPr>
+        <w:rPr>
+          <w:rFonts w:ascii="Menlo" w:hAnsi="Menlo" w:cs="Menlo"/>
+          <w:i/>
+          <w:iCs/>
+          <w:sz w:val="20"/>
+          <w:szCs w:val="20"/>
+          <w:lang w:val="en-US"/>
+        </w:rPr>
+      </w:pPr>
+      <w:r>
+        <w:rPr>
+          <w:rFonts w:ascii="Menlo" w:hAnsi="Menlo" w:cs="Menlo"/>
+          <w:i/>
+          <w:iCs/>
+          <w:sz w:val="20"/>
+          <w:szCs w:val="20"/>
+        </w:rPr>
+        <w:t>Figur</w:t>
+      </w:r>
+      <w:r>
+        <w:rPr>
+          <w:rFonts w:ascii="Menlo" w:hAnsi="Menlo" w:cs="Menlo"/>
+          <w:i/>
+          <w:iCs/>
+          <w:sz w:val="20"/>
+          <w:szCs w:val="20"/>
+          <w:lang w:val="en-US"/>
+        </w:rPr>
+        <w:t>e</w:t>
+      </w:r>
+      <w:r>
+        <w:rPr>
+          <w:rFonts w:ascii="Menlo" w:hAnsi="Menlo" w:cs="Menlo"/>
+          <w:i/>
+          <w:iCs/>
+          <w:sz w:val="20"/>
+          <w:szCs w:val="20"/>
+        </w:rPr>
+        <w:t xml:space="preserve"> </w:t>
+      </w:r>
+      <w:r>
+        <w:rPr>
+          <w:rFonts w:ascii="Menlo" w:hAnsi="Menlo" w:cs="Menlo"/>
+          <w:i/>
+          <w:iCs/>
+          <w:sz w:val="20"/>
+          <w:szCs w:val="20"/>
+          <w:lang w:val="en-US"/>
+        </w:rPr>
+        <w:t>C</w:t>
+      </w:r>
+      <w:r>
+        <w:rPr>
+          <w:rFonts w:ascii="Menlo" w:hAnsi="Menlo" w:cs="Menlo"/>
+          <w:i/>
+          <w:iCs/>
+          <w:sz w:val="20"/>
+          <w:szCs w:val="20"/>
+        </w:rPr>
+        <w:t xml:space="preserve">. </w:t>
+      </w:r>
+      <w:r>
+        <w:rPr>
+          <w:rFonts w:ascii="Menlo" w:hAnsi="Menlo" w:cs="Menlo"/>
+          <w:i/>
+          <w:iCs/>
+          <w:sz w:val="20"/>
+          <w:szCs w:val="20"/>
+          <w:lang w:val="en-US"/>
+        </w:rPr>
+        <w:t xml:space="preserve">The inter-relationship of the 7 core </w:t>
+      </w:r>
+      <w:r>
+        <w:rPr>
+          <w:rFonts w:ascii="Menlo" w:hAnsi="Menlo" w:cs="Menlo"/>
+          <w:i/>
+          <w:iCs/>
+          <w:sz w:val="20"/>
+          <w:szCs w:val="20"/>
+          <w:lang w:val="en-US"/>
+        </w:rPr>
+        <w:t>subjects</w:t>
+      </w:r>
+    </w:p>
+    <w:p>
+      <w:pPr>
+        <w:rPr>
+          <w:rFonts w:ascii="Menlo" w:hAnsi="Menlo" w:cs="Menlo"/>
+          <w:sz w:val="22"/>
+          <w:szCs w:val="22"/>
+          <w:lang w:val="en-US"/>
+        </w:rPr>
+      </w:pPr>
+    </w:p>
+    <w:p>
+      <w:pPr>
+        <w:jc w:val="center"/>
+      </w:pPr>
+      <w:r>
+        <w:fldChar w:fldCharType="begin"/>
+      </w:r>
+      <w:r>
+        <w:instrText xml:space="preserve"> INCLUDEPICTURE "https://sustcoreport.com/wp-content/uploads/2022/04/Coresubj26.jpg" \* MERGEFORMATINET </w:instrText>
+      </w:r>
+      <w:r>
+        <w:fldChar w:fldCharType="separate"/>
+      </w:r>
+      <w:r>
+        <w:rPr>
+          <w:noProof/>
+        </w:rPr>
+        <w:drawing>
+          <wp:inline distT="0" distB="0" distL="0" distR="0" wp14:anchorId="38275115" wp14:editId="4263DE2A">
+            <wp:extent cx="3773391" cy="3845859"/>
+            <wp:effectExtent l="0" t="0" r="0" b="2540"/>
+            <wp:docPr id="26" name="Picture 26" descr="Diagram&#10;&#10;Description automatically generated"/>
+            <wp:cNvGraphicFramePr>
+              <a:graphicFrameLocks xmlns:a="http://schemas.openxmlformats.org/drawingml/2006/main" noChangeAspect="1"/>
+            </wp:cNvGraphicFramePr>
+            <a:graphic xmlns:a="http://schemas.openxmlformats.org/drawingml/2006/main">
+              <a:graphicData uri="http://schemas.openxmlformats.org/drawingml/2006/picture">
+                <pic:pic xmlns:pic="http://schemas.openxmlformats.org/drawingml/2006/picture">
+                  <pic:nvPicPr>
+                    <pic:cNvPr id="26" name="Picture 26" descr="Diagram&#10;&#10;Description automatically generated"/>
+                    <pic:cNvPicPr>
+                      <a:picLocks noChangeAspect="1" noChangeArrowheads="1"/>
+                    </pic:cNvPicPr>
+                  </pic:nvPicPr>
+                  <pic:blipFill>
+                    <a:blip r:embed="rId13">
+                      <a:extLst>
+                        <a:ext uri="{28A0092B-C50C-407E-A947-70E740481C1C}">
+                          <a14:useLocalDpi xmlns:a14="http://schemas.microsoft.com/office/drawing/2010/main" val="0"/>
+                        </a:ext>
+                      </a:extLst>
+                    </a:blip>
+                    <a:srcRect/>
+                    <a:stretch>
+                      <a:fillRect/>
+                    </a:stretch>
+                  </pic:blipFill>
+                  <pic:spPr bwMode="auto">
+                    <a:xfrm>
+                      <a:off x="0" y="0"/>
+                      <a:ext cx="3800124" cy="3873105"/>
+                    </a:xfrm>
+                    <a:prstGeom prst="rect">
+                      <a:avLst/>
+                    </a:prstGeom>
+                    <a:noFill/>
+                    <a:ln>
+                      <a:noFill/>
+                    </a:ln>
+                  </pic:spPr>
+                </pic:pic>
+              </a:graphicData>
+            </a:graphic>
+          </wp:inline>
+        </w:drawing>
+      </w:r>
+      <w:r>
+        <w:fldChar w:fldCharType="end"/>
+      </w:r>
+    </w:p>
+    <w:p>
+      <w:pPr>
+        <w:jc w:val="center"/>
+      </w:pPr>
+    </w:p>
+    <w:p>
+      <w:pPr>
+        <w:rPr>
+          <w:rFonts w:ascii="Menlo" w:hAnsi="Menlo" w:cs="Menlo"/>
+          <w:i/>
+          <w:iCs/>
+          <w:sz w:val="20"/>
+          <w:szCs w:val="20"/>
+        </w:rPr>
+      </w:pPr>
+    </w:p>
+    <w:p>
+      <w:pPr>
+        <w:rPr>
+          <w:rFonts w:ascii="Menlo" w:hAnsi="Menlo" w:cs="Menlo"/>
+          <w:i/>
+          <w:iCs/>
+          <w:sz w:val="20"/>
+          <w:szCs w:val="20"/>
+        </w:rPr>
+      </w:pPr>
+    </w:p>
+    <w:p>
+      <w:pPr>
+        <w:rPr>
+          <w:rFonts w:ascii="Menlo" w:hAnsi="Menlo" w:cs="Menlo"/>
+          <w:i/>
+          <w:iCs/>
+          <w:sz w:val="20"/>
+          <w:szCs w:val="20"/>
+        </w:rPr>
+      </w:pPr>
+    </w:p>
+    <w:p>
+      <w:pPr>
+        <w:rPr>
+          <w:rFonts w:ascii="Menlo" w:hAnsi="Menlo" w:cs="Menlo"/>
+          <w:i/>
+          <w:iCs/>
+          <w:sz w:val="20"/>
+          <w:szCs w:val="20"/>
+        </w:rPr>
+      </w:pPr>
+    </w:p>
+    <w:p>
+      <w:pPr>
+        <w:rPr>
+          <w:rFonts w:ascii="Menlo" w:hAnsi="Menlo" w:cs="Menlo"/>
+          <w:i/>
+          <w:iCs/>
+          <w:sz w:val="20"/>
+          <w:szCs w:val="20"/>
+        </w:rPr>
+      </w:pPr>
+      <w:r>
+        <w:rPr>
+          <w:rFonts w:ascii="Menlo" w:hAnsi="Menlo" w:cs="Menlo"/>
+          <w:i/>
+          <w:iCs/>
+          <w:sz w:val="20"/>
+          <w:szCs w:val="20"/>
+        </w:rPr>
+        <w:t>Figur</w:t>
+      </w:r>
+      <w:r>
+        <w:rPr>
+          <w:rFonts w:ascii="Menlo" w:hAnsi="Menlo" w:cs="Menlo"/>
+          <w:i/>
+          <w:iCs/>
+          <w:sz w:val="20"/>
+          <w:szCs w:val="20"/>
+          <w:lang w:val="en-US"/>
+        </w:rPr>
+        <w:t>e</w:t>
+      </w:r>
+      <w:r>
+        <w:rPr>
+          <w:rFonts w:ascii="Menlo" w:hAnsi="Menlo" w:cs="Menlo"/>
+          <w:i/>
+          <w:iCs/>
+          <w:sz w:val="20"/>
+          <w:szCs w:val="20"/>
+        </w:rPr>
+        <w:t xml:space="preserve"> </w:t>
+      </w:r>
+      <w:r>
+        <w:rPr>
+          <w:rFonts w:ascii="Menlo" w:hAnsi="Menlo" w:cs="Menlo"/>
+          <w:i/>
+          <w:iCs/>
+          <w:sz w:val="20"/>
+          <w:szCs w:val="20"/>
+          <w:lang w:val="en-US"/>
+        </w:rPr>
+        <w:t>D</w:t>
+      </w:r>
+      <w:r>
+        <w:rPr>
+          <w:rFonts w:ascii="Menlo" w:hAnsi="Menlo" w:cs="Menlo"/>
+          <w:i/>
+          <w:iCs/>
+          <w:sz w:val="20"/>
+          <w:szCs w:val="20"/>
+        </w:rPr>
+        <w:t xml:space="preserve">. </w:t>
+      </w:r>
+      <w:r>
+        <w:rPr>
+          <w:rFonts w:ascii="Menlo" w:hAnsi="Menlo" w:cs="Menlo"/>
+          <w:i/>
+          <w:iCs/>
+          <w:sz w:val="20"/>
+          <w:szCs w:val="20"/>
+          <w:lang w:val="en-US"/>
+        </w:rPr>
+        <w:t xml:space="preserve">The </w:t>
+      </w:r>
+      <w:r>
+        <w:rPr>
+          <w:rFonts w:ascii="Menlo" w:hAnsi="Menlo" w:cs="Menlo"/>
+          <w:i/>
+          <w:iCs/>
+          <w:sz w:val="20"/>
+          <w:szCs w:val="20"/>
+          <w:lang w:val="en-US"/>
+        </w:rPr>
+        <w:t>flow of stakeholder engagement</w:t>
+      </w:r>
+    </w:p>
+    <w:p>
+      <w:pPr>
+        <w:rPr>
+          <w:rFonts w:ascii="Menlo" w:hAnsi="Menlo" w:cs="Menlo"/>
+          <w:i/>
+          <w:iCs/>
+          <w:sz w:val="20"/>
+          <w:szCs w:val="20"/>
+        </w:rPr>
+      </w:pPr>
+    </w:p>
+    <w:p>
+      <w:pPr>
+        <w:jc w:val="center"/>
+      </w:pPr>
+      <w:r>
+        <w:fldChar w:fldCharType="begin"/>
+      </w:r>
+      <w:r>
+        <w:instrText xml:space="preserve"> INCLUDEPICTURE "https://sustcoreport.com/wp-content/uploads/2022/04/Stake26.jpg" \* MERGEFORMATINET </w:instrText>
+      </w:r>
+      <w:r>
+        <w:fldChar w:fldCharType="separate"/>
+      </w:r>
+      <w:r>
+        <w:rPr>
+          <w:noProof/>
+        </w:rPr>
+        <w:drawing>
+          <wp:inline distT="0" distB="0" distL="0" distR="0" wp14:anchorId="31392683" wp14:editId="167F97CE">
+            <wp:extent cx="4101353" cy="3765908"/>
+            <wp:effectExtent l="0" t="0" r="1270" b="0"/>
+            <wp:docPr id="34" name="Picture 34" descr="Diagram, venn diagram&#10;&#10;Description automatically generated"/>
+            <wp:cNvGraphicFramePr>
+              <a:graphicFrameLocks xmlns:a="http://schemas.openxmlformats.org/drawingml/2006/main" noChangeAspect="1"/>
+            </wp:cNvGraphicFramePr>
+            <a:graphic xmlns:a="http://schemas.openxmlformats.org/drawingml/2006/main">
+              <a:graphicData uri="http://schemas.openxmlformats.org/drawingml/2006/picture">
+                <pic:pic xmlns:pic="http://schemas.openxmlformats.org/drawingml/2006/picture">
+                  <pic:nvPicPr>
+                    <pic:cNvPr id="34" name="Picture 34" descr="Diagram, venn diagram&#10;&#10;Description automatically generated"/>
+                    <pic:cNvPicPr>
+                      <a:picLocks noChangeAspect="1" noChangeArrowheads="1"/>
+                    </pic:cNvPicPr>
+                  </pic:nvPicPr>
+                  <pic:blipFill>
+                    <a:blip r:embed="rId14">
+                      <a:extLst>
+                        <a:ext uri="{28A0092B-C50C-407E-A947-70E740481C1C}">
+                          <a14:useLocalDpi xmlns:a14="http://schemas.microsoft.com/office/drawing/2010/main" val="0"/>
+                        </a:ext>
+                      </a:extLst>
+                    </a:blip>
+                    <a:srcRect/>
+                    <a:stretch>
+                      <a:fillRect/>
+                    </a:stretch>
+                  </pic:blipFill>
+                  <pic:spPr bwMode="auto">
+                    <a:xfrm>
+                      <a:off x="0" y="0"/>
+                      <a:ext cx="4127470" cy="3789889"/>
+                    </a:xfrm>
+                    <a:prstGeom prst="rect">
+                      <a:avLst/>
+                    </a:prstGeom>
+                    <a:noFill/>
+                    <a:ln>
+                      <a:noFill/>
+                    </a:ln>
+                  </pic:spPr>
+                </pic:pic>
+              </a:graphicData>
+            </a:graphic>
+          </wp:inline>
+        </w:drawing>
+      </w:r>
+      <w:r>
+        <w:fldChar w:fldCharType="end"/>
+      </w:r>
+    </w:p>
+    <w:p>
+      <w:pPr>
+        <w:jc w:val="center"/>
+      </w:pPr>
+    </w:p>
+    <w:p>
+      <w:pPr>
+        <w:rPr>
+          <w:rFonts w:ascii="Menlo" w:hAnsi="Menlo" w:cs="Menlo"/>
+          <w:i/>
+          <w:iCs/>
+          <w:sz w:val="20"/>
+          <w:szCs w:val="20"/>
+        </w:rPr>
+      </w:pPr>
+    </w:p>
+    <w:p>
+      <w:pPr>
+        <w:rPr>
+          <w:rFonts w:ascii="Menlo" w:hAnsi="Menlo" w:cs="Menlo"/>
+          <w:i/>
+          <w:iCs/>
+          <w:sz w:val="20"/>
+          <w:szCs w:val="20"/>
+        </w:rPr>
+      </w:pPr>
+    </w:p>
+    <w:p>
+      <w:pPr>
+        <w:rPr>
+          <w:rFonts w:ascii="Menlo" w:hAnsi="Menlo" w:cs="Menlo"/>
+          <w:i/>
+          <w:iCs/>
+          <w:sz w:val="20"/>
+          <w:szCs w:val="20"/>
+          <w:lang w:val="en-US"/>
+        </w:rPr>
+      </w:pPr>
+      <w:r>
+        <w:rPr>
+          <w:rFonts w:ascii="Menlo" w:hAnsi="Menlo" w:cs="Menlo"/>
+          <w:i/>
+          <w:iCs/>
+          <w:sz w:val="20"/>
+          <w:szCs w:val="20"/>
+        </w:rPr>
+        <w:t xml:space="preserve">Figur </w:t>
+      </w:r>
+      <w:r>
+        <w:rPr>
+          <w:rFonts w:ascii="Menlo" w:hAnsi="Menlo" w:cs="Menlo"/>
+          <w:i/>
+          <w:iCs/>
+          <w:sz w:val="20"/>
+          <w:szCs w:val="20"/>
+          <w:lang w:val="en-US"/>
+        </w:rPr>
+        <w:t>E</w:t>
+      </w:r>
+      <w:r>
+        <w:rPr>
+          <w:rFonts w:ascii="Menlo" w:hAnsi="Menlo" w:cs="Menlo"/>
+          <w:i/>
+          <w:iCs/>
+          <w:sz w:val="20"/>
+          <w:szCs w:val="20"/>
+        </w:rPr>
+        <w:t xml:space="preserve">. </w:t>
+      </w:r>
+      <w:r>
+        <w:rPr>
+          <w:rFonts w:ascii="Menlo" w:hAnsi="Menlo" w:cs="Menlo"/>
+          <w:i/>
+          <w:iCs/>
+          <w:sz w:val="20"/>
+          <w:szCs w:val="20"/>
+          <w:lang w:val="en-US"/>
+        </w:rPr>
+        <w:t xml:space="preserve">The process of contribution to sustainable development </w:t>
+      </w:r>
+    </w:p>
+    <w:p>
+      <w:pPr>
+        <w:rPr>
+          <w:rFonts w:ascii="Menlo" w:hAnsi="Menlo" w:cs="Menlo"/>
+          <w:sz w:val="22"/>
+          <w:szCs w:val="22"/>
+        </w:rPr>
+      </w:pPr>
+    </w:p>
+    <w:p>
+      <w:pPr>
+        <w:jc w:val="center"/>
+      </w:pPr>
+      <w:r>
+        <w:rPr>
+          <w:noProof/>
+          <w:lang w:val="en-US"/>
+        </w:rPr>
+        <mc:AlternateContent>
+          <mc:Choice Requires="wps">
+            <w:drawing>
+              <wp:anchor distT="0" distB="0" distL="114300" distR="114300" simplePos="0" relativeHeight="251760640" behindDoc="0" locked="0" layoutInCell="1" allowOverlap="1" wp14:anchorId="6BB90BCC" wp14:editId="73687B68">
+                <wp:simplePos x="0" y="0"/>
+                <wp:positionH relativeFrom="column">
+                  <wp:posOffset>-527538</wp:posOffset>
+                </wp:positionH>
+                <wp:positionV relativeFrom="page">
+                  <wp:posOffset>9398977</wp:posOffset>
+                </wp:positionV>
+                <wp:extent cx="7651750" cy="1290760"/>
+                <wp:effectExtent l="0" t="0" r="6350" b="5080"/>
                 <wp:wrapNone/>
                 <wp:docPr id="1" name="Triangle 1"/>
                 <wp:cNvGraphicFramePr/>
@@ -8282,7 +10304,7 @@
                       <wps:spPr>
                         <a:xfrm>
                           <a:off x="0" y="0"/>
-                          <a:ext cx="7651750" cy="2644775"/>
+                          <a:ext cx="7651750" cy="1290760"/>
                         </a:xfrm>
                         <a:prstGeom prst="triangle">
                           <a:avLst>
@@ -8332,12 +10354,112 @@
           </mc:Choice>
           <mc:Fallback>
             <w:pict>
-              <v:shape w14:anchorId="43E93AEC" id="Triangle 1" o:spid="_x0000_s1026" type="#_x0000_t5" style="position:absolute;margin-left:-26pt;margin-top:633.75pt;width:602.5pt;height:208.25pt;z-index:251729920;visibility:visible;mso-wrap-style:square;mso-width-percent:0;mso-height-percent:0;mso-wrap-distance-left:9pt;mso-wrap-distance-top:0;mso-wrap-distance-right:9pt;mso-wrap-distance-bottom:0;mso-position-horizontal:absolute;mso-position-horizontal-relative:text;mso-position-vertical:absolute;mso-position-vertical-relative:page;mso-width-percent:0;mso-height-percent:0;mso-width-relative:margin;mso-height-relative:margin;v-text-anchor:middle" o:gfxdata="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" adj="21600" fillcolor="#2b6cb0" stroked="f" strokeweight="1pt">
+              <v:shapetype w14:anchorId="52B59115" id="_x0000_t5" coordsize="21600,21600" o:spt="5" adj="10800" path="m@0,l,21600r21600,xe">
+                <v:stroke joinstyle="miter"/>
+                <v:formulas>
+                  <v:f eqn="val #0"/>
+                  <v:f eqn="prod #0 1 2"/>
+                  <v:f eqn="sum @1 10800 0"/>
+                </v:formulas>
+                <v:path gradientshapeok="t" o:connecttype="custom" o:connectlocs="@0,0;@1,10800;0,21600;10800,21600;21600,21600;@2,10800" textboxrect="0,10800,10800,18000;5400,10800,16200,18000;10800,10800,21600,18000;0,7200,7200,21600;7200,7200,14400,21600;14400,7200,21600,21600"/>
+                <v:handles>
+                  <v:h position="#0,topLeft" xrange="0,21600"/>
+                </v:handles>
+              </v:shapetype>
+              <v:shape id="Triangle 1" o:spid="_x0000_s1026" type="#_x0000_t5" style="position:absolute;margin-left:-41.55pt;margin-top:740.1pt;width:602.5pt;height:101.65pt;z-index:251760640;visibility:visible;mso-wrap-style:square;mso-width-percent:0;mso-height-percent:0;mso-wrap-distance-left:9pt;mso-wrap-distance-top:0;mso-wrap-distance-right:9pt;mso-wrap-distance-bottom:0;mso-position-horizontal:absolute;mso-position-horizontal-relative:text;mso-position-vertical:absolute;mso-position-vertical-relative:page;mso-width-percent:0;mso-height-percent:0;mso-width-relative:margin;mso-height-relative:margin;v-text-anchor:middle" o:gfxdata="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" adj="21600" fillcolor="#2b6cb0" stroked="f" strokeweight="1pt">
                 <w10:wrap anchory="page"/>
               </v:shape>
             </w:pict>
           </mc:Fallback>
         </mc:AlternateContent>
+      </w:r>
+      <w:r>
+        <w:fldChar w:fldCharType="begin"/>
+      </w:r>
+      <w:r>
+        <w:instrText xml:space="preserve"> INCLUDEPICTURE "https://sustcoreport.com/wp-content/uploads/2022/04/26integration.jpg" \* MERGEFORMATINET </w:instrText>
+      </w:r>
+      <w:r>
+        <w:fldChar w:fldCharType="separate"/>
+      </w:r>
+      <w:r>
+        <w:rPr>
+          <w:noProof/>
+        </w:rPr>
+        <w:drawing>
+          <wp:inline distT="0" distB="0" distL="0" distR="0" wp14:anchorId="49E5ACA1" wp14:editId="4433B1E0">
+            <wp:extent cx="4225226" cy="4007223"/>
+            <wp:effectExtent l="0" t="0" r="4445" b="0"/>
+            <wp:docPr id="35" name="Picture 35" descr="Diagram, venn diagram&#10;&#10;Description automatically generated"/>
+            <wp:cNvGraphicFramePr>
+              <a:graphicFrameLocks xmlns:a="http://schemas.openxmlformats.org/drawingml/2006/main" noChangeAspect="1"/>
+            </wp:cNvGraphicFramePr>
+            <a:graphic xmlns:a="http://schemas.openxmlformats.org/drawingml/2006/main">
+              <a:graphicData uri="http://schemas.openxmlformats.org/drawingml/2006/picture">
+                <pic:pic xmlns:pic="http://schemas.openxmlformats.org/drawingml/2006/picture">
+                  <pic:nvPicPr>
+                    <pic:cNvPr id="35" name="Picture 35" descr="Diagram, venn diagram&#10;&#10;Description automatically generated"/>
+                    <pic:cNvPicPr>
+                      <a:picLocks noChangeAspect="1" noChangeArrowheads="1"/>
+                    </pic:cNvPicPr>
+                  </pic:nvPicPr>
+                  <pic:blipFill>
+                    <a:blip r:embed="rId15">
+                      <a:extLst>
+                        <a:ext uri="{28A0092B-C50C-407E-A947-70E740481C1C}">
+                          <a14:useLocalDpi xmlns:a14="http://schemas.microsoft.com/office/drawing/2010/main" val="0"/>
+                        </a:ext>
+                      </a:extLst>
+                    </a:blip>
+                    <a:srcRect/>
+                    <a:stretch>
+                      <a:fillRect/>
+                    </a:stretch>
+                  </pic:blipFill>
+                  <pic:spPr bwMode="auto">
+                    <a:xfrm>
+                      <a:off x="0" y="0"/>
+                      <a:ext cx="4246718" cy="4027606"/>
+                    </a:xfrm>
+                    <a:prstGeom prst="rect">
+                      <a:avLst/>
+                    </a:prstGeom>
+                    <a:noFill/>
+                    <a:ln>
+                      <a:noFill/>
+                    </a:ln>
+                  </pic:spPr>
+                </pic:pic>
+              </a:graphicData>
+            </a:graphic>
+          </wp:inline>
+        </w:drawing>
+      </w:r>
+      <w:r>
+        <w:fldChar w:fldCharType="end"/>
+      </w:r>
+    </w:p>
+    <w:p>
+      <w:pPr>
+        <w:jc w:val="center"/>
+      </w:pPr>
+    </w:p>
+    <w:p>
+      <w:pPr>
+        <w:spacing w:after="202" w:line="360" w:lineRule="auto"/>
+        <w:ind w:left="4320"/>
+        <w:rPr>
+          <w:rFonts w:ascii="Menlo" w:hAnsi="Menlo" w:cs="Menlo"/>
+          <w:sz w:val="22"/>
+          <w:szCs w:val="22"/>
+          <w:lang w:val="en-US"/>
+        </w:rPr>
+      </w:pPr>
+      <w:r>
+        <w:rPr>
+          <w:noProof/>
+        </w:rPr>
+        <w:t xml:space="preserve"> </w:t>
       </w:r>
     </w:p>
     <w:sectPr>
@@ -8402,6 +10524,103 @@
     </w:p>
   </w:footnote>
 </w:footnotes>
+</file>
+
+<file path=word/numbering.xml><?xml version="1.0" encoding="utf-8"?>
+<w:numbering xmlns:wpc="http://schemas.microsoft.com/office/word/2010/wordprocessingCanvas" xmlns:cx="http://schemas.microsoft.com/office/drawing/2014/chartex" xmlns:cx1="http://schemas.microsoft.com/office/drawing/2015/9/8/chartex" xmlns:cx2="http://schemas.microsoft.com/office/drawing/2015/10/21/chartex" xmlns:cx3="http://schemas.microsoft.com/office/drawing/2016/5/9/chartex" xmlns:cx4="http://schemas.microsoft.com/office/drawing/2016/5/10/chartex" xmlns:cx5="http://schemas.microsoft.com/office/drawing/2016/5/11/chartex" xmlns:cx6="http://schemas.microsoft.com/office/drawing/2016/5/12/chartex" xmlns:cx7="http://schemas.microsoft.com/office/drawing/2016/5/13/chartex" xmlns:cx8="http://schemas.microsoft.com/office/drawing/2016/5/14/chartex" xmlns:mc="http://schemas.openxmlformats.org/markup-compatibility/2006" xmlns:aink="http://schemas.microsoft.com/office/drawing/2016/ink" xmlns:am3d="http://schemas.microsoft.com/office/drawing/2017/model3d" xmlns:o="urn:schemas-microsoft-com:office:office" xmlns:oel="http://schemas.microsoft.com/office/2019/extlst" xmlns:r="http://schemas.openxmlformats.org/officeDocument/2006/relationships" xmlns:m="http://schemas.openxmlformats.org/officeDocument/2006/math" xmlns:v="urn:schemas-microsoft-com:vml" xmlns:wp14="http://schemas.microsoft.com/office/word/2010/wordprocessingDrawing" xmlns:wp="http://schemas.openxmlformats.org/drawingml/2006/wordprocessingDrawing" xmlns:w10="urn:schemas-microsoft-com:office:word" xmlns:w="http://schemas.openxmlformats.org/wordprocessingml/2006/main" xmlns:w14="http://schemas.microsoft.com/office/word/2010/wordml" xmlns:w15="http://schemas.microsoft.com/office/word/2012/wordml" xmlns:w16cex="http://schemas.microsoft.com/office/word/2018/wordml/cex" xmlns:w16cid="http://schemas.microsoft.com/office/word/2016/wordml/cid" xmlns:w16="http://schemas.microsoft.com/office/word/2018/wordml" xmlns:w16sdtdh="http://schemas.microsoft.com/office/word/2020/wordml/sdtdatahash" xmlns:w16se="http://schemas.microsoft.com/office/word/2015/wordml/symex" xmlns:wpg="http://schemas.microsoft.com/office/word/2010/wordprocessingGroup" xmlns:wpi="http://schemas.microsoft.com/office/word/2010/wordprocessingInk" xmlns:wne="http://schemas.microsoft.com/office/word/2006/wordml" xmlns:wps="http://schemas.microsoft.com/office/word/2010/wordprocessingShape" mc:Ignorable="w14 w15 w16se w16cid w16 w16cex w16sdtdh wp14">
+  <w:abstractNum w:abstractNumId="0" w15:restartNumberingAfterBreak="0">
+    <w:nsid w:val="0EC83662"/>
+    <w:multiLevelType w:val="hybridMultilevel"/>
+    <w:tmpl w:val="0BD2D420"/>
+    <w:lvl w:ilvl="0" w:tplc="55CA8D16">
+      <w:start w:val="1"/>
+      <w:numFmt w:val="decimal"/>
+      <w:lvlText w:val="%1."/>
+      <w:lvlJc w:val="left"/>
+      <w:pPr>
+        <w:ind w:left="3240" w:hanging="360"/>
+      </w:pPr>
+      <w:rPr>
+        <w:rFonts w:hint="default"/>
+      </w:rPr>
+    </w:lvl>
+    <w:lvl w:ilvl="1" w:tplc="08090019" w:tentative="1">
+      <w:start w:val="1"/>
+      <w:numFmt w:val="lowerLetter"/>
+      <w:lvlText w:val="%2."/>
+      <w:lvlJc w:val="left"/>
+      <w:pPr>
+        <w:ind w:left="3960" w:hanging="360"/>
+      </w:pPr>
+    </w:lvl>
+    <w:lvl w:ilvl="2" w:tplc="0809001B" w:tentative="1">
+      <w:start w:val="1"/>
+      <w:numFmt w:val="lowerRoman"/>
+      <w:lvlText w:val="%3."/>
+      <w:lvlJc w:val="right"/>
+      <w:pPr>
+        <w:ind w:left="4680" w:hanging="180"/>
+      </w:pPr>
+    </w:lvl>
+    <w:lvl w:ilvl="3" w:tplc="0809000F" w:tentative="1">
+      <w:start w:val="1"/>
+      <w:numFmt w:val="decimal"/>
+      <w:lvlText w:val="%4."/>
+      <w:lvlJc w:val="left"/>
+      <w:pPr>
+        <w:ind w:left="5400" w:hanging="360"/>
+      </w:pPr>
+    </w:lvl>
+    <w:lvl w:ilvl="4" w:tplc="08090019" w:tentative="1">
+      <w:start w:val="1"/>
+      <w:numFmt w:val="lowerLetter"/>
+      <w:lvlText w:val="%5."/>
+      <w:lvlJc w:val="left"/>
+      <w:pPr>
+        <w:ind w:left="6120" w:hanging="360"/>
+      </w:pPr>
+    </w:lvl>
+    <w:lvl w:ilvl="5" w:tplc="0809001B" w:tentative="1">
+      <w:start w:val="1"/>
+      <w:numFmt w:val="lowerRoman"/>
+      <w:lvlText w:val="%6."/>
+      <w:lvlJc w:val="right"/>
+      <w:pPr>
+        <w:ind w:left="6840" w:hanging="180"/>
+      </w:pPr>
+    </w:lvl>
+    <w:lvl w:ilvl="6" w:tplc="0809000F" w:tentative="1">
+      <w:start w:val="1"/>
+      <w:numFmt w:val="decimal"/>
+      <w:lvlText w:val="%7."/>
+      <w:lvlJc w:val="left"/>
+      <w:pPr>
+        <w:ind w:left="7560" w:hanging="360"/>
+      </w:pPr>
+    </w:lvl>
+    <w:lvl w:ilvl="7" w:tplc="08090019" w:tentative="1">
+      <w:start w:val="1"/>
+      <w:numFmt w:val="lowerLetter"/>
+      <w:lvlText w:val="%8."/>
+      <w:lvlJc w:val="left"/>
+      <w:pPr>
+        <w:ind w:left="8280" w:hanging="360"/>
+      </w:pPr>
+    </w:lvl>
+    <w:lvl w:ilvl="8" w:tplc="0809001B" w:tentative="1">
+      <w:start w:val="1"/>
+      <w:numFmt w:val="lowerRoman"/>
+      <w:lvlText w:val="%9."/>
+      <w:lvlJc w:val="right"/>
+      <w:pPr>
+        <w:ind w:left="9000" w:hanging="180"/>
+      </w:pPr>
+    </w:lvl>
+  </w:abstractNum>
+  <w:num w:numId="1" w16cid:durableId="304286059">
+    <w:abstractNumId w:val="0"/>
+  </w:num>
+</w:numbering>
 </file>
 
 <file path=word/styles.xml><?xml version="1.0" encoding="utf-8"?>

</xml_diff>

<commit_message>
Changes in report and interview - less iso ref
</commit_message>
<xml_diff>
--- a/docassemble/SustCoReportBASen/data/templates/ra_temp.docx
+++ b/docassemble/SustCoReportBASen/data/templates/ra_temp.docx
@@ -782,7 +782,7 @@
                                 <w:sz w:val="26"/>
                                 <w:szCs w:val="26"/>
                               </w:rPr>
-                              <w:t xml:space="preserve"> ISO 26000 </w:t>
+                              <w:t xml:space="preserve"> ISO 26000</w:t>
                             </w:r>
                             <w:r>
                               <w:rPr>
@@ -792,7 +792,7 @@
                                 <w:szCs w:val="26"/>
                                 <w:lang w:val="en-US"/>
                               </w:rPr>
-                              <w:t>and</w:t>
+                              <w:t xml:space="preserve"> and</w:t>
                             </w:r>
                             <w:r>
                               <w:rPr>
@@ -803,26 +803,15 @@
                               </w:rPr>
                               <w:t xml:space="preserve"> </w:t>
                             </w:r>
-                          </w:p>
-                          <w:p>
-                            <w:pPr>
-                              <w:spacing w:line="276" w:lineRule="auto"/>
-                              <w:jc w:val="center"/>
-                              <w:rPr>
-                                <w:rFonts w:ascii="Menlo" w:hAnsi="Menlo" w:cs="Menlo"/>
-                                <w:color w:val="FFFFFF" w:themeColor="background1"/>
-                                <w:sz w:val="26"/>
-                                <w:szCs w:val="26"/>
-                              </w:rPr>
-                            </w:pPr>
                             <w:r>
                               <w:rPr>
                                 <w:rFonts w:ascii="Menlo" w:hAnsi="Menlo" w:cs="Menlo"/>
                                 <w:color w:val="FFFFFF" w:themeColor="background1"/>
                                 <w:sz w:val="26"/>
                                 <w:szCs w:val="26"/>
+                                <w:lang w:val="en-US"/>
                               </w:rPr>
-                              <w:t>TS2</w:t>
+                              <w:t>United Nations Sustainable Development Goals</w:t>
                             </w:r>
                           </w:p>
                         </w:txbxContent>
@@ -917,7 +906,6 @@
                         </w:rPr>
                         <w:t xml:space="preserve"> </w:t>
                       </w:r>
-                      <w:proofErr w:type="spellStart"/>
                       <w:r>
                         <w:rPr>
                           <w:rFonts w:ascii="Menlo" w:hAnsi="Menlo" w:cs="Menlo"/>
@@ -928,7 +916,6 @@
                         </w:rPr>
                         <w:t>SustCoReport</w:t>
                       </w:r>
-                      <w:proofErr w:type="spellEnd"/>
                       <w:r>
                         <w:rPr>
                           <w:rFonts w:ascii="Menlo" w:hAnsi="Menlo" w:cs="Menlo"/>
@@ -1055,7 +1042,7 @@
                           <w:sz w:val="26"/>
                           <w:szCs w:val="26"/>
                         </w:rPr>
-                        <w:t xml:space="preserve"> ISO 26000 </w:t>
+                        <w:t xml:space="preserve"> ISO 26000</w:t>
                       </w:r>
                       <w:r>
                         <w:rPr>
@@ -1065,7 +1052,7 @@
                           <w:szCs w:val="26"/>
                           <w:lang w:val="en-US"/>
                         </w:rPr>
-                        <w:t>and</w:t>
+                        <w:t xml:space="preserve"> and</w:t>
                       </w:r>
                       <w:r>
                         <w:rPr>
@@ -1076,26 +1063,15 @@
                         </w:rPr>
                         <w:t xml:space="preserve"> </w:t>
                       </w:r>
-                    </w:p>
-                    <w:p>
-                      <w:pPr>
-                        <w:spacing w:line="276" w:lineRule="auto"/>
-                        <w:jc w:val="center"/>
-                        <w:rPr>
-                          <w:rFonts w:ascii="Menlo" w:hAnsi="Menlo" w:cs="Menlo"/>
-                          <w:color w:val="FFFFFF" w:themeColor="background1"/>
-                          <w:sz w:val="26"/>
-                          <w:szCs w:val="26"/>
-                        </w:rPr>
-                      </w:pPr>
                       <w:r>
                         <w:rPr>
                           <w:rFonts w:ascii="Menlo" w:hAnsi="Menlo" w:cs="Menlo"/>
                           <w:color w:val="FFFFFF" w:themeColor="background1"/>
                           <w:sz w:val="26"/>
                           <w:szCs w:val="26"/>
+                          <w:lang w:val="en-US"/>
                         </w:rPr>
-                        <w:t>TS2</w:t>
+                        <w:t>United Nations Sustainable Development Goals</w:t>
                       </w:r>
                     </w:p>
                   </w:txbxContent>
@@ -1399,6 +1375,7 @@
         <w:t>{{</w:t>
       </w:r>
       <w:proofErr w:type="spellStart"/>
+      <w:proofErr w:type="gramStart"/>
       <w:r>
         <w:rPr>
           <w:rFonts w:ascii="Menlo" w:hAnsi="Menlo" w:cs="Menlo"/>
@@ -1427,6 +1404,7 @@
         <w:t>ation</w:t>
       </w:r>
       <w:proofErr w:type="spellEnd"/>
+      <w:proofErr w:type="gramEnd"/>
       <w:r>
         <w:rPr>
           <w:rFonts w:ascii="Menlo" w:hAnsi="Menlo" w:cs="Menlo"/>
@@ -1452,7 +1430,25 @@
           <w:szCs w:val="20"/>
           <w:lang w:val="en-US"/>
         </w:rPr>
-        <w:t>has {{</w:t>
+        <w:t>ha</w:t>
+      </w:r>
+      <w:r>
+        <w:rPr>
+          <w:rFonts w:ascii="Menlo" w:hAnsi="Menlo" w:cs="Menlo"/>
+          <w:sz w:val="20"/>
+          <w:szCs w:val="20"/>
+          <w:lang w:val="en-US"/>
+        </w:rPr>
+        <w:t>ve</w:t>
+      </w:r>
+      <w:r>
+        <w:rPr>
+          <w:rFonts w:ascii="Menlo" w:hAnsi="Menlo" w:cs="Menlo"/>
+          <w:sz w:val="20"/>
+          <w:szCs w:val="20"/>
+          <w:lang w:val="en-US"/>
+        </w:rPr>
+        <w:t xml:space="preserve"> {{</w:t>
       </w:r>
       <w:proofErr w:type="spellStart"/>
       <w:r>
@@ -1618,52 +1614,43 @@
           <w:szCs w:val="20"/>
           <w:lang w:val="en-US"/>
         </w:rPr>
-        <w:t>sums up</w:t>
-      </w:r>
-      <w:r>
-        <w:rPr>
-          <w:rFonts w:ascii="Menlo" w:hAnsi="Menlo" w:cs="Menlo"/>
-          <w:sz w:val="20"/>
-          <w:szCs w:val="20"/>
-          <w:lang w:val="en-US"/>
-        </w:rPr>
-        <w:t xml:space="preserve"> the results and</w:t>
-      </w:r>
-      <w:r>
-        <w:rPr>
-          <w:rFonts w:ascii="Menlo" w:hAnsi="Menlo" w:cs="Menlo"/>
-          <w:sz w:val="20"/>
-          <w:szCs w:val="20"/>
-          <w:lang w:val="en-US"/>
-        </w:rPr>
-        <w:t xml:space="preserve"> is a first step in our </w:t>
-      </w:r>
-      <w:r>
-        <w:rPr>
-          <w:rFonts w:ascii="Menlo" w:hAnsi="Menlo" w:cs="Menlo"/>
-          <w:sz w:val="20"/>
-          <w:szCs w:val="20"/>
-          <w:lang w:val="en-US"/>
-        </w:rPr>
-        <w:t xml:space="preserve">work to maximize </w:t>
-      </w:r>
-      <w:r>
-        <w:rPr>
-          <w:rFonts w:ascii="Menlo" w:hAnsi="Menlo" w:cs="Menlo"/>
-          <w:sz w:val="20"/>
-          <w:szCs w:val="20"/>
-          <w:lang w:val="en-US"/>
-        </w:rPr>
-        <w:t>our</w:t>
-      </w:r>
-      <w:r>
-        <w:rPr>
-          <w:rFonts w:ascii="Menlo" w:hAnsi="Menlo" w:cs="Menlo"/>
-          <w:sz w:val="20"/>
-          <w:szCs w:val="20"/>
-          <w:lang w:val="en-US"/>
-        </w:rPr>
-        <w:t xml:space="preserve"> contribution to sustainable development.</w:t>
+        <w:t xml:space="preserve">gives and overview of our approach and contribution to sustainable development. It also includes perspectives on stakeholders’ priorities and the United </w:t>
+      </w:r>
+      <w:r>
+        <w:rPr>
+          <w:rFonts w:ascii="Menlo" w:hAnsi="Menlo" w:cs="Menlo"/>
+          <w:sz w:val="20"/>
+          <w:szCs w:val="20"/>
+          <w:lang w:val="en-US"/>
+        </w:rPr>
+        <w:t>Nations</w:t>
+      </w:r>
+      <w:r>
+        <w:rPr>
+          <w:rFonts w:ascii="Menlo" w:hAnsi="Menlo" w:cs="Menlo"/>
+          <w:sz w:val="20"/>
+          <w:szCs w:val="20"/>
+          <w:lang w:val="en-US"/>
+        </w:rPr>
+        <w:t xml:space="preserve"> </w:t>
+      </w:r>
+      <w:r>
+        <w:rPr>
+          <w:rFonts w:ascii="Menlo" w:hAnsi="Menlo" w:cs="Menlo"/>
+          <w:sz w:val="20"/>
+          <w:szCs w:val="20"/>
+          <w:lang w:val="en-US"/>
+        </w:rPr>
+        <w:t>s</w:t>
+      </w:r>
+      <w:r>
+        <w:rPr>
+          <w:rFonts w:ascii="Menlo" w:hAnsi="Menlo" w:cs="Menlo"/>
+          <w:sz w:val="20"/>
+          <w:szCs w:val="20"/>
+          <w:lang w:val="en-US"/>
+        </w:rPr>
+        <w:t>ustainable development goals (SDGs).</w:t>
       </w:r>
     </w:p>
     <w:p>
@@ -1672,6 +1659,7 @@
         <w:jc w:val="both"/>
         <w:rPr>
           <w:rFonts w:ascii="Menlo" w:hAnsi="Menlo" w:cs="Menlo"/>
+          <w:color w:val="000000"/>
           <w:sz w:val="20"/>
           <w:szCs w:val="20"/>
           <w:lang w:val="en-US"/>
@@ -1681,6 +1669,7 @@
       <w:r>
         <w:rPr>
           <w:rFonts w:ascii="Menlo" w:hAnsi="Menlo" w:cs="Menlo"/>
+          <w:color w:val="000000"/>
           <w:sz w:val="20"/>
           <w:szCs w:val="20"/>
           <w:lang w:val="en-US"/>
@@ -1691,92 +1680,112 @@
       <w:r>
         <w:rPr>
           <w:rFonts w:ascii="Menlo" w:hAnsi="Menlo" w:cs="Menlo"/>
-          <w:sz w:val="20"/>
-          <w:szCs w:val="20"/>
-          <w:lang w:val="en-US"/>
-        </w:rPr>
-        <w:t xml:space="preserve"> is based on the </w:t>
-      </w:r>
-      <w:r>
-        <w:rPr>
-          <w:rFonts w:ascii="Menlo" w:hAnsi="Menlo" w:cs="Menlo"/>
-          <w:sz w:val="20"/>
-          <w:szCs w:val="20"/>
-          <w:lang w:val="en-US"/>
-        </w:rPr>
-        <w:t>I</w:t>
-      </w:r>
-      <w:r>
-        <w:rPr>
-          <w:rFonts w:ascii="Menlo" w:hAnsi="Menlo" w:cs="Menlo"/>
-          <w:sz w:val="20"/>
-          <w:szCs w:val="20"/>
-          <w:lang w:val="en-US"/>
-        </w:rPr>
-        <w:t xml:space="preserve">nternational </w:t>
-      </w:r>
-      <w:r>
-        <w:rPr>
-          <w:rFonts w:ascii="Menlo" w:hAnsi="Menlo" w:cs="Menlo"/>
-          <w:sz w:val="20"/>
-          <w:szCs w:val="20"/>
-          <w:lang w:val="en-US"/>
-        </w:rPr>
-        <w:t>S</w:t>
-      </w:r>
-      <w:r>
-        <w:rPr>
-          <w:rFonts w:ascii="Menlo" w:hAnsi="Menlo" w:cs="Menlo"/>
-          <w:sz w:val="20"/>
-          <w:szCs w:val="20"/>
-          <w:lang w:val="en-US"/>
-        </w:rPr>
-        <w:t xml:space="preserve">tandard ISO 26000 and the Swedish standard TS2:2021. The </w:t>
-      </w:r>
-      <w:r>
-        <w:rPr>
-          <w:rFonts w:ascii="Menlo" w:hAnsi="Menlo" w:cs="Menlo"/>
-          <w:sz w:val="20"/>
-          <w:szCs w:val="20"/>
-          <w:lang w:val="en-US"/>
-        </w:rPr>
-        <w:t xml:space="preserve">report </w:t>
-      </w:r>
-      <w:r>
-        <w:rPr>
-          <w:rFonts w:ascii="Menlo" w:hAnsi="Menlo" w:cs="Menlo"/>
-          <w:sz w:val="20"/>
-          <w:szCs w:val="20"/>
-          <w:lang w:val="en-US"/>
-        </w:rPr>
-        <w:t>includes</w:t>
-      </w:r>
-      <w:r>
-        <w:rPr>
-          <w:rFonts w:ascii="Menlo" w:hAnsi="Menlo" w:cs="Menlo"/>
-          <w:sz w:val="20"/>
-          <w:szCs w:val="20"/>
-          <w:lang w:val="en-US"/>
-        </w:rPr>
-        <w:t xml:space="preserve"> stakeholder priorities and the United Nation’s </w:t>
-      </w:r>
-      <w:r>
-        <w:rPr>
-          <w:rFonts w:ascii="Menlo" w:hAnsi="Menlo" w:cs="Menlo"/>
-          <w:sz w:val="20"/>
-          <w:szCs w:val="20"/>
-          <w:lang w:val="en-US"/>
-        </w:rPr>
-        <w:t xml:space="preserve">global </w:t>
-      </w:r>
-      <w:r>
-        <w:rPr>
-          <w:rFonts w:ascii="Menlo" w:hAnsi="Menlo" w:cs="Menlo"/>
-          <w:sz w:val="20"/>
-          <w:szCs w:val="20"/>
-          <w:lang w:val="en-US"/>
-        </w:rPr>
-        <w:t>goals for sustainable development.</w:t>
+          <w:color w:val="000000"/>
+          <w:sz w:val="20"/>
+          <w:szCs w:val="20"/>
+          <w:lang w:val="en-US"/>
+        </w:rPr>
+        <w:t xml:space="preserve"> is based on international</w:t>
+      </w:r>
+      <w:r>
+        <w:rPr>
+          <w:rFonts w:ascii="Menlo" w:hAnsi="Menlo" w:cs="Menlo"/>
+          <w:sz w:val="20"/>
+          <w:szCs w:val="20"/>
+          <w:lang w:val="en-US"/>
+        </w:rPr>
+        <w:t xml:space="preserve"> </w:t>
+      </w:r>
+      <w:r>
+        <w:rPr>
+          <w:rFonts w:ascii="Menlo" w:hAnsi="Menlo" w:cs="Menlo"/>
+          <w:color w:val="000000"/>
+          <w:sz w:val="20"/>
+          <w:szCs w:val="20"/>
+          <w:lang w:val="en-US"/>
+        </w:rPr>
+        <w:t>standards, especially ISO 26000 and UN Global</w:t>
+      </w:r>
+      <w:r>
+        <w:rPr>
+          <w:rFonts w:ascii="Menlo" w:hAnsi="Menlo" w:cs="Menlo"/>
+          <w:color w:val="000000"/>
+          <w:sz w:val="20"/>
+          <w:szCs w:val="20"/>
+          <w:lang w:val="en-US"/>
+        </w:rPr>
+        <w:t xml:space="preserve"> </w:t>
+      </w:r>
+      <w:r>
+        <w:rPr>
+          <w:rFonts w:ascii="Menlo" w:hAnsi="Menlo" w:cs="Menlo"/>
+          <w:color w:val="000000"/>
+          <w:sz w:val="20"/>
+          <w:szCs w:val="20"/>
+          <w:lang w:val="en-US"/>
+        </w:rPr>
+        <w:t>Compact.</w:t>
+      </w:r>
+      <w:r>
+        <w:rPr>
+          <w:rFonts w:ascii="Menlo" w:hAnsi="Menlo" w:cs="Menlo"/>
+          <w:color w:val="000000"/>
+          <w:sz w:val="20"/>
+          <w:szCs w:val="20"/>
+          <w:lang w:val="en-US"/>
+        </w:rPr>
+        <w:t xml:space="preserve"> </w:t>
+      </w:r>
+      <w:r>
+        <w:rPr>
+          <w:rFonts w:ascii="Menlo" w:hAnsi="Menlo" w:cs="Menlo"/>
+          <w:color w:val="000000"/>
+          <w:sz w:val="20"/>
+          <w:szCs w:val="20"/>
+          <w:lang w:val="en-US"/>
+        </w:rPr>
+        <w:t xml:space="preserve">ISO 26000 contains more than 450 advice and was developed over 5 years through negotiations between </w:t>
+      </w:r>
+      <w:r>
+        <w:rPr>
+          <w:rFonts w:ascii="Menlo" w:hAnsi="Menlo" w:cs="Menlo"/>
+          <w:color w:val="000000"/>
+          <w:sz w:val="20"/>
+          <w:szCs w:val="20"/>
+          <w:lang w:val="en-US"/>
+        </w:rPr>
+        <w:t>more than</w:t>
+      </w:r>
+      <w:r>
+        <w:rPr>
+          <w:rFonts w:ascii="Menlo" w:hAnsi="Menlo" w:cs="Menlo"/>
+          <w:color w:val="000000"/>
+          <w:sz w:val="20"/>
+          <w:szCs w:val="20"/>
+          <w:lang w:val="en-US"/>
+        </w:rPr>
+        <w:t xml:space="preserve"> 400 experts from 100 countries and 40 international organizations. United Nations Global Compact promotes 10 principles</w:t>
+      </w:r>
+      <w:r>
+        <w:rPr>
+          <w:rStyle w:val="apple-converted-space"/>
+          <w:rFonts w:ascii="Menlo" w:hAnsi="Menlo" w:cs="Menlo"/>
+          <w:color w:val="000000"/>
+          <w:sz w:val="20"/>
+          <w:szCs w:val="20"/>
+          <w:lang w:val="en-US"/>
+        </w:rPr>
+        <w:t> </w:t>
+      </w:r>
+      <w:r>
+        <w:rPr>
+          <w:rFonts w:ascii="Menlo" w:hAnsi="Menlo" w:cs="Menlo"/>
+          <w:color w:val="000000"/>
+          <w:sz w:val="20"/>
+          <w:szCs w:val="20"/>
+          <w:lang w:val="en-US"/>
+        </w:rPr>
+        <w:t>for responsible business.</w:t>
       </w:r>
     </w:p>
     <w:p>
@@ -1787,45 +1796,8 @@
           <w:rFonts w:ascii="Menlo" w:hAnsi="Menlo" w:cs="Menlo"/>
           <w:sz w:val="20"/>
           <w:szCs w:val="20"/>
-          <w:lang w:val="en-US"/>
-        </w:rPr>
-      </w:pPr>
-      <w:r>
-        <w:rPr>
-          <w:rFonts w:ascii="Menlo" w:hAnsi="Menlo" w:cs="Menlo"/>
-          <w:sz w:val="20"/>
-          <w:szCs w:val="20"/>
-          <w:lang w:val="en-US"/>
-        </w:rPr>
-        <w:t xml:space="preserve">ISO 26000 contains </w:t>
-      </w:r>
-      <w:r>
-        <w:rPr>
-          <w:rFonts w:ascii="Menlo" w:hAnsi="Menlo" w:cs="Menlo"/>
-          <w:sz w:val="20"/>
-          <w:szCs w:val="20"/>
-          <w:lang w:val="en-US"/>
-        </w:rPr>
-        <w:t xml:space="preserve">at least </w:t>
-      </w:r>
-      <w:r>
-        <w:rPr>
-          <w:rFonts w:ascii="Menlo" w:hAnsi="Menlo" w:cs="Menlo"/>
-          <w:sz w:val="20"/>
-          <w:szCs w:val="20"/>
-          <w:lang w:val="en-US"/>
-        </w:rPr>
-        <w:t>450 advice and was developed over 5 years through negotiations between about 400 experts from 100 countries and 40 international organizations.</w:t>
-      </w:r>
-      <w:r>
-        <w:rPr>
-          <w:rFonts w:ascii="Menlo" w:hAnsi="Menlo" w:cs="Menlo"/>
-          <w:sz w:val="20"/>
-          <w:szCs w:val="20"/>
-          <w:lang w:val="en-US"/>
-        </w:rPr>
-        <w:t xml:space="preserve"> The Swedish standard TS2 contains 50 questions that can be used to self-declare contribution to sustainable development.</w:t>
-      </w:r>
+        </w:rPr>
+      </w:pPr>
     </w:p>
     <w:p>
       <w:pPr>
@@ -3376,6 +3348,7 @@
           <w:lang w:val="en-US"/>
         </w:rPr>
       </w:pPr>
+      <w:proofErr w:type="spellStart"/>
       <w:r>
         <w:rPr>
           <w:rFonts w:ascii="Menlo" w:hAnsi="Menlo" w:cs="Menlo"/>
@@ -3384,7 +3357,48 @@
           <w:szCs w:val="20"/>
           <w:lang w:val="en-US"/>
         </w:rPr>
-        <w:t xml:space="preserve">The international standard ISO 26000 contains 7 principles that are applied in 7 core subject areas. The 7 principles are relevant for all </w:t>
+        <w:t>SustCoReport</w:t>
+      </w:r>
+      <w:proofErr w:type="spellEnd"/>
+      <w:r>
+        <w:rPr>
+          <w:rFonts w:ascii="Menlo" w:hAnsi="Menlo" w:cs="Menlo"/>
+          <w:color w:val="000000"/>
+          <w:sz w:val="20"/>
+          <w:szCs w:val="20"/>
+          <w:lang w:val="en-US"/>
+        </w:rPr>
+        <w:t xml:space="preserve"> is based on </w:t>
+      </w:r>
+      <w:r>
+        <w:rPr>
+          <w:rFonts w:ascii="Menlo" w:hAnsi="Menlo" w:cs="Menlo"/>
+          <w:color w:val="000000"/>
+          <w:sz w:val="20"/>
+          <w:szCs w:val="20"/>
+          <w:lang w:val="en-US"/>
+        </w:rPr>
+        <w:t xml:space="preserve">7 </w:t>
+      </w:r>
+      <w:r>
+        <w:rPr>
+          <w:rFonts w:ascii="Menlo" w:hAnsi="Menlo" w:cs="Menlo"/>
+          <w:color w:val="000000"/>
+          <w:sz w:val="20"/>
+          <w:szCs w:val="20"/>
+          <w:lang w:val="en-US"/>
+        </w:rPr>
+        <w:t xml:space="preserve">main </w:t>
+      </w:r>
+      <w:r>
+        <w:rPr>
+          <w:rFonts w:ascii="Menlo" w:hAnsi="Menlo" w:cs="Menlo"/>
+          <w:color w:val="000000"/>
+          <w:sz w:val="20"/>
+          <w:szCs w:val="20"/>
+          <w:lang w:val="en-US"/>
+        </w:rPr>
+        <w:t xml:space="preserve">principles that are applied in 7 core subject areas. The 7 principles are relevant for all </w:t>
       </w:r>
       <w:r>
         <w:rPr>
@@ -4680,14 +4694,43 @@
           <w:lang w:val="en-US"/>
         </w:rPr>
       </w:pPr>
-      <w:r>
-        <w:rPr>
-          <w:rFonts w:ascii="Menlo" w:hAnsi="Menlo" w:cs="Menlo"/>
-          <w:sz w:val="20"/>
-          <w:szCs w:val="20"/>
-          <w:lang w:val="en-US"/>
-        </w:rPr>
-        <w:t xml:space="preserve">ISO 26000 contains 7 core </w:t>
+      <w:proofErr w:type="spellStart"/>
+      <w:r>
+        <w:rPr>
+          <w:rFonts w:ascii="Menlo" w:hAnsi="Menlo" w:cs="Menlo"/>
+          <w:sz w:val="20"/>
+          <w:szCs w:val="20"/>
+          <w:lang w:val="en-US"/>
+        </w:rPr>
+        <w:t>SustCoReport</w:t>
+      </w:r>
+      <w:proofErr w:type="spellEnd"/>
+      <w:r>
+        <w:rPr>
+          <w:rFonts w:ascii="Menlo" w:hAnsi="Menlo" w:cs="Menlo"/>
+          <w:sz w:val="20"/>
+          <w:szCs w:val="20"/>
+          <w:lang w:val="en-US"/>
+        </w:rPr>
+        <w:t xml:space="preserve"> </w:t>
+      </w:r>
+      <w:r>
+        <w:rPr>
+          <w:rFonts w:ascii="Menlo" w:hAnsi="Menlo" w:cs="Menlo"/>
+          <w:sz w:val="20"/>
+          <w:szCs w:val="20"/>
+          <w:lang w:val="en-US"/>
+        </w:rPr>
+        <w:t>is based on</w:t>
+      </w:r>
+      <w:r>
+        <w:rPr>
+          <w:rFonts w:ascii="Menlo" w:hAnsi="Menlo" w:cs="Menlo"/>
+          <w:sz w:val="20"/>
+          <w:szCs w:val="20"/>
+          <w:lang w:val="en-US"/>
+        </w:rPr>
+        <w:t xml:space="preserve"> 7 core </w:t>
       </w:r>
       <w:r>
         <w:rPr>
@@ -9122,11 +9165,10 @@
         <w:ind w:left="4320"/>
         <w:jc w:val="both"/>
         <w:rPr>
-          <w:rFonts w:ascii="Menlo" w:hAnsi="Menlo" w:cs="Menlo"/>
+          <w:rFonts w:ascii="Calibri" w:hAnsi="Calibri" w:cs="Calibri"/>
           <w:color w:val="000000"/>
-          <w:sz w:val="20"/>
-          <w:szCs w:val="20"/>
-          <w:lang w:val="en-US"/>
+          <w:sz w:val="22"/>
+          <w:szCs w:val="22"/>
         </w:rPr>
       </w:pPr>
       <w:proofErr w:type="spellStart"/>
@@ -9149,7 +9191,7 @@
           <w:szCs w:val="20"/>
           <w:lang w:val="en-US"/>
         </w:rPr>
-        <w:t xml:space="preserve"> is a web-based service for all </w:t>
+        <w:t xml:space="preserve"> </w:t>
       </w:r>
       <w:r>
         <w:rPr>
@@ -9159,17 +9201,18 @@
           <w:szCs w:val="20"/>
           <w:lang w:val="en-US"/>
         </w:rPr>
-        <w:t xml:space="preserve">companies and organization </w:t>
-      </w:r>
-      <w:r>
-        <w:rPr>
+        <w:t>is a web-based service for all companies and organization that want to carry out an initial analysis for their continued work towards a more maximized contribution to sustainable development. The method is based on international</w:t>
+      </w:r>
+      <w:r>
+        <w:rPr>
+          <w:rStyle w:val="apple-converted-space"/>
           <w:rFonts w:ascii="Menlo" w:hAnsi="Menlo" w:cs="Menlo"/>
           <w:color w:val="000000"/>
           <w:sz w:val="20"/>
           <w:szCs w:val="20"/>
           <w:lang w:val="en-US"/>
         </w:rPr>
-        <w:t xml:space="preserve">that want to carry out an initial analysis </w:t>
+        <w:t> </w:t>
       </w:r>
       <w:r>
         <w:rPr>
@@ -9179,17 +9222,19 @@
           <w:szCs w:val="20"/>
           <w:lang w:val="en-US"/>
         </w:rPr>
-        <w:t>for</w:t>
-      </w:r>
-      <w:r>
-        <w:rPr>
+        <w:br/>
+        <w:t>standards, especially ISO 26000 and UN Global Compact, and can be</w:t>
+      </w:r>
+      <w:r>
+        <w:rPr>
+          <w:rStyle w:val="apple-converted-space"/>
           <w:rFonts w:ascii="Menlo" w:hAnsi="Menlo" w:cs="Menlo"/>
           <w:color w:val="000000"/>
           <w:sz w:val="20"/>
           <w:szCs w:val="20"/>
           <w:lang w:val="en-US"/>
         </w:rPr>
-        <w:t xml:space="preserve"> </w:t>
+        <w:t> </w:t>
       </w:r>
       <w:r>
         <w:rPr>
@@ -9199,17 +9244,18 @@
           <w:szCs w:val="20"/>
           <w:lang w:val="en-US"/>
         </w:rPr>
-        <w:t>t</w:t>
-      </w:r>
-      <w:r>
-        <w:rPr>
+        <w:t>used as a starting point for establishing a sustainability strategy</w:t>
+      </w:r>
+      <w:r>
+        <w:rPr>
+          <w:rStyle w:val="apple-converted-space"/>
           <w:rFonts w:ascii="Menlo" w:hAnsi="Menlo" w:cs="Menlo"/>
           <w:color w:val="000000"/>
           <w:sz w:val="20"/>
           <w:szCs w:val="20"/>
           <w:lang w:val="en-US"/>
         </w:rPr>
-        <w:t xml:space="preserve">heir continued work </w:t>
+        <w:t> </w:t>
       </w:r>
       <w:r>
         <w:rPr>
@@ -9219,57 +9265,19 @@
           <w:szCs w:val="20"/>
           <w:lang w:val="en-US"/>
         </w:rPr>
-        <w:t>towards a more maximi</w:t>
-      </w:r>
-      <w:r>
-        <w:rPr>
-          <w:rFonts w:ascii="Menlo" w:hAnsi="Menlo" w:cs="Menlo"/>
+        <w:br/>
+        <w:t>and communication.</w:t>
+      </w:r>
+      <w:r>
+        <w:rPr>
+          <w:rStyle w:val="apple-converted-space"/>
+          <w:rFonts w:ascii="DejaVuSans" w:hAnsi="DejaVuSans" w:cs="Calibri"/>
           <w:color w:val="000000"/>
           <w:sz w:val="20"/>
           <w:szCs w:val="20"/>
           <w:lang w:val="en-US"/>
         </w:rPr>
-        <w:t>z</w:t>
-      </w:r>
-      <w:r>
-        <w:rPr>
-          <w:rFonts w:ascii="Menlo" w:hAnsi="Menlo" w:cs="Menlo"/>
-          <w:color w:val="000000"/>
-          <w:sz w:val="20"/>
-          <w:szCs w:val="20"/>
-          <w:lang w:val="en-US"/>
-        </w:rPr>
-        <w:t>ed contribution to</w:t>
-      </w:r>
-      <w:r>
-        <w:rPr>
-          <w:rFonts w:ascii="Menlo" w:hAnsi="Menlo" w:cs="Menlo"/>
-          <w:color w:val="000000"/>
-          <w:sz w:val="20"/>
-          <w:szCs w:val="20"/>
-          <w:lang w:val="en-US"/>
-        </w:rPr>
-        <w:t xml:space="preserve"> sustainable development. The method is based on ISO 26000 and TS2:2021 and can be used as a </w:t>
-      </w:r>
-      <w:r>
-        <w:rPr>
-          <w:rFonts w:ascii="Menlo" w:hAnsi="Menlo" w:cs="Menlo"/>
-          <w:color w:val="000000"/>
-          <w:sz w:val="20"/>
-          <w:szCs w:val="20"/>
-          <w:lang w:val="en-US"/>
-        </w:rPr>
-        <w:t>starting point</w:t>
-      </w:r>
-      <w:r>
-        <w:rPr>
-          <w:rFonts w:ascii="Menlo" w:hAnsi="Menlo" w:cs="Menlo"/>
-          <w:color w:val="000000"/>
-          <w:sz w:val="20"/>
-          <w:szCs w:val="20"/>
-          <w:lang w:val="en-US"/>
-        </w:rPr>
-        <w:t xml:space="preserve"> for establishing a sustainability strategy and communication.</w:t>
+        <w:t> </w:t>
       </w:r>
     </w:p>
     <w:p>
@@ -9514,7 +9522,7 @@
           <w:bCs/>
           <w:lang w:val="en-US"/>
         </w:rPr>
-        <w:t xml:space="preserve">Illustrations from </w:t>
+        <w:t>Illustrations</w:t>
       </w:r>
       <w:r>
         <w:rPr>
@@ -9523,8 +9531,9 @@
           <w:bCs/>
           <w:lang w:val="en-US"/>
         </w:rPr>
-        <w:t xml:space="preserve">ISO 26000: </w:t>
-      </w:r>
+        <w:t xml:space="preserve">: the fundamentals of the </w:t>
+      </w:r>
+      <w:proofErr w:type="spellStart"/>
       <w:r>
         <w:rPr>
           <w:rFonts w:ascii="Menlo" w:hAnsi="Menlo" w:cs="Menlo"/>
@@ -9532,8 +9541,9 @@
           <w:bCs/>
           <w:lang w:val="en-US"/>
         </w:rPr>
-        <w:t>the fundamentals in sus</w:t>
-      </w:r>
+        <w:t>SustCoReport</w:t>
+      </w:r>
+      <w:proofErr w:type="spellEnd"/>
       <w:r>
         <w:rPr>
           <w:rFonts w:ascii="Menlo" w:hAnsi="Menlo" w:cs="Menlo"/>
@@ -9541,7 +9551,7 @@
           <w:bCs/>
           <w:lang w:val="en-US"/>
         </w:rPr>
-        <w:t>tainability work</w:t>
+        <w:t xml:space="preserve"> tool</w:t>
       </w:r>
     </w:p>
     <w:p>
@@ -9555,18 +9565,16 @@
           <w:lang w:val="en-US"/>
         </w:rPr>
       </w:pPr>
-    </w:p>
-    <w:p>
-      <w:pPr>
+      <w:r>
         <w:rPr>
           <w:rFonts w:ascii="Menlo" w:hAnsi="Menlo" w:cs="Menlo"/>
           <w:i/>
           <w:iCs/>
           <w:sz w:val="20"/>
           <w:szCs w:val="20"/>
-          <w:lang w:val="en-US"/>
-        </w:rPr>
-      </w:pPr>
+        </w:rPr>
+        <w:t>Figur</w:t>
+      </w:r>
       <w:r>
         <w:rPr>
           <w:rFonts w:ascii="Menlo" w:hAnsi="Menlo" w:cs="Menlo"/>
@@ -9574,8 +9582,9 @@
           <w:iCs/>
           <w:sz w:val="20"/>
           <w:szCs w:val="20"/>
-        </w:rPr>
-        <w:t>Figur</w:t>
+          <w:lang w:val="en-US"/>
+        </w:rPr>
+        <w:t>e</w:t>
       </w:r>
       <w:r>
         <w:rPr>
@@ -9584,9 +9593,8 @@
           <w:iCs/>
           <w:sz w:val="20"/>
           <w:szCs w:val="20"/>
-          <w:lang w:val="en-US"/>
-        </w:rPr>
-        <w:t>e</w:t>
+        </w:rPr>
+        <w:t xml:space="preserve"> </w:t>
       </w:r>
       <w:r>
         <w:rPr>
@@ -9595,8 +9603,9 @@
           <w:iCs/>
           <w:sz w:val="20"/>
           <w:szCs w:val="20"/>
-        </w:rPr>
-        <w:t xml:space="preserve"> </w:t>
+          <w:lang w:val="en-US"/>
+        </w:rPr>
+        <w:t>A</w:t>
       </w:r>
       <w:r>
         <w:rPr>
@@ -9605,9 +9614,8 @@
           <w:iCs/>
           <w:sz w:val="20"/>
           <w:szCs w:val="20"/>
-          <w:lang w:val="en-US"/>
-        </w:rPr>
-        <w:t>A</w:t>
+        </w:rPr>
+        <w:t xml:space="preserve">. </w:t>
       </w:r>
       <w:r>
         <w:rPr>
@@ -9616,8 +9624,9 @@
           <w:iCs/>
           <w:sz w:val="20"/>
           <w:szCs w:val="20"/>
-        </w:rPr>
-        <w:t xml:space="preserve">. </w:t>
+          <w:lang w:val="en-US"/>
+        </w:rPr>
+        <w:t xml:space="preserve">Overview of </w:t>
       </w:r>
       <w:r>
         <w:rPr>
@@ -9628,31 +9637,27 @@
           <w:szCs w:val="20"/>
           <w:lang w:val="en-US"/>
         </w:rPr>
-        <w:t>The 7 core subjects and the 37 issues</w:t>
+        <w:t>the process</w:t>
       </w:r>
     </w:p>
     <w:p>
       <w:pPr>
         <w:jc w:val="center"/>
       </w:pPr>
-      <w:r>
-        <w:fldChar w:fldCharType="begin"/>
-      </w:r>
-      <w:r>
-        <w:instrText xml:space="preserve"> INCLUDEPICTURE "https://sustcoreport.com/wp-content/uploads/2022/04/ToC26.jpg" \* MERGEFORMATINET </w:instrText>
-      </w:r>
-      <w:r>
-        <w:fldChar w:fldCharType="separate"/>
-      </w:r>
+    </w:p>
+    <w:p>
+      <w:pPr>
+        <w:jc w:val="center"/>
+      </w:pPr>
       <w:r>
         <w:rPr>
           <w:noProof/>
         </w:rPr>
         <w:drawing>
-          <wp:inline distT="0" distB="0" distL="0" distR="0" wp14:anchorId="2A18EAA2" wp14:editId="0BA78917">
-            <wp:extent cx="5127670" cy="7046259"/>
-            <wp:effectExtent l="0" t="0" r="3175" b="2540"/>
-            <wp:docPr id="18" name="Picture 18" descr="Table&#10;&#10;Description automatically generated"/>
+          <wp:inline distT="0" distB="0" distL="0" distR="0" wp14:anchorId="1908BB54" wp14:editId="55B03DE6">
+            <wp:extent cx="6131859" cy="3432107"/>
+            <wp:effectExtent l="0" t="0" r="2540" b="0"/>
+            <wp:docPr id="22" name="Picture 22" descr="A picture containing graphical user interface&#10;&#10;Description automatically generated"/>
             <wp:cNvGraphicFramePr>
               <a:graphicFrameLocks xmlns:a="http://schemas.openxmlformats.org/drawingml/2006/main" noChangeAspect="1"/>
             </wp:cNvGraphicFramePr>
@@ -9660,10 +9665,8 @@
               <a:graphicData uri="http://schemas.openxmlformats.org/drawingml/2006/picture">
                 <pic:pic xmlns:pic="http://schemas.openxmlformats.org/drawingml/2006/picture">
                   <pic:nvPicPr>
-                    <pic:cNvPr id="18" name="Picture 18" descr="Table&#10;&#10;Description automatically generated"/>
-                    <pic:cNvPicPr>
-                      <a:picLocks noChangeAspect="1" noChangeArrowheads="1"/>
-                    </pic:cNvPicPr>
+                    <pic:cNvPr id="22" name="Picture 22" descr="A picture containing graphical user interface&#10;&#10;Description automatically generated"/>
+                    <pic:cNvPicPr/>
                   </pic:nvPicPr>
                   <pic:blipFill>
                     <a:blip r:embed="rId11">
@@ -9673,23 +9676,18 @@
                         </a:ext>
                       </a:extLst>
                     </a:blip>
-                    <a:srcRect/>
                     <a:stretch>
                       <a:fillRect/>
                     </a:stretch>
                   </pic:blipFill>
-                  <pic:spPr bwMode="auto">
+                  <pic:spPr>
                     <a:xfrm>
                       <a:off x="0" y="0"/>
-                      <a:ext cx="5167918" cy="7101566"/>
+                      <a:ext cx="6158277" cy="3446893"/>
                     </a:xfrm>
                     <a:prstGeom prst="rect">
                       <a:avLst/>
                     </a:prstGeom>
-                    <a:noFill/>
-                    <a:ln>
-                      <a:noFill/>
-                    </a:ln>
                   </pic:spPr>
                 </pic:pic>
               </a:graphicData>
@@ -9697,19 +9695,6 @@
           </wp:inline>
         </w:drawing>
       </w:r>
-      <w:r>
-        <w:fldChar w:fldCharType="end"/>
-      </w:r>
-    </w:p>
-    <w:p>
-      <w:pPr>
-        <w:jc w:val="center"/>
-      </w:pPr>
-    </w:p>
-    <w:p>
-      <w:pPr>
-        <w:jc w:val="center"/>
-      </w:pPr>
     </w:p>
     <w:p>
       <w:pPr>
@@ -9730,20 +9715,20 @@
           <w:iCs/>
           <w:sz w:val="20"/>
           <w:szCs w:val="20"/>
-          <w:lang w:val="en-US"/>
-        </w:rPr>
-      </w:pPr>
-      <w:r>
+        </w:rPr>
+      </w:pPr>
+    </w:p>
+    <w:p>
+      <w:pPr>
         <w:rPr>
           <w:rFonts w:ascii="Menlo" w:hAnsi="Menlo" w:cs="Menlo"/>
           <w:i/>
           <w:iCs/>
           <w:sz w:val="20"/>
           <w:szCs w:val="20"/>
-        </w:rPr>
-        <w:lastRenderedPageBreak/>
-        <w:t>Figur</w:t>
-      </w:r>
+          <w:lang w:val="en-US"/>
+        </w:rPr>
+      </w:pPr>
       <w:r>
         <w:rPr>
           <w:rFonts w:ascii="Menlo" w:hAnsi="Menlo" w:cs="Menlo"/>
@@ -9751,9 +9736,8 @@
           <w:iCs/>
           <w:sz w:val="20"/>
           <w:szCs w:val="20"/>
-          <w:lang w:val="en-US"/>
-        </w:rPr>
-        <w:t>e</w:t>
+        </w:rPr>
+        <w:t>Figur</w:t>
       </w:r>
       <w:r>
         <w:rPr>
@@ -9762,8 +9746,9 @@
           <w:iCs/>
           <w:sz w:val="20"/>
           <w:szCs w:val="20"/>
-        </w:rPr>
-        <w:t xml:space="preserve"> </w:t>
+          <w:lang w:val="en-US"/>
+        </w:rPr>
+        <w:t>e</w:t>
       </w:r>
       <w:r>
         <w:rPr>
@@ -9772,9 +9757,8 @@
           <w:iCs/>
           <w:sz w:val="20"/>
           <w:szCs w:val="20"/>
-          <w:lang w:val="en-US"/>
-        </w:rPr>
-        <w:t>B</w:t>
+        </w:rPr>
+        <w:t xml:space="preserve"> </w:t>
       </w:r>
       <w:r>
         <w:rPr>
@@ -9783,8 +9767,9 @@
           <w:iCs/>
           <w:sz w:val="20"/>
           <w:szCs w:val="20"/>
-        </w:rPr>
-        <w:t xml:space="preserve">. </w:t>
+          <w:lang w:val="en-US"/>
+        </w:rPr>
+        <w:t>B</w:t>
       </w:r>
       <w:r>
         <w:rPr>
@@ -9793,43 +9778,61 @@
           <w:iCs/>
           <w:sz w:val="20"/>
           <w:szCs w:val="20"/>
-          <w:lang w:val="en-US"/>
-        </w:rPr>
-        <w:t>Overview of ISO 26000</w:t>
-      </w:r>
-    </w:p>
-    <w:p>
-      <w:pPr>
-        <w:rPr>
-          <w:rFonts w:ascii="Menlo" w:hAnsi="Menlo" w:cs="Menlo"/>
+        </w:rPr>
+        <w:t xml:space="preserve">. </w:t>
+      </w:r>
+      <w:r>
+        <w:rPr>
+          <w:rFonts w:ascii="Menlo" w:hAnsi="Menlo" w:cs="Menlo"/>
+          <w:i/>
+          <w:iCs/>
+          <w:sz w:val="20"/>
+          <w:szCs w:val="20"/>
+          <w:lang w:val="en-US"/>
+        </w:rPr>
+        <w:t xml:space="preserve">The inter-relationship of the 7 core </w:t>
+      </w:r>
+      <w:r>
+        <w:rPr>
+          <w:rFonts w:ascii="Menlo" w:hAnsi="Menlo" w:cs="Menlo"/>
+          <w:i/>
+          <w:iCs/>
+          <w:sz w:val="20"/>
+          <w:szCs w:val="20"/>
+          <w:lang w:val="en-US"/>
+        </w:rPr>
+        <w:t>subjects</w:t>
+      </w:r>
+    </w:p>
+    <w:p>
+      <w:pPr>
+        <w:rPr>
+          <w:rFonts w:ascii="Menlo" w:hAnsi="Menlo" w:cs="Menlo"/>
+          <w:i/>
+          <w:iCs/>
+          <w:sz w:val="20"/>
+          <w:szCs w:val="20"/>
+          <w:lang w:val="en-US"/>
+        </w:rPr>
+      </w:pPr>
+    </w:p>
+    <w:p>
+      <w:pPr>
+        <w:jc w:val="center"/>
+      </w:pPr>
+      <w:r>
+        <w:rPr>
+          <w:rFonts w:ascii="Menlo" w:hAnsi="Menlo" w:cs="Menlo"/>
+          <w:noProof/>
           <w:sz w:val="22"/>
           <w:szCs w:val="22"/>
           <w:lang w:val="en-US"/>
         </w:rPr>
-      </w:pPr>
-    </w:p>
-    <w:p>
-      <w:pPr>
-        <w:jc w:val="center"/>
-      </w:pPr>
-      <w:r>
-        <w:fldChar w:fldCharType="begin"/>
-      </w:r>
-      <w:r>
-        <w:instrText xml:space="preserve"> INCLUDEPICTURE "https://sustcoreport.com/wp-content/uploads/2022/04/Overview26-1024x737.jpg" \* MERGEFORMATINET </w:instrText>
-      </w:r>
-      <w:r>
-        <w:fldChar w:fldCharType="separate"/>
-      </w:r>
-      <w:r>
-        <w:rPr>
-          <w:noProof/>
-        </w:rPr>
         <w:drawing>
-          <wp:inline distT="0" distB="0" distL="0" distR="0" wp14:anchorId="2199693D" wp14:editId="357E93B7">
-            <wp:extent cx="6078071" cy="4374748"/>
-            <wp:effectExtent l="0" t="0" r="5715" b="0"/>
-            <wp:docPr id="20" name="Picture 20" descr="Diagram&#10;&#10;Description automatically generated"/>
+          <wp:inline distT="0" distB="0" distL="0" distR="0" wp14:anchorId="3F7AFCD2" wp14:editId="669C9D05">
+            <wp:extent cx="3281083" cy="3027147"/>
+            <wp:effectExtent l="0" t="0" r="0" b="0"/>
+            <wp:docPr id="27" name="Picture 27" descr="Diagram&#10;&#10;Description automatically generated"/>
             <wp:cNvGraphicFramePr>
               <a:graphicFrameLocks xmlns:a="http://schemas.openxmlformats.org/drawingml/2006/main" noChangeAspect="1"/>
             </wp:cNvGraphicFramePr>
@@ -9837,10 +9840,8 @@
               <a:graphicData uri="http://schemas.openxmlformats.org/drawingml/2006/picture">
                 <pic:pic xmlns:pic="http://schemas.openxmlformats.org/drawingml/2006/picture">
                   <pic:nvPicPr>
-                    <pic:cNvPr id="20" name="Picture 20" descr="Diagram&#10;&#10;Description automatically generated"/>
-                    <pic:cNvPicPr>
-                      <a:picLocks noChangeAspect="1" noChangeArrowheads="1"/>
-                    </pic:cNvPicPr>
+                    <pic:cNvPr id="27" name="Picture 27" descr="Diagram&#10;&#10;Description automatically generated"/>
+                    <pic:cNvPicPr/>
                   </pic:nvPicPr>
                   <pic:blipFill>
                     <a:blip r:embed="rId12">
@@ -9850,220 +9851,24 @@
                         </a:ext>
                       </a:extLst>
                     </a:blip>
-                    <a:srcRect/>
                     <a:stretch>
                       <a:fillRect/>
                     </a:stretch>
                   </pic:blipFill>
-                  <pic:spPr bwMode="auto">
+                  <pic:spPr>
                     <a:xfrm>
                       <a:off x="0" y="0"/>
-                      <a:ext cx="6091637" cy="4384512"/>
+                      <a:ext cx="3293118" cy="3038250"/>
                     </a:xfrm>
                     <a:prstGeom prst="rect">
                       <a:avLst/>
                     </a:prstGeom>
-                    <a:noFill/>
-                    <a:ln>
-                      <a:noFill/>
-                    </a:ln>
                   </pic:spPr>
                 </pic:pic>
               </a:graphicData>
             </a:graphic>
           </wp:inline>
         </w:drawing>
-      </w:r>
-      <w:r>
-        <w:fldChar w:fldCharType="end"/>
-      </w:r>
-    </w:p>
-    <w:p>
-      <w:pPr>
-        <w:rPr>
-          <w:rFonts w:ascii="Menlo" w:hAnsi="Menlo" w:cs="Menlo"/>
-          <w:i/>
-          <w:iCs/>
-          <w:sz w:val="20"/>
-          <w:szCs w:val="20"/>
-        </w:rPr>
-      </w:pPr>
-    </w:p>
-    <w:p>
-      <w:pPr>
-        <w:rPr>
-          <w:rFonts w:ascii="Menlo" w:hAnsi="Menlo" w:cs="Menlo"/>
-          <w:i/>
-          <w:iCs/>
-          <w:sz w:val="20"/>
-          <w:szCs w:val="20"/>
-        </w:rPr>
-      </w:pPr>
-    </w:p>
-    <w:p>
-      <w:pPr>
-        <w:rPr>
-          <w:rFonts w:ascii="Menlo" w:hAnsi="Menlo" w:cs="Menlo"/>
-          <w:i/>
-          <w:iCs/>
-          <w:sz w:val="20"/>
-          <w:szCs w:val="20"/>
-          <w:lang w:val="en-US"/>
-        </w:rPr>
-      </w:pPr>
-      <w:r>
-        <w:rPr>
-          <w:rFonts w:ascii="Menlo" w:hAnsi="Menlo" w:cs="Menlo"/>
-          <w:i/>
-          <w:iCs/>
-          <w:sz w:val="20"/>
-          <w:szCs w:val="20"/>
-        </w:rPr>
-        <w:t>Figur</w:t>
-      </w:r>
-      <w:r>
-        <w:rPr>
-          <w:rFonts w:ascii="Menlo" w:hAnsi="Menlo" w:cs="Menlo"/>
-          <w:i/>
-          <w:iCs/>
-          <w:sz w:val="20"/>
-          <w:szCs w:val="20"/>
-          <w:lang w:val="en-US"/>
-        </w:rPr>
-        <w:t>e</w:t>
-      </w:r>
-      <w:r>
-        <w:rPr>
-          <w:rFonts w:ascii="Menlo" w:hAnsi="Menlo" w:cs="Menlo"/>
-          <w:i/>
-          <w:iCs/>
-          <w:sz w:val="20"/>
-          <w:szCs w:val="20"/>
-        </w:rPr>
-        <w:t xml:space="preserve"> </w:t>
-      </w:r>
-      <w:r>
-        <w:rPr>
-          <w:rFonts w:ascii="Menlo" w:hAnsi="Menlo" w:cs="Menlo"/>
-          <w:i/>
-          <w:iCs/>
-          <w:sz w:val="20"/>
-          <w:szCs w:val="20"/>
-          <w:lang w:val="en-US"/>
-        </w:rPr>
-        <w:t>C</w:t>
-      </w:r>
-      <w:r>
-        <w:rPr>
-          <w:rFonts w:ascii="Menlo" w:hAnsi="Menlo" w:cs="Menlo"/>
-          <w:i/>
-          <w:iCs/>
-          <w:sz w:val="20"/>
-          <w:szCs w:val="20"/>
-        </w:rPr>
-        <w:t xml:space="preserve">. </w:t>
-      </w:r>
-      <w:r>
-        <w:rPr>
-          <w:rFonts w:ascii="Menlo" w:hAnsi="Menlo" w:cs="Menlo"/>
-          <w:i/>
-          <w:iCs/>
-          <w:sz w:val="20"/>
-          <w:szCs w:val="20"/>
-          <w:lang w:val="en-US"/>
-        </w:rPr>
-        <w:t xml:space="preserve">The inter-relationship of the 7 core </w:t>
-      </w:r>
-      <w:r>
-        <w:rPr>
-          <w:rFonts w:ascii="Menlo" w:hAnsi="Menlo" w:cs="Menlo"/>
-          <w:i/>
-          <w:iCs/>
-          <w:sz w:val="20"/>
-          <w:szCs w:val="20"/>
-          <w:lang w:val="en-US"/>
-        </w:rPr>
-        <w:t>subjects</w:t>
-      </w:r>
-    </w:p>
-    <w:p>
-      <w:pPr>
-        <w:rPr>
-          <w:rFonts w:ascii="Menlo" w:hAnsi="Menlo" w:cs="Menlo"/>
-          <w:sz w:val="22"/>
-          <w:szCs w:val="22"/>
-          <w:lang w:val="en-US"/>
-        </w:rPr>
-      </w:pPr>
-    </w:p>
-    <w:p>
-      <w:pPr>
-        <w:jc w:val="center"/>
-      </w:pPr>
-      <w:r>
-        <w:fldChar w:fldCharType="begin"/>
-      </w:r>
-      <w:r>
-        <w:instrText xml:space="preserve"> INCLUDEPICTURE "https://sustcoreport.com/wp-content/uploads/2022/04/Coresubj26.jpg" \* MERGEFORMATINET </w:instrText>
-      </w:r>
-      <w:r>
-        <w:fldChar w:fldCharType="separate"/>
-      </w:r>
-      <w:r>
-        <w:rPr>
-          <w:noProof/>
-        </w:rPr>
-        <w:drawing>
-          <wp:inline distT="0" distB="0" distL="0" distR="0" wp14:anchorId="38275115" wp14:editId="4263DE2A">
-            <wp:extent cx="3773391" cy="3845859"/>
-            <wp:effectExtent l="0" t="0" r="0" b="2540"/>
-            <wp:docPr id="26" name="Picture 26" descr="Diagram&#10;&#10;Description automatically generated"/>
-            <wp:cNvGraphicFramePr>
-              <a:graphicFrameLocks xmlns:a="http://schemas.openxmlformats.org/drawingml/2006/main" noChangeAspect="1"/>
-            </wp:cNvGraphicFramePr>
-            <a:graphic xmlns:a="http://schemas.openxmlformats.org/drawingml/2006/main">
-              <a:graphicData uri="http://schemas.openxmlformats.org/drawingml/2006/picture">
-                <pic:pic xmlns:pic="http://schemas.openxmlformats.org/drawingml/2006/picture">
-                  <pic:nvPicPr>
-                    <pic:cNvPr id="26" name="Picture 26" descr="Diagram&#10;&#10;Description automatically generated"/>
-                    <pic:cNvPicPr>
-                      <a:picLocks noChangeAspect="1" noChangeArrowheads="1"/>
-                    </pic:cNvPicPr>
-                  </pic:nvPicPr>
-                  <pic:blipFill>
-                    <a:blip r:embed="rId13">
-                      <a:extLst>
-                        <a:ext uri="{28A0092B-C50C-407E-A947-70E740481C1C}">
-                          <a14:useLocalDpi xmlns:a14="http://schemas.microsoft.com/office/drawing/2010/main" val="0"/>
-                        </a:ext>
-                      </a:extLst>
-                    </a:blip>
-                    <a:srcRect/>
-                    <a:stretch>
-                      <a:fillRect/>
-                    </a:stretch>
-                  </pic:blipFill>
-                  <pic:spPr bwMode="auto">
-                    <a:xfrm>
-                      <a:off x="0" y="0"/>
-                      <a:ext cx="3800124" cy="3873105"/>
-                    </a:xfrm>
-                    <a:prstGeom prst="rect">
-                      <a:avLst/>
-                    </a:prstGeom>
-                    <a:noFill/>
-                    <a:ln>
-                      <a:noFill/>
-                    </a:ln>
-                  </pic:spPr>
-                </pic:pic>
-              </a:graphicData>
-            </a:graphic>
-          </wp:inline>
-        </w:drawing>
-      </w:r>
-      <w:r>
-        <w:fldChar w:fldCharType="end"/>
       </w:r>
     </w:p>
     <w:p>
@@ -10168,23 +9973,6 @@
             </w:pict>
           </mc:Fallback>
         </mc:AlternateContent>
-      </w:r>
-    </w:p>
-    <w:p>
-      <w:pPr>
-        <w:spacing w:after="202" w:line="360" w:lineRule="auto"/>
-        <w:rPr>
-          <w:rFonts w:ascii="Menlo" w:hAnsi="Menlo" w:cs="Menlo"/>
-          <w:sz w:val="22"/>
-          <w:szCs w:val="22"/>
-          <w:lang w:val="en-US"/>
-        </w:rPr>
-      </w:pPr>
-      <w:r>
-        <w:rPr>
-          <w:noProof/>
-        </w:rPr>
-        <w:t xml:space="preserve"> </w:t>
       </w:r>
     </w:p>
     <w:sectPr>

</xml_diff>